<commit_message>
2.2 and 2.3 paragraphs -- Deployment Diagram
</commit_message>
<xml_diff>
--- a/Design Document Files/DesignDocument.docx
+++ b/Design Document Files/DesignDocument.docx
@@ -2418,21 +2418,21 @@
           <w:sz w:val="24"/>
         </w:rPr>
         <w:lastRenderedPageBreak/>
-        <w:t xml:space="preserve">CALL A TAXI: the </w:t>
+        <w:t xml:space="preserve">CALL A </w:t>
       </w:r>
       <w:proofErr w:type="gramStart"/>
       <w:r>
         <w:rPr>
           <w:sz w:val="24"/>
         </w:rPr>
-        <w:t>action which</w:t>
+        <w:t>TAXI:</w:t>
       </w:r>
       <w:proofErr w:type="gramEnd"/>
       <w:r>
         <w:rPr>
           <w:sz w:val="24"/>
         </w:rPr>
-        <w:t xml:space="preserve"> can be performed both by guests and user, that consists in asking for a single taxi ride without any advance.</w:t>
+        <w:t xml:space="preserve"> the action which can be performed both by guests and user, that consists in asking for a single taxi ride without any advance.</w:t>
       </w:r>
     </w:p>
     <w:p>
@@ -3291,14 +3291,34 @@
     </w:p>
     <w:p>
       <w:pPr>
-        <w:spacing w:line="360" w:lineRule="auto"/>
+        <w:pStyle w:val="Paragrafoelenco"/>
+        <w:spacing w:line="360" w:lineRule="auto"/>
+        <w:ind w:left="397"/>
+        <w:rPr>
+          <w:sz w:val="24"/>
+          <w:szCs w:val="28"/>
+        </w:rPr>
+      </w:pPr>
+    </w:p>
+    <w:p>
+      <w:pPr>
+        <w:spacing w:line="240" w:lineRule="auto"/>
         <w:ind w:firstLine="227"/>
         <w:jc w:val="center"/>
         <w:rPr>
-          <w:sz w:val="24"/>
-          <w:szCs w:val="28"/>
-        </w:rPr>
-      </w:pPr>
+          <w:i/>
+          <w:sz w:val="24"/>
+          <w:szCs w:val="28"/>
+        </w:rPr>
+      </w:pPr>
+      <w:r>
+        <w:rPr>
+          <w:i/>
+          <w:sz w:val="24"/>
+          <w:szCs w:val="28"/>
+        </w:rPr>
+        <w:t>High-Level Component view</w:t>
+      </w:r>
     </w:p>
     <w:p>
       <w:pPr>
@@ -3367,18 +3387,33 @@
     </w:p>
     <w:p>
       <w:pPr>
-        <w:spacing w:line="360" w:lineRule="auto"/>
-        <w:ind w:left="170" w:firstLine="227"/>
-        <w:rPr>
-          <w:sz w:val="24"/>
-          <w:szCs w:val="28"/>
-        </w:rPr>
-      </w:pPr>
-      <w:r>
-        <w:rPr>
-          <w:sz w:val="24"/>
-          <w:szCs w:val="28"/>
-        </w:rPr>
+        <w:rPr>
+          <w:sz w:val="24"/>
+          <w:szCs w:val="28"/>
+        </w:rPr>
+      </w:pPr>
+      <w:r>
+        <w:rPr>
+          <w:sz w:val="24"/>
+          <w:szCs w:val="28"/>
+        </w:rPr>
+        <w:br w:type="page"/>
+      </w:r>
+    </w:p>
+    <w:p>
+      <w:pPr>
+        <w:spacing w:line="360" w:lineRule="auto"/>
+        <w:rPr>
+          <w:sz w:val="24"/>
+          <w:szCs w:val="28"/>
+        </w:rPr>
+      </w:pPr>
+      <w:r>
+        <w:rPr>
+          <w:sz w:val="24"/>
+          <w:szCs w:val="28"/>
+        </w:rPr>
+        <w:lastRenderedPageBreak/>
         <w:t xml:space="preserve">Now every relation </w:t>
       </w:r>
       <w:proofErr w:type="gramStart"/>
@@ -3430,22 +3465,28 @@
           <w:sz w:val="24"/>
           <w:szCs w:val="28"/>
         </w:rPr>
-        <w:t xml:space="preserve"> – RESERVATION MANAGEMENT: a generic costumer</w:t>
-      </w:r>
-      <w:r>
-        <w:rPr>
-          <w:sz w:val="24"/>
-          <w:szCs w:val="28"/>
-        </w:rPr>
-        <w:t xml:space="preserve"> may start at any time a communication with the Request Management component, through the provided </w:t>
-      </w:r>
-      <w:r>
-        <w:rPr>
-          <w:sz w:val="24"/>
-          <w:szCs w:val="28"/>
-        </w:rPr>
-        <w:lastRenderedPageBreak/>
-        <w:t xml:space="preserve">interface (That part </w:t>
+        <w:t xml:space="preserve"> – </w:t>
+      </w:r>
+      <w:r>
+        <w:rPr>
+          <w:sz w:val="24"/>
+          <w:szCs w:val="28"/>
+        </w:rPr>
+        <w:t>REQUEST</w:t>
+      </w:r>
+      <w:r>
+        <w:rPr>
+          <w:sz w:val="24"/>
+          <w:szCs w:val="28"/>
+        </w:rPr>
+        <w:t xml:space="preserve"> MANAGEMENT: a generic costumer</w:t>
+      </w:r>
+      <w:r>
+        <w:rPr>
+          <w:sz w:val="24"/>
+          <w:szCs w:val="28"/>
+        </w:rPr>
+        <w:t xml:space="preserve"> may start at any time a communication with the Request Management component, through the provided interface (That part </w:t>
       </w:r>
       <w:proofErr w:type="gramStart"/>
       <w:r>
@@ -3470,6 +3511,17 @@
         </w:rPr>
         <w:t>.</w:t>
       </w:r>
+    </w:p>
+    <w:p>
+      <w:pPr>
+        <w:pStyle w:val="Paragrafoelenco"/>
+        <w:spacing w:line="360" w:lineRule="auto"/>
+        <w:ind w:left="1080"/>
+        <w:rPr>
+          <w:sz w:val="24"/>
+          <w:szCs w:val="28"/>
+        </w:rPr>
+      </w:pPr>
     </w:p>
     <w:p>
       <w:pPr>
@@ -3489,7 +3541,21 @@
           <w:sz w:val="24"/>
           <w:szCs w:val="28"/>
         </w:rPr>
-        <w:t xml:space="preserve">COSTUMER – LOCALIZATION SYSTEM: a customer start an asynchronous communication </w:t>
+        <w:t>C</w:t>
+      </w:r>
+      <w:r>
+        <w:rPr>
+          <w:sz w:val="24"/>
+          <w:szCs w:val="28"/>
+        </w:rPr>
+        <w:t>USTO</w:t>
+      </w:r>
+      <w:r>
+        <w:rPr>
+          <w:sz w:val="24"/>
+          <w:szCs w:val="28"/>
+        </w:rPr>
+        <w:t xml:space="preserve">MER – LOCALIZATION SYSTEM: a customer start an asynchronous communication </w:t>
       </w:r>
       <w:r>
         <w:rPr>
@@ -3498,6 +3564,15 @@
         </w:rPr>
         <w:t>with the Localization System when it accesses the application.</w:t>
       </w:r>
+    </w:p>
+    <w:p>
+      <w:pPr>
+        <w:pStyle w:val="Paragrafoelenco"/>
+        <w:rPr>
+          <w:sz w:val="24"/>
+          <w:szCs w:val="28"/>
+        </w:rPr>
+      </w:pPr>
     </w:p>
     <w:p>
       <w:pPr>
@@ -3517,10 +3592,321 @@
           <w:sz w:val="24"/>
           <w:szCs w:val="28"/>
         </w:rPr>
-        <w:t xml:space="preserve">COSTUMER – RESERVATION: </w:t>
-      </w:r>
-      <w:bookmarkStart w:id="9" w:name="_GoBack"/>
-      <w:bookmarkEnd w:id="9"/>
+        <w:t>C</w:t>
+      </w:r>
+      <w:r>
+        <w:rPr>
+          <w:sz w:val="24"/>
+          <w:szCs w:val="28"/>
+        </w:rPr>
+        <w:t>USTO</w:t>
+      </w:r>
+      <w:r>
+        <w:rPr>
+          <w:sz w:val="24"/>
+          <w:szCs w:val="28"/>
+        </w:rPr>
+        <w:t>MER – RESERVATION</w:t>
+      </w:r>
+      <w:r>
+        <w:rPr>
+          <w:sz w:val="24"/>
+          <w:szCs w:val="28"/>
+        </w:rPr>
+        <w:t xml:space="preserve"> MANAGEMENT</w:t>
+      </w:r>
+      <w:r>
+        <w:rPr>
+          <w:sz w:val="24"/>
+          <w:szCs w:val="28"/>
+        </w:rPr>
+        <w:t xml:space="preserve">: </w:t>
+      </w:r>
+      <w:r>
+        <w:rPr>
+          <w:sz w:val="24"/>
+          <w:szCs w:val="28"/>
+        </w:rPr>
+        <w:t>the reservation management system is always ready to accept a new reservation from any customer. To allow that the communication is asynchronous.</w:t>
+      </w:r>
+    </w:p>
+    <w:p>
+      <w:pPr>
+        <w:pStyle w:val="Paragrafoelenco"/>
+        <w:spacing w:line="360" w:lineRule="auto"/>
+        <w:ind w:left="1080"/>
+        <w:rPr>
+          <w:sz w:val="24"/>
+          <w:szCs w:val="28"/>
+        </w:rPr>
+      </w:pPr>
+    </w:p>
+    <w:p>
+      <w:pPr>
+        <w:pStyle w:val="Paragrafoelenco"/>
+        <w:numPr>
+          <w:ilvl w:val="2"/>
+          <w:numId w:val="7"/>
+        </w:numPr>
+        <w:spacing w:line="360" w:lineRule="auto"/>
+        <w:rPr>
+          <w:sz w:val="24"/>
+          <w:szCs w:val="28"/>
+        </w:rPr>
+      </w:pPr>
+      <w:r>
+        <w:rPr>
+          <w:sz w:val="24"/>
+          <w:szCs w:val="28"/>
+        </w:rPr>
+        <w:t>ADMIN – USER MANAGEMENT: an administrator can communicate with the User Management Component in order to view, modify or delete any registered user. Since the system permit</w:t>
+      </w:r>
+      <w:r>
+        <w:rPr>
+          <w:sz w:val="24"/>
+          <w:szCs w:val="28"/>
+        </w:rPr>
+        <w:t>s</w:t>
+      </w:r>
+      <w:r>
+        <w:rPr>
+          <w:sz w:val="24"/>
+          <w:szCs w:val="28"/>
+        </w:rPr>
+        <w:t xml:space="preserve"> multiple </w:t>
+      </w:r>
+      <w:proofErr w:type="gramStart"/>
+      <w:r>
+        <w:rPr>
+          <w:sz w:val="24"/>
+          <w:szCs w:val="28"/>
+        </w:rPr>
+        <w:t>administrator</w:t>
+      </w:r>
+      <w:proofErr w:type="gramEnd"/>
+      <w:r>
+        <w:rPr>
+          <w:sz w:val="24"/>
+          <w:szCs w:val="28"/>
+        </w:rPr>
+        <w:t xml:space="preserve"> the communication must be synchronous to grant concurrency.</w:t>
+      </w:r>
+    </w:p>
+    <w:p>
+      <w:pPr>
+        <w:pStyle w:val="Paragrafoelenco"/>
+        <w:rPr>
+          <w:sz w:val="24"/>
+          <w:szCs w:val="28"/>
+        </w:rPr>
+      </w:pPr>
+    </w:p>
+    <w:p>
+      <w:pPr>
+        <w:pStyle w:val="Paragrafoelenco"/>
+        <w:numPr>
+          <w:ilvl w:val="2"/>
+          <w:numId w:val="7"/>
+        </w:numPr>
+        <w:spacing w:line="360" w:lineRule="auto"/>
+        <w:rPr>
+          <w:sz w:val="24"/>
+          <w:szCs w:val="28"/>
+        </w:rPr>
+      </w:pPr>
+      <w:r>
+        <w:rPr>
+          <w:sz w:val="24"/>
+          <w:szCs w:val="28"/>
+        </w:rPr>
+        <w:t xml:space="preserve">TAXI DRIVER – LOCALIZATION SYSTEM: Taxi driver implicitly start a communication with Localization System when it provide its Availability. Since the Localization System has to handle multiple </w:t>
+      </w:r>
+      <w:proofErr w:type="gramStart"/>
+      <w:r>
+        <w:rPr>
+          <w:sz w:val="24"/>
+          <w:szCs w:val="28"/>
+        </w:rPr>
+        <w:t>communications</w:t>
+      </w:r>
+      <w:proofErr w:type="gramEnd"/>
+      <w:r>
+        <w:rPr>
+          <w:sz w:val="24"/>
+          <w:szCs w:val="28"/>
+        </w:rPr>
+        <w:t xml:space="preserve"> the message exchange is asynchronous.</w:t>
+      </w:r>
+    </w:p>
+    <w:p>
+      <w:pPr>
+        <w:pStyle w:val="Paragrafoelenco"/>
+        <w:rPr>
+          <w:sz w:val="24"/>
+          <w:szCs w:val="28"/>
+        </w:rPr>
+      </w:pPr>
+    </w:p>
+    <w:p>
+      <w:pPr>
+        <w:pStyle w:val="Paragrafoelenco"/>
+        <w:numPr>
+          <w:ilvl w:val="2"/>
+          <w:numId w:val="7"/>
+        </w:numPr>
+        <w:spacing w:line="360" w:lineRule="auto"/>
+        <w:rPr>
+          <w:sz w:val="24"/>
+          <w:szCs w:val="28"/>
+        </w:rPr>
+      </w:pPr>
+      <w:r>
+        <w:rPr>
+          <w:sz w:val="24"/>
+          <w:szCs w:val="28"/>
+        </w:rPr>
+        <w:t xml:space="preserve">TAXI DRIVER – QUEUE MANAGEMENT: As the communication with Localization System this relation starts </w:t>
+      </w:r>
+      <w:proofErr w:type="gramStart"/>
+      <w:r>
+        <w:rPr>
+          <w:sz w:val="24"/>
+          <w:szCs w:val="28"/>
+        </w:rPr>
+        <w:t>when</w:t>
+      </w:r>
+      <w:proofErr w:type="gramEnd"/>
+      <w:r>
+        <w:rPr>
+          <w:sz w:val="24"/>
+          <w:szCs w:val="28"/>
+        </w:rPr>
+        <w:t xml:space="preserve"> the taxi driver provide its availability. Queue Management handles all the taxi drivers so it can accept many request at the same time: the communication is asynchronous.</w:t>
+      </w:r>
+    </w:p>
+    <w:p>
+      <w:pPr>
+        <w:pStyle w:val="Paragrafoelenco"/>
+        <w:rPr>
+          <w:sz w:val="24"/>
+          <w:szCs w:val="28"/>
+        </w:rPr>
+      </w:pPr>
+    </w:p>
+    <w:p>
+      <w:pPr>
+        <w:pStyle w:val="Paragrafoelenco"/>
+        <w:numPr>
+          <w:ilvl w:val="2"/>
+          <w:numId w:val="7"/>
+        </w:numPr>
+        <w:spacing w:line="360" w:lineRule="auto"/>
+        <w:rPr>
+          <w:sz w:val="24"/>
+          <w:szCs w:val="28"/>
+        </w:rPr>
+      </w:pPr>
+      <w:r>
+        <w:rPr>
+          <w:sz w:val="24"/>
+          <w:szCs w:val="28"/>
+        </w:rPr>
+        <w:t>REQUEST MANAGEMENT – QUEUE MANAGEMENT – TAXI DRIVER: this relation is ternary because it represent a whole communic</w:t>
+      </w:r>
+      <w:r>
+        <w:rPr>
+          <w:sz w:val="24"/>
+          <w:szCs w:val="28"/>
+        </w:rPr>
+        <w:t>ation cycle. The request management</w:t>
+      </w:r>
+      <w:r>
+        <w:rPr>
+          <w:sz w:val="24"/>
+          <w:szCs w:val="28"/>
+        </w:rPr>
+        <w:t xml:space="preserve"> has to associate its pending request with a taxi driver who will bring passengers to the destination. In order to find a feasible taxi driver the request management</w:t>
+      </w:r>
+      <w:r>
+        <w:rPr>
+          <w:sz w:val="24"/>
+          <w:szCs w:val="28"/>
+        </w:rPr>
+        <w:t xml:space="preserve"> “ask” the queue management who is the first taxi driver in the specific queue, identified by the </w:t>
+      </w:r>
+      <w:r>
+        <w:rPr>
+          <w:sz w:val="24"/>
+          <w:szCs w:val="28"/>
+        </w:rPr>
+        <w:lastRenderedPageBreak/>
+        <w:t xml:space="preserve">start address of the request. Once the request management receives the taxi driver information, it directly start a communication with Taxi Driver to send it the request. This loops until a taxi driver accepts the request. </w:t>
+      </w:r>
+      <w:r>
+        <w:rPr>
+          <w:sz w:val="24"/>
+          <w:szCs w:val="28"/>
+        </w:rPr>
+        <w:t xml:space="preserve">The communication between Request management and Queue management is synchronous in order to avoid simultaneous requests (Queue management respond a request with the same taxi driver). For </w:t>
+      </w:r>
+      <w:r>
+        <w:rPr>
+          <w:sz w:val="24"/>
+          <w:szCs w:val="28"/>
+        </w:rPr>
+        <w:t>similar</w:t>
+      </w:r>
+      <w:r>
+        <w:rPr>
+          <w:sz w:val="24"/>
+          <w:szCs w:val="28"/>
+        </w:rPr>
+        <w:t xml:space="preserve"> reason</w:t>
+      </w:r>
+      <w:r>
+        <w:rPr>
+          <w:sz w:val="24"/>
+          <w:szCs w:val="28"/>
+        </w:rPr>
+        <w:t>s</w:t>
+      </w:r>
+      <w:r>
+        <w:rPr>
+          <w:sz w:val="24"/>
+          <w:szCs w:val="28"/>
+        </w:rPr>
+        <w:t xml:space="preserve"> also the communication between Taxi Driver and Request Management is synchronous.</w:t>
+      </w:r>
+      <w:r>
+        <w:rPr>
+          <w:sz w:val="24"/>
+          <w:szCs w:val="28"/>
+        </w:rPr>
+        <w:t xml:space="preserve"> In </w:t>
+      </w:r>
+      <w:proofErr w:type="gramStart"/>
+      <w:r>
+        <w:rPr>
+          <w:sz w:val="24"/>
+          <w:szCs w:val="28"/>
+        </w:rPr>
+        <w:t>fact</w:t>
+      </w:r>
+      <w:proofErr w:type="gramEnd"/>
+      <w:r>
+        <w:rPr>
+          <w:sz w:val="24"/>
+          <w:szCs w:val="28"/>
+        </w:rPr>
+        <w:t xml:space="preserve"> it will be granted that </w:t>
+      </w:r>
+      <w:r>
+        <w:rPr>
+          <w:sz w:val="24"/>
+          <w:szCs w:val="28"/>
+        </w:rPr>
+        <w:t>the request management do not ask for another taxi driver until the former has denied the request.</w:t>
+      </w:r>
     </w:p>
     <w:p>
       <w:pPr>
@@ -3548,7 +3934,7 @@
           <w:szCs w:val="28"/>
         </w:rPr>
       </w:pPr>
-      <w:bookmarkStart w:id="10" w:name="_Toc436144191"/>
+      <w:bookmarkStart w:id="9" w:name="_Toc436144191"/>
       <w:r>
         <w:rPr>
           <w:b/>
@@ -3557,7 +3943,132 @@
         </w:rPr>
         <w:t>Component View</w:t>
       </w:r>
-      <w:bookmarkEnd w:id="10"/>
+      <w:bookmarkEnd w:id="9"/>
+    </w:p>
+    <w:p>
+      <w:pPr>
+        <w:spacing w:line="360" w:lineRule="auto"/>
+        <w:ind w:left="227"/>
+        <w:rPr>
+          <w:sz w:val="24"/>
+          <w:szCs w:val="28"/>
+        </w:rPr>
+      </w:pPr>
+      <w:r>
+        <w:rPr>
+          <w:sz w:val="24"/>
+          <w:szCs w:val="28"/>
+        </w:rPr>
+        <w:t xml:space="preserve">Now the High-Level Components view presented above will be decomposed and analysed in detail. In particular will be highlighted the subcomponents and how they behave. </w:t>
+      </w:r>
+      <w:proofErr w:type="gramStart"/>
+      <w:r>
+        <w:rPr>
+          <w:sz w:val="24"/>
+          <w:szCs w:val="28"/>
+        </w:rPr>
+        <w:t>A component behaviour is described by provided and required interface</w:t>
+      </w:r>
+      <w:r>
+        <w:rPr>
+          <w:sz w:val="24"/>
+          <w:szCs w:val="28"/>
+        </w:rPr>
+        <w:t>, and its relation with other components</w:t>
+      </w:r>
+      <w:proofErr w:type="gramEnd"/>
+      <w:r>
+        <w:rPr>
+          <w:sz w:val="24"/>
+          <w:szCs w:val="28"/>
+        </w:rPr>
+        <w:t>.</w:t>
+      </w:r>
+    </w:p>
+    <w:p>
+      <w:pPr>
+        <w:spacing w:line="240" w:lineRule="auto"/>
+        <w:ind w:left="227"/>
+        <w:jc w:val="center"/>
+        <w:rPr>
+          <w:i/>
+          <w:sz w:val="24"/>
+          <w:szCs w:val="28"/>
+        </w:rPr>
+      </w:pPr>
+      <w:r>
+        <w:rPr>
+          <w:i/>
+          <w:sz w:val="24"/>
+          <w:szCs w:val="28"/>
+        </w:rPr>
+        <w:t>Component View</w:t>
+      </w:r>
+    </w:p>
+    <w:p>
+      <w:pPr>
+        <w:spacing w:line="360" w:lineRule="auto"/>
+        <w:rPr>
+          <w:sz w:val="24"/>
+          <w:szCs w:val="28"/>
+        </w:rPr>
+      </w:pPr>
+      <w:r>
+        <w:rPr>
+          <w:noProof/>
+          <w:sz w:val="24"/>
+          <w:szCs w:val="28"/>
+          <w:lang w:val="it-IT" w:eastAsia="it-IT"/>
+        </w:rPr>
+        <w:drawing>
+          <wp:inline distT="0" distB="0" distL="0" distR="0">
+            <wp:extent cx="6446970" cy="4345163"/>
+            <wp:effectExtent l="0" t="0" r="0" b="0"/>
+            <wp:docPr id="4" name="Immagine 4" descr="C:\Users\Riccardo\Documents\GitHub\BucciDeTogniTaxiService\Design Document Files\Web Services.png"/>
+            <wp:cNvGraphicFramePr>
+              <a:graphicFrameLocks xmlns:a="http://schemas.openxmlformats.org/drawingml/2006/main" noChangeAspect="1"/>
+            </wp:cNvGraphicFramePr>
+            <a:graphic xmlns:a="http://schemas.openxmlformats.org/drawingml/2006/main">
+              <a:graphicData uri="http://schemas.openxmlformats.org/drawingml/2006/picture">
+                <pic:pic xmlns:pic="http://schemas.openxmlformats.org/drawingml/2006/picture">
+                  <pic:nvPicPr>
+                    <pic:cNvPr id="0" name="Picture 1" descr="C:\Users\Riccardo\Documents\GitHub\BucciDeTogniTaxiService\Design Document Files\Web Services.png"/>
+                    <pic:cNvPicPr>
+                      <a:picLocks noChangeAspect="1" noChangeArrowheads="1"/>
+                    </pic:cNvPicPr>
+                  </pic:nvPicPr>
+                  <pic:blipFill>
+                    <a:blip r:embed="rId9">
+                      <a:extLst>
+                        <a:ext uri="{28A0092B-C50C-407E-A947-70E740481C1C}">
+                          <a14:useLocalDpi xmlns:a14="http://schemas.microsoft.com/office/drawing/2010/main" val="0"/>
+                        </a:ext>
+                      </a:extLst>
+                    </a:blip>
+                    <a:srcRect/>
+                    <a:stretch>
+                      <a:fillRect/>
+                    </a:stretch>
+                  </pic:blipFill>
+                  <pic:spPr bwMode="auto">
+                    <a:xfrm>
+                      <a:off x="0" y="0"/>
+                      <a:ext cx="6457507" cy="4352265"/>
+                    </a:xfrm>
+                    <a:prstGeom prst="rect">
+                      <a:avLst/>
+                    </a:prstGeom>
+                    <a:noFill/>
+                    <a:ln>
+                      <a:noFill/>
+                    </a:ln>
+                  </pic:spPr>
+                </pic:pic>
+              </a:graphicData>
+            </a:graphic>
+          </wp:inline>
+        </w:drawing>
+      </w:r>
     </w:p>
     <w:p>
       <w:pPr>
@@ -3567,7 +4078,7 @@
           <w:numId w:val="1"/>
         </w:numPr>
         <w:spacing w:line="360" w:lineRule="auto"/>
-        <w:ind w:left="397" w:hanging="170"/>
+        <w:ind w:left="397" w:hanging="227"/>
         <w:outlineLvl w:val="1"/>
         <w:rPr>
           <w:b/>
@@ -3575,16 +4086,17 @@
           <w:szCs w:val="28"/>
         </w:rPr>
       </w:pPr>
-      <w:bookmarkStart w:id="11" w:name="_Toc436144192"/>
+      <w:bookmarkStart w:id="10" w:name="_Toc436144194"/>
       <w:r>
         <w:rPr>
           <w:b/>
           <w:sz w:val="28"/>
           <w:szCs w:val="28"/>
         </w:rPr>
-        <w:t>Deployment View</w:t>
-      </w:r>
-      <w:bookmarkEnd w:id="11"/>
+        <w:lastRenderedPageBreak/>
+        <w:t>Component Interfaces</w:t>
+      </w:r>
+      <w:bookmarkEnd w:id="10"/>
     </w:p>
     <w:p>
       <w:pPr>
@@ -3602,15 +4114,17 @@
           <w:szCs w:val="28"/>
         </w:rPr>
       </w:pPr>
-      <w:bookmarkStart w:id="12" w:name="_Toc436144193"/>
+      <w:bookmarkStart w:id="11" w:name="_Toc436144192"/>
       <w:r>
         <w:rPr>
           <w:b/>
           <w:sz w:val="28"/>
           <w:szCs w:val="28"/>
         </w:rPr>
-        <w:t>Runtime View</w:t>
-      </w:r>
+        <w:t>Deployment View</w:t>
+      </w:r>
+      <w:bookmarkStart w:id="12" w:name="_GoBack"/>
+      <w:bookmarkEnd w:id="11"/>
       <w:bookmarkEnd w:id="12"/>
     </w:p>
     <w:p>
@@ -3629,14 +4143,14 @@
           <w:szCs w:val="28"/>
         </w:rPr>
       </w:pPr>
-      <w:bookmarkStart w:id="13" w:name="_Toc436144194"/>
+      <w:bookmarkStart w:id="13" w:name="_Toc436144193"/>
       <w:r>
         <w:rPr>
           <w:b/>
           <w:sz w:val="28"/>
           <w:szCs w:val="28"/>
         </w:rPr>
-        <w:t>Component Interfaces</w:t>
+        <w:t>Runtime View</w:t>
       </w:r>
       <w:bookmarkEnd w:id="13"/>
     </w:p>
@@ -3786,6 +4300,95 @@
 <file path=word/numbering.xml><?xml version="1.0" encoding="utf-8"?>
 <w:numbering xmlns:wpc="http://schemas.microsoft.com/office/word/2010/wordprocessingCanvas" xmlns:mc="http://schemas.openxmlformats.org/markup-compatibility/2006" xmlns:o="urn:schemas-microsoft-com:office:office" xmlns:r="http://schemas.openxmlformats.org/officeDocument/2006/relationships" xmlns:m="http://schemas.openxmlformats.org/officeDocument/2006/math" xmlns:v="urn:schemas-microsoft-com:vml" xmlns:wp14="http://schemas.microsoft.com/office/word/2010/wordprocessingDrawing" xmlns:wp="http://schemas.openxmlformats.org/drawingml/2006/wordprocessingDrawing" xmlns:w10="urn:schemas-microsoft-com:office:word" xmlns:w="http://schemas.openxmlformats.org/wordprocessingml/2006/main" xmlns:w14="http://schemas.microsoft.com/office/word/2010/wordml" xmlns:w15="http://schemas.microsoft.com/office/word/2012/wordml" xmlns:wpg="http://schemas.microsoft.com/office/word/2010/wordprocessingGroup" xmlns:wpi="http://schemas.microsoft.com/office/word/2010/wordprocessingInk" xmlns:wne="http://schemas.microsoft.com/office/word/2006/wordml" xmlns:wps="http://schemas.microsoft.com/office/word/2010/wordprocessingShape" mc:Ignorable="w14 w15 wp14">
   <w:abstractNum w:abstractNumId="0" w15:restartNumberingAfterBreak="0">
+    <w:nsid w:val="1EB243AF"/>
+    <w:multiLevelType w:val="multilevel"/>
+    <w:tmpl w:val="766CA376"/>
+    <w:lvl w:ilvl="0">
+      <w:start w:val="1"/>
+      <w:numFmt w:val="decimal"/>
+      <w:lvlText w:val="%1."/>
+      <w:lvlJc w:val="left"/>
+      <w:pPr>
+        <w:ind w:left="360" w:hanging="360"/>
+      </w:pPr>
+    </w:lvl>
+    <w:lvl w:ilvl="1">
+      <w:start w:val="1"/>
+      <w:numFmt w:val="decimal"/>
+      <w:lvlText w:val="%1.%2."/>
+      <w:lvlJc w:val="left"/>
+      <w:pPr>
+        <w:ind w:left="792" w:hanging="432"/>
+      </w:pPr>
+      <w:rPr>
+        <w:lang w:val="en-GB"/>
+      </w:rPr>
+    </w:lvl>
+    <w:lvl w:ilvl="2">
+      <w:start w:val="1"/>
+      <w:numFmt w:val="decimal"/>
+      <w:lvlText w:val="%1.%2.%3."/>
+      <w:lvlJc w:val="left"/>
+      <w:pPr>
+        <w:ind w:left="1224" w:hanging="504"/>
+      </w:pPr>
+    </w:lvl>
+    <w:lvl w:ilvl="3">
+      <w:start w:val="1"/>
+      <w:numFmt w:val="decimal"/>
+      <w:lvlText w:val="%1.%2.%3.%4."/>
+      <w:lvlJc w:val="left"/>
+      <w:pPr>
+        <w:ind w:left="1728" w:hanging="648"/>
+      </w:pPr>
+    </w:lvl>
+    <w:lvl w:ilvl="4">
+      <w:start w:val="1"/>
+      <w:numFmt w:val="decimal"/>
+      <w:lvlText w:val="%1.%2.%3.%4.%5."/>
+      <w:lvlJc w:val="left"/>
+      <w:pPr>
+        <w:ind w:left="2232" w:hanging="792"/>
+      </w:pPr>
+    </w:lvl>
+    <w:lvl w:ilvl="5">
+      <w:start w:val="1"/>
+      <w:numFmt w:val="decimal"/>
+      <w:lvlText w:val="%1.%2.%3.%4.%5.%6."/>
+      <w:lvlJc w:val="left"/>
+      <w:pPr>
+        <w:ind w:left="2736" w:hanging="936"/>
+      </w:pPr>
+    </w:lvl>
+    <w:lvl w:ilvl="6">
+      <w:start w:val="1"/>
+      <w:numFmt w:val="decimal"/>
+      <w:lvlText w:val="%1.%2.%3.%4.%5.%6.%7."/>
+      <w:lvlJc w:val="left"/>
+      <w:pPr>
+        <w:ind w:left="3240" w:hanging="1080"/>
+      </w:pPr>
+    </w:lvl>
+    <w:lvl w:ilvl="7">
+      <w:start w:val="1"/>
+      <w:numFmt w:val="decimal"/>
+      <w:lvlText w:val="%1.%2.%3.%4.%5.%6.%7.%8."/>
+      <w:lvlJc w:val="left"/>
+      <w:pPr>
+        <w:ind w:left="3744" w:hanging="1224"/>
+      </w:pPr>
+    </w:lvl>
+    <w:lvl w:ilvl="8">
+      <w:start w:val="1"/>
+      <w:numFmt w:val="decimal"/>
+      <w:lvlText w:val="%1.%2.%3.%4.%5.%6.%7.%8.%9."/>
+      <w:lvlJc w:val="left"/>
+      <w:pPr>
+        <w:ind w:left="4320" w:hanging="1440"/>
+      </w:pPr>
+    </w:lvl>
+  </w:abstractNum>
+  <w:abstractNum w:abstractNumId="1" w15:restartNumberingAfterBreak="0">
     <w:nsid w:val="2A8D2BDE"/>
     <w:multiLevelType w:val="multilevel"/>
     <w:tmpl w:val="04100021"/>
@@ -3898,7 +4501,7 @@
       </w:rPr>
     </w:lvl>
   </w:abstractNum>
-  <w:abstractNum w:abstractNumId="1" w15:restartNumberingAfterBreak="0">
+  <w:abstractNum w:abstractNumId="2" w15:restartNumberingAfterBreak="0">
     <w:nsid w:val="36407643"/>
     <w:multiLevelType w:val="multilevel"/>
     <w:tmpl w:val="04100021"/>
@@ -4011,7 +4614,7 @@
       </w:rPr>
     </w:lvl>
   </w:abstractNum>
-  <w:abstractNum w:abstractNumId="2" w15:restartNumberingAfterBreak="0">
+  <w:abstractNum w:abstractNumId="3" w15:restartNumberingAfterBreak="0">
     <w:nsid w:val="39327B4A"/>
     <w:multiLevelType w:val="multilevel"/>
     <w:tmpl w:val="04100021"/>
@@ -4124,7 +4727,7 @@
       </w:rPr>
     </w:lvl>
   </w:abstractNum>
-  <w:abstractNum w:abstractNumId="3" w15:restartNumberingAfterBreak="0">
+  <w:abstractNum w:abstractNumId="4" w15:restartNumberingAfterBreak="0">
     <w:nsid w:val="43C110FB"/>
     <w:multiLevelType w:val="hybridMultilevel"/>
     <w:tmpl w:val="571C23EE"/>
@@ -4237,7 +4840,7 @@
       </w:rPr>
     </w:lvl>
   </w:abstractNum>
-  <w:abstractNum w:abstractNumId="4" w15:restartNumberingAfterBreak="0">
+  <w:abstractNum w:abstractNumId="5" w15:restartNumberingAfterBreak="0">
     <w:nsid w:val="44F07E2A"/>
     <w:multiLevelType w:val="multilevel"/>
     <w:tmpl w:val="766CA376"/>
@@ -4326,7 +4929,7 @@
       </w:pPr>
     </w:lvl>
   </w:abstractNum>
-  <w:abstractNum w:abstractNumId="5" w15:restartNumberingAfterBreak="0">
+  <w:abstractNum w:abstractNumId="6" w15:restartNumberingAfterBreak="0">
     <w:nsid w:val="5C380B88"/>
     <w:multiLevelType w:val="multilevel"/>
     <w:tmpl w:val="04100021"/>
@@ -4439,7 +5042,7 @@
       </w:rPr>
     </w:lvl>
   </w:abstractNum>
-  <w:abstractNum w:abstractNumId="6" w15:restartNumberingAfterBreak="0">
+  <w:abstractNum w:abstractNumId="7" w15:restartNumberingAfterBreak="0">
     <w:nsid w:val="749003CA"/>
     <w:multiLevelType w:val="hybridMultilevel"/>
     <w:tmpl w:val="3A80AFF6"/>
@@ -4553,25 +5156,28 @@
     </w:lvl>
   </w:abstractNum>
   <w:num w:numId="1">
+    <w:abstractNumId w:val="5"/>
+  </w:num>
+  <w:num w:numId="2">
+    <w:abstractNumId w:val="3"/>
+  </w:num>
+  <w:num w:numId="3">
     <w:abstractNumId w:val="4"/>
   </w:num>
-  <w:num w:numId="2">
+  <w:num w:numId="4">
+    <w:abstractNumId w:val="6"/>
+  </w:num>
+  <w:num w:numId="5">
+    <w:abstractNumId w:val="7"/>
+  </w:num>
+  <w:num w:numId="6">
+    <w:abstractNumId w:val="1"/>
+  </w:num>
+  <w:num w:numId="7">
     <w:abstractNumId w:val="2"/>
   </w:num>
-  <w:num w:numId="3">
-    <w:abstractNumId w:val="3"/>
-  </w:num>
-  <w:num w:numId="4">
-    <w:abstractNumId w:val="5"/>
-  </w:num>
-  <w:num w:numId="5">
-    <w:abstractNumId w:val="6"/>
-  </w:num>
-  <w:num w:numId="6">
+  <w:num w:numId="8">
     <w:abstractNumId w:val="0"/>
-  </w:num>
-  <w:num w:numId="7">
-    <w:abstractNumId w:val="1"/>
   </w:num>
 </w:numbering>
 </file>
@@ -5366,7 +5972,7 @@
 </file>
 
 <file path=customXml/itemProps1.xml><?xml version="1.0" encoding="utf-8"?>
-<ds:datastoreItem xmlns:ds="http://schemas.openxmlformats.org/officeDocument/2006/customXml" ds:itemID="{EAD8C322-D955-47DA-962D-D483736EBA62}">
+<ds:datastoreItem xmlns:ds="http://schemas.openxmlformats.org/officeDocument/2006/customXml" ds:itemID="{EE830C38-4052-406D-BC04-AFF9F26FC50F}">
   <ds:schemaRefs>
     <ds:schemaRef ds:uri="http://schemas.openxmlformats.org/officeDocument/2006/bibliography"/>
   </ds:schemaRefs>

</xml_diff>

<commit_message>
Component View to DD
</commit_message>
<xml_diff>
--- a/Design Document Files/DesignDocument.docx
+++ b/Design Document Files/DesignDocument.docx
@@ -2821,13 +2821,6 @@
           <w:szCs w:val="28"/>
         </w:rPr>
       </w:pPr>
-      <w:r>
-        <w:rPr>
-          <w:sz w:val="24"/>
-          <w:szCs w:val="28"/>
-        </w:rPr>
-        <w:br w:type="page"/>
-      </w:r>
     </w:p>
     <w:p>
       <w:pPr>
@@ -2851,7 +2844,6 @@
           <w:sz w:val="28"/>
           <w:szCs w:val="28"/>
         </w:rPr>
-        <w:lastRenderedPageBreak/>
         <w:t>Architectural Design</w:t>
       </w:r>
       <w:bookmarkEnd w:id="6"/>
@@ -3119,6 +3111,36 @@
           <w:szCs w:val="28"/>
         </w:rPr>
         <w:t xml:space="preserve"> high-level view of the system structure:</w:t>
+      </w:r>
+    </w:p>
+    <w:p>
+      <w:pPr>
+        <w:spacing w:line="360" w:lineRule="auto"/>
+        <w:ind w:left="720"/>
+        <w:rPr>
+          <w:sz w:val="24"/>
+          <w:szCs w:val="28"/>
+        </w:rPr>
+      </w:pPr>
+    </w:p>
+    <w:p>
+      <w:pPr>
+        <w:spacing w:line="360" w:lineRule="auto"/>
+        <w:ind w:left="720"/>
+        <w:jc w:val="center"/>
+        <w:rPr>
+          <w:i/>
+          <w:sz w:val="24"/>
+          <w:szCs w:val="28"/>
+        </w:rPr>
+      </w:pPr>
+      <w:r>
+        <w:rPr>
+          <w:i/>
+          <w:sz w:val="24"/>
+          <w:szCs w:val="28"/>
+        </w:rPr>
+        <w:t>System Overview</w:t>
       </w:r>
     </w:p>
     <w:p>
@@ -3990,6 +4012,7 @@
     <w:p>
       <w:pPr>
         <w:spacing w:line="360" w:lineRule="auto"/>
+        <w:jc w:val="center"/>
         <w:rPr>
           <w:sz w:val="24"/>
           <w:szCs w:val="28"/>
@@ -4004,9 +4027,9 @@
         </w:rPr>
         <w:drawing>
           <wp:inline distT="0" distB="0" distL="0" distR="0">
-            <wp:extent cx="6446970" cy="4345163"/>
+            <wp:extent cx="6438900" cy="3971290"/>
             <wp:effectExtent l="0" t="0" r="0" b="0"/>
-            <wp:docPr id="4" name="Immagine 4" descr="C:\Users\Riccardo\Documents\GitHub\BucciDeTogniTaxiService\Design Document Files\Web Services.png"/>
+            <wp:docPr id="6" name="Immagine 6" descr="C:\Users\Riccardo\Documents\GitHub\BucciDeTogniTaxiService\Design Document Files\Web Services.png"/>
             <wp:cNvGraphicFramePr>
               <a:graphicFrameLocks xmlns:a="http://schemas.openxmlformats.org/drawingml/2006/main" noChangeAspect="1"/>
             </wp:cNvGraphicFramePr>
@@ -4014,7 +4037,7 @@
               <a:graphicData uri="http://schemas.openxmlformats.org/drawingml/2006/picture">
                 <pic:pic xmlns:pic="http://schemas.openxmlformats.org/drawingml/2006/picture">
                   <pic:nvPicPr>
-                    <pic:cNvPr id="0" name="Picture 1" descr="C:\Users\Riccardo\Documents\GitHub\BucciDeTogniTaxiService\Design Document Files\Web Services.png"/>
+                    <pic:cNvPr id="0" name="Picture 2" descr="C:\Users\Riccardo\Documents\GitHub\BucciDeTogniTaxiService\Design Document Files\Web Services.png"/>
                     <pic:cNvPicPr>
                       <a:picLocks noChangeAspect="1" noChangeArrowheads="1"/>
                     </pic:cNvPicPr>
@@ -4035,7 +4058,7 @@
                   <pic:spPr bwMode="auto">
                     <a:xfrm>
                       <a:off x="0" y="0"/>
-                      <a:ext cx="6457507" cy="4352265"/>
+                      <a:ext cx="6439432" cy="3971618"/>
                     </a:xfrm>
                     <a:prstGeom prst="rect">
                       <a:avLst/>
@@ -4054,6 +4077,595 @@
     </w:p>
     <w:p>
       <w:pPr>
+        <w:spacing w:line="360" w:lineRule="auto"/>
+        <w:ind w:left="227" w:firstLine="170"/>
+        <w:rPr>
+          <w:sz w:val="24"/>
+          <w:szCs w:val="28"/>
+        </w:rPr>
+      </w:pPr>
+      <w:r>
+        <w:rPr>
+          <w:sz w:val="24"/>
+          <w:szCs w:val="28"/>
+        </w:rPr>
+        <w:tab/>
+      </w:r>
+    </w:p>
+    <w:p>
+      <w:pPr>
+        <w:spacing w:line="360" w:lineRule="auto"/>
+        <w:ind w:left="227" w:firstLine="170"/>
+        <w:rPr>
+          <w:sz w:val="24"/>
+          <w:szCs w:val="28"/>
+        </w:rPr>
+      </w:pPr>
+      <w:r>
+        <w:rPr>
+          <w:sz w:val="24"/>
+          <w:szCs w:val="28"/>
+        </w:rPr>
+        <w:lastRenderedPageBreak/>
+        <w:t xml:space="preserve">The Component Diagram </w:t>
+      </w:r>
+      <w:proofErr w:type="gramStart"/>
+      <w:r>
+        <w:rPr>
+          <w:sz w:val="24"/>
+          <w:szCs w:val="28"/>
+        </w:rPr>
+        <w:t xml:space="preserve">is </w:t>
+      </w:r>
+      <w:r>
+        <w:rPr>
+          <w:sz w:val="24"/>
+          <w:szCs w:val="28"/>
+        </w:rPr>
+        <w:t>divided</w:t>
+      </w:r>
+      <w:proofErr w:type="gramEnd"/>
+      <w:r>
+        <w:rPr>
+          <w:sz w:val="24"/>
+          <w:szCs w:val="28"/>
+        </w:rPr>
+        <w:t xml:space="preserve"> in</w:t>
+      </w:r>
+      <w:r>
+        <w:rPr>
+          <w:sz w:val="24"/>
+          <w:szCs w:val="28"/>
+        </w:rPr>
+        <w:t xml:space="preserve"> three macro components:</w:t>
+      </w:r>
+    </w:p>
+    <w:p>
+      <w:pPr>
+        <w:pStyle w:val="Paragrafoelenco"/>
+        <w:numPr>
+          <w:ilvl w:val="2"/>
+          <w:numId w:val="9"/>
+        </w:numPr>
+        <w:spacing w:line="360" w:lineRule="auto"/>
+        <w:rPr>
+          <w:sz w:val="24"/>
+          <w:szCs w:val="28"/>
+        </w:rPr>
+      </w:pPr>
+      <w:r>
+        <w:rPr>
+          <w:sz w:val="24"/>
+          <w:szCs w:val="28"/>
+        </w:rPr>
+        <w:t>Web Services</w:t>
+      </w:r>
+    </w:p>
+    <w:p>
+      <w:pPr>
+        <w:pStyle w:val="Paragrafoelenco"/>
+        <w:numPr>
+          <w:ilvl w:val="2"/>
+          <w:numId w:val="9"/>
+        </w:numPr>
+        <w:spacing w:line="360" w:lineRule="auto"/>
+        <w:rPr>
+          <w:sz w:val="24"/>
+          <w:szCs w:val="28"/>
+        </w:rPr>
+      </w:pPr>
+      <w:r>
+        <w:rPr>
+          <w:sz w:val="24"/>
+          <w:szCs w:val="28"/>
+        </w:rPr>
+        <w:t>Client</w:t>
+      </w:r>
+    </w:p>
+    <w:p>
+      <w:pPr>
+        <w:pStyle w:val="Paragrafoelenco"/>
+        <w:numPr>
+          <w:ilvl w:val="2"/>
+          <w:numId w:val="9"/>
+        </w:numPr>
+        <w:spacing w:line="360" w:lineRule="auto"/>
+        <w:rPr>
+          <w:sz w:val="24"/>
+          <w:szCs w:val="28"/>
+        </w:rPr>
+      </w:pPr>
+      <w:r>
+        <w:rPr>
+          <w:sz w:val="24"/>
+          <w:szCs w:val="28"/>
+        </w:rPr>
+        <w:t>Localization App</w:t>
+      </w:r>
+    </w:p>
+    <w:p>
+      <w:pPr>
+        <w:spacing w:line="360" w:lineRule="auto"/>
+        <w:ind w:left="720"/>
+        <w:rPr>
+          <w:sz w:val="24"/>
+          <w:szCs w:val="28"/>
+        </w:rPr>
+      </w:pPr>
+      <w:r>
+        <w:rPr>
+          <w:sz w:val="24"/>
+          <w:szCs w:val="28"/>
+        </w:rPr>
+        <w:t>Web Services represent the main component. It contains many sub-components, one for each service that the system can provide.</w:t>
+      </w:r>
+      <w:r>
+        <w:rPr>
+          <w:sz w:val="24"/>
+          <w:szCs w:val="28"/>
+        </w:rPr>
+        <w:t xml:space="preserve"> Even if it has been used the term “Server”, the sub-components are </w:t>
+      </w:r>
+      <w:proofErr w:type="gramStart"/>
+      <w:r>
+        <w:rPr>
+          <w:sz w:val="24"/>
+          <w:szCs w:val="28"/>
+        </w:rPr>
+        <w:t>not independent</w:t>
+      </w:r>
+      <w:proofErr w:type="gramEnd"/>
+      <w:r>
+        <w:rPr>
+          <w:sz w:val="24"/>
+          <w:szCs w:val="28"/>
+        </w:rPr>
+        <w:t xml:space="preserve"> hardware entities. They are just executable pieces of software contained in the same environment.</w:t>
+      </w:r>
+    </w:p>
+    <w:p>
+      <w:pPr>
+        <w:pStyle w:val="Paragrafoelenco"/>
+        <w:numPr>
+          <w:ilvl w:val="2"/>
+          <w:numId w:val="11"/>
+        </w:numPr>
+        <w:spacing w:line="360" w:lineRule="auto"/>
+        <w:rPr>
+          <w:sz w:val="24"/>
+          <w:szCs w:val="28"/>
+        </w:rPr>
+      </w:pPr>
+      <w:r>
+        <w:rPr>
+          <w:sz w:val="24"/>
+          <w:szCs w:val="28"/>
+        </w:rPr>
+        <w:t xml:space="preserve">The Request Web Server handle the Request Management already described in the High Level Component View (2.2). It provide a Request Interface available for Clients and </w:t>
+      </w:r>
+      <w:r>
+        <w:rPr>
+          <w:sz w:val="24"/>
+          <w:szCs w:val="28"/>
+        </w:rPr>
+        <w:t>for an</w:t>
+      </w:r>
+      <w:r>
+        <w:rPr>
+          <w:sz w:val="24"/>
+          <w:szCs w:val="28"/>
+        </w:rPr>
+        <w:t xml:space="preserve"> inner component,</w:t>
+      </w:r>
+      <w:r>
+        <w:rPr>
+          <w:sz w:val="24"/>
+          <w:szCs w:val="28"/>
+        </w:rPr>
+        <w:t xml:space="preserve"> the</w:t>
+      </w:r>
+      <w:r>
+        <w:rPr>
+          <w:sz w:val="24"/>
+          <w:szCs w:val="28"/>
+        </w:rPr>
+        <w:t xml:space="preserve"> Reservation Web Server, which </w:t>
+      </w:r>
+      <w:proofErr w:type="gramStart"/>
+      <w:r>
+        <w:rPr>
+          <w:sz w:val="24"/>
+          <w:szCs w:val="28"/>
+        </w:rPr>
+        <w:t>will be presented</w:t>
+      </w:r>
+      <w:proofErr w:type="gramEnd"/>
+      <w:r>
+        <w:rPr>
+          <w:sz w:val="24"/>
+          <w:szCs w:val="28"/>
+        </w:rPr>
+        <w:t xml:space="preserve"> soon.</w:t>
+      </w:r>
+      <w:r>
+        <w:rPr>
+          <w:sz w:val="24"/>
+          <w:szCs w:val="28"/>
+        </w:rPr>
+        <w:t xml:space="preserve"> It has to be able to communicate with the Queue Manager, from that comes its required interface Queue Service.</w:t>
+      </w:r>
+      <w:r>
+        <w:rPr>
+          <w:sz w:val="24"/>
+          <w:szCs w:val="28"/>
+        </w:rPr>
+        <w:t xml:space="preserve"> The use of this interface </w:t>
+      </w:r>
+      <w:proofErr w:type="gramStart"/>
+      <w:r>
+        <w:rPr>
+          <w:sz w:val="24"/>
+          <w:szCs w:val="28"/>
+        </w:rPr>
+        <w:t>is explained</w:t>
+      </w:r>
+      <w:proofErr w:type="gramEnd"/>
+      <w:r>
+        <w:rPr>
+          <w:sz w:val="24"/>
+          <w:szCs w:val="28"/>
+        </w:rPr>
+        <w:t xml:space="preserve"> in a note inside the diagram and it will be deeply analysed in the next paragraph.</w:t>
+      </w:r>
+      <w:r>
+        <w:rPr>
+          <w:sz w:val="24"/>
+          <w:szCs w:val="28"/>
+        </w:rPr>
+        <w:t xml:space="preserve"> Further when a request it </w:t>
+      </w:r>
+      <w:proofErr w:type="gramStart"/>
+      <w:r>
+        <w:rPr>
+          <w:sz w:val="24"/>
+          <w:szCs w:val="28"/>
+        </w:rPr>
+        <w:t>is accepted</w:t>
+      </w:r>
+      <w:proofErr w:type="gramEnd"/>
+      <w:r>
+        <w:rPr>
+          <w:sz w:val="24"/>
+          <w:szCs w:val="28"/>
+        </w:rPr>
+        <w:t xml:space="preserve"> by a taxi driver the Request Web Server has to send a notification to the User and to the taxi driver itself. That explain the second required interface: Send Notification.</w:t>
+      </w:r>
+    </w:p>
+    <w:p>
+      <w:pPr>
+        <w:pStyle w:val="Paragrafoelenco"/>
+        <w:spacing w:line="360" w:lineRule="auto"/>
+        <w:ind w:left="1080"/>
+        <w:rPr>
+          <w:sz w:val="24"/>
+          <w:szCs w:val="28"/>
+        </w:rPr>
+      </w:pPr>
+    </w:p>
+    <w:p>
+      <w:pPr>
+        <w:pStyle w:val="Paragrafoelenco"/>
+        <w:numPr>
+          <w:ilvl w:val="2"/>
+          <w:numId w:val="10"/>
+        </w:numPr>
+        <w:spacing w:line="360" w:lineRule="auto"/>
+        <w:rPr>
+          <w:sz w:val="24"/>
+          <w:szCs w:val="28"/>
+        </w:rPr>
+      </w:pPr>
+      <w:r>
+        <w:rPr>
+          <w:sz w:val="24"/>
+          <w:szCs w:val="28"/>
+        </w:rPr>
+        <w:t xml:space="preserve">The Reservation Web Server </w:t>
+      </w:r>
+      <w:r>
+        <w:rPr>
+          <w:sz w:val="24"/>
+          <w:szCs w:val="28"/>
+        </w:rPr>
+        <w:t xml:space="preserve">handle the Reservation Management, it interact with the Client component through its provided interface, Reservation, and with the Notification Web Server through the required interface Send Notification. It also communicate </w:t>
+      </w:r>
+      <w:r>
+        <w:rPr>
+          <w:sz w:val="24"/>
+          <w:szCs w:val="28"/>
+        </w:rPr>
+        <w:t xml:space="preserve">with </w:t>
+      </w:r>
+      <w:r>
+        <w:rPr>
+          <w:sz w:val="24"/>
+          <w:szCs w:val="28"/>
+        </w:rPr>
+        <w:t>the Request Web Server via Request interface</w:t>
+      </w:r>
+      <w:r>
+        <w:rPr>
+          <w:sz w:val="24"/>
+          <w:szCs w:val="28"/>
+        </w:rPr>
+        <w:t xml:space="preserve">, since </w:t>
+      </w:r>
+      <w:r>
+        <w:rPr>
+          <w:sz w:val="24"/>
+          <w:szCs w:val="28"/>
+        </w:rPr>
+        <w:t>the Reservation Web Server has to generate a request ten minutes before the</w:t>
+      </w:r>
+      <w:r>
+        <w:rPr>
+          <w:sz w:val="24"/>
+          <w:szCs w:val="28"/>
+        </w:rPr>
+        <w:t xml:space="preserve"> related</w:t>
+      </w:r>
+      <w:r>
+        <w:rPr>
+          <w:sz w:val="24"/>
+          <w:szCs w:val="28"/>
+        </w:rPr>
+        <w:t xml:space="preserve"> reservation time.</w:t>
+      </w:r>
+    </w:p>
+    <w:p>
+      <w:pPr>
+        <w:pStyle w:val="Paragrafoelenco"/>
+        <w:spacing w:line="360" w:lineRule="auto"/>
+        <w:rPr>
+          <w:sz w:val="24"/>
+          <w:szCs w:val="28"/>
+        </w:rPr>
+      </w:pPr>
+    </w:p>
+    <w:p>
+      <w:pPr>
+        <w:pStyle w:val="Paragrafoelenco"/>
+        <w:numPr>
+          <w:ilvl w:val="2"/>
+          <w:numId w:val="10"/>
+        </w:numPr>
+        <w:spacing w:line="360" w:lineRule="auto"/>
+        <w:rPr>
+          <w:sz w:val="24"/>
+          <w:szCs w:val="28"/>
+        </w:rPr>
+      </w:pPr>
+      <w:r>
+        <w:rPr>
+          <w:sz w:val="24"/>
+          <w:szCs w:val="28"/>
+        </w:rPr>
+        <w:t xml:space="preserve">Queue Web Service hides its inner composition to the rest of the Web Servers since the only way to communicate is to use its provided interface Queue Service. It contains one software component for each queue, so for each city zone (see Glossary). When the Request Web Server </w:t>
+      </w:r>
+      <w:r>
+        <w:rPr>
+          <w:sz w:val="24"/>
+          <w:szCs w:val="28"/>
+        </w:rPr>
+        <w:t xml:space="preserve">ask for the first taxi driver of a particular </w:t>
+      </w:r>
+      <w:proofErr w:type="gramStart"/>
+      <w:r>
+        <w:rPr>
+          <w:sz w:val="24"/>
+          <w:szCs w:val="28"/>
+        </w:rPr>
+        <w:t>queue</w:t>
+      </w:r>
+      <w:proofErr w:type="gramEnd"/>
+      <w:r>
+        <w:rPr>
+          <w:sz w:val="24"/>
+          <w:szCs w:val="28"/>
+        </w:rPr>
+        <w:t xml:space="preserve"> the Queue Web Server transparently redirect the request to the right Queue. Each Queue provide a Queue Manager Interface that can respond the Request Web Server with the required </w:t>
+      </w:r>
+      <w:r>
+        <w:rPr>
+          <w:sz w:val="24"/>
+          <w:szCs w:val="28"/>
+        </w:rPr>
+        <w:lastRenderedPageBreak/>
+        <w:t>data just sending it to the Queue Service interface throug</w:t>
+      </w:r>
+      <w:r>
+        <w:rPr>
+          <w:sz w:val="24"/>
+          <w:szCs w:val="28"/>
+        </w:rPr>
+        <w:t>h the Queue Web Sever gateway.</w:t>
+      </w:r>
+    </w:p>
+    <w:p>
+      <w:pPr>
+        <w:pStyle w:val="Paragrafoelenco"/>
+        <w:rPr>
+          <w:sz w:val="24"/>
+          <w:szCs w:val="28"/>
+        </w:rPr>
+      </w:pPr>
+    </w:p>
+    <w:p>
+      <w:pPr>
+        <w:pStyle w:val="Paragrafoelenco"/>
+        <w:numPr>
+          <w:ilvl w:val="2"/>
+          <w:numId w:val="10"/>
+        </w:numPr>
+        <w:spacing w:line="360" w:lineRule="auto"/>
+        <w:rPr>
+          <w:sz w:val="24"/>
+          <w:szCs w:val="28"/>
+        </w:rPr>
+      </w:pPr>
+      <w:r>
+        <w:rPr>
+          <w:sz w:val="24"/>
+          <w:szCs w:val="28"/>
+        </w:rPr>
+        <w:t xml:space="preserve">Notification Web Server handles all the notification functionality. </w:t>
+      </w:r>
+      <w:r>
+        <w:rPr>
+          <w:sz w:val="24"/>
+          <w:szCs w:val="28"/>
+        </w:rPr>
+        <w:t xml:space="preserve">It provide a Send Notification interface through which the other components may communicate their intention to send a notification. </w:t>
+      </w:r>
+      <w:r>
+        <w:rPr>
+          <w:sz w:val="24"/>
+          <w:szCs w:val="28"/>
+        </w:rPr>
+        <w:t>Both Request and Reservation Web Servers use this interface</w:t>
+      </w:r>
+      <w:r>
+        <w:rPr>
+          <w:sz w:val="24"/>
+          <w:szCs w:val="28"/>
+        </w:rPr>
+        <w:t>.</w:t>
+      </w:r>
+    </w:p>
+    <w:p>
+      <w:pPr>
+        <w:pStyle w:val="Paragrafoelenco"/>
+        <w:rPr>
+          <w:sz w:val="24"/>
+          <w:szCs w:val="28"/>
+        </w:rPr>
+      </w:pPr>
+    </w:p>
+    <w:p>
+      <w:pPr>
+        <w:spacing w:line="360" w:lineRule="auto"/>
+        <w:ind w:left="708"/>
+        <w:rPr>
+          <w:sz w:val="24"/>
+          <w:szCs w:val="28"/>
+        </w:rPr>
+      </w:pPr>
+      <w:r>
+        <w:rPr>
+          <w:sz w:val="24"/>
+          <w:szCs w:val="28"/>
+        </w:rPr>
+        <w:t xml:space="preserve">The second Macro Component represent all the kind of client that can access the service, so it integrate Customer component and Taxi Driver component. </w:t>
+      </w:r>
+    </w:p>
+    <w:p>
+      <w:pPr>
+        <w:pStyle w:val="Paragrafoelenco"/>
+        <w:numPr>
+          <w:ilvl w:val="2"/>
+          <w:numId w:val="12"/>
+        </w:numPr>
+        <w:spacing w:line="360" w:lineRule="auto"/>
+        <w:rPr>
+          <w:sz w:val="24"/>
+          <w:szCs w:val="28"/>
+        </w:rPr>
+      </w:pPr>
+      <w:r>
+        <w:rPr>
+          <w:sz w:val="24"/>
+          <w:szCs w:val="28"/>
+        </w:rPr>
+        <w:t>Customer symbolize</w:t>
+      </w:r>
+      <w:r>
+        <w:rPr>
+          <w:sz w:val="24"/>
+          <w:szCs w:val="28"/>
+        </w:rPr>
+        <w:t xml:space="preserve"> a generic utilizer, which may be both a Guest and</w:t>
+      </w:r>
+      <w:r>
+        <w:rPr>
+          <w:sz w:val="24"/>
+          <w:szCs w:val="28"/>
+        </w:rPr>
+        <w:t xml:space="preserve"> a User. It requires two different interfaces: one to make a request (Request Interface) and the other one to make a reservation (Reservation Interface).</w:t>
+      </w:r>
+    </w:p>
+    <w:p>
+      <w:pPr>
+        <w:pStyle w:val="Paragrafoelenco"/>
+        <w:numPr>
+          <w:ilvl w:val="2"/>
+          <w:numId w:val="12"/>
+        </w:numPr>
+        <w:spacing w:line="360" w:lineRule="auto"/>
+        <w:rPr>
+          <w:sz w:val="24"/>
+          <w:szCs w:val="28"/>
+        </w:rPr>
+      </w:pPr>
+      <w:r>
+        <w:rPr>
+          <w:sz w:val="24"/>
+          <w:szCs w:val="28"/>
+        </w:rPr>
+        <w:t>Taxi Driver component embodies the client-side service provider. The Request Web Server can communicate with it through the Available Taxi Interface</w:t>
+      </w:r>
+      <w:r>
+        <w:rPr>
+          <w:sz w:val="24"/>
+          <w:szCs w:val="28"/>
+        </w:rPr>
+        <w:t>.</w:t>
+      </w:r>
+    </w:p>
+    <w:p>
+      <w:pPr>
+        <w:pStyle w:val="Paragrafoelenco"/>
+        <w:spacing w:line="360" w:lineRule="auto"/>
+        <w:ind w:left="1080"/>
+        <w:rPr>
+          <w:sz w:val="24"/>
+          <w:szCs w:val="28"/>
+        </w:rPr>
+      </w:pPr>
+      <w:bookmarkStart w:id="10" w:name="_GoBack"/>
+      <w:bookmarkEnd w:id="10"/>
+    </w:p>
+    <w:p>
+      <w:pPr>
         <w:pStyle w:val="Paragrafoelenco"/>
         <w:numPr>
           <w:ilvl w:val="1"/>
@@ -4068,17 +4680,16 @@
           <w:szCs w:val="28"/>
         </w:rPr>
       </w:pPr>
-      <w:bookmarkStart w:id="10" w:name="_Toc436323781"/>
+      <w:bookmarkStart w:id="11" w:name="_Toc436323781"/>
       <w:r>
         <w:rPr>
           <w:b/>
           <w:sz w:val="28"/>
           <w:szCs w:val="28"/>
         </w:rPr>
-        <w:lastRenderedPageBreak/>
         <w:t>Component Interfaces</w:t>
       </w:r>
-      <w:bookmarkEnd w:id="10"/>
+      <w:bookmarkEnd w:id="11"/>
     </w:p>
     <w:p>
       <w:pPr>
@@ -4096,7 +4707,7 @@
           <w:szCs w:val="28"/>
         </w:rPr>
       </w:pPr>
-      <w:bookmarkStart w:id="11" w:name="_Toc436323782"/>
+      <w:bookmarkStart w:id="12" w:name="_Toc436323782"/>
       <w:r>
         <w:rPr>
           <w:b/>
@@ -4105,7 +4716,7 @@
         </w:rPr>
         <w:t>Deployment View</w:t>
       </w:r>
-      <w:bookmarkEnd w:id="11"/>
+      <w:bookmarkEnd w:id="12"/>
     </w:p>
     <w:p>
       <w:pPr>
@@ -4123,7 +4734,7 @@
           <w:szCs w:val="28"/>
         </w:rPr>
       </w:pPr>
-      <w:bookmarkStart w:id="12" w:name="_Toc436323783"/>
+      <w:bookmarkStart w:id="13" w:name="_Toc436323783"/>
       <w:r>
         <w:rPr>
           <w:b/>
@@ -4132,7 +4743,7 @@
         </w:rPr>
         <w:t>Runtime View</w:t>
       </w:r>
-      <w:bookmarkEnd w:id="12"/>
+      <w:bookmarkEnd w:id="13"/>
     </w:p>
     <w:p>
       <w:pPr>
@@ -4150,7 +4761,7 @@
           <w:szCs w:val="28"/>
         </w:rPr>
       </w:pPr>
-      <w:bookmarkStart w:id="13" w:name="_Toc436323784"/>
+      <w:bookmarkStart w:id="14" w:name="_Toc436323784"/>
       <w:r>
         <w:rPr>
           <w:b/>
@@ -4159,7 +4770,7 @@
         </w:rPr>
         <w:t>Selected architectural styles and patterns</w:t>
       </w:r>
-      <w:bookmarkEnd w:id="13"/>
+      <w:bookmarkEnd w:id="14"/>
     </w:p>
     <w:p>
       <w:pPr>
@@ -4176,7 +4787,7 @@
           <w:szCs w:val="28"/>
         </w:rPr>
       </w:pPr>
-      <w:bookmarkStart w:id="14" w:name="_Toc436323785"/>
+      <w:bookmarkStart w:id="15" w:name="_Toc436323785"/>
       <w:r>
         <w:rPr>
           <w:b/>
@@ -4185,7 +4796,7 @@
         </w:rPr>
         <w:t>Algorithm Design</w:t>
       </w:r>
-      <w:bookmarkEnd w:id="14"/>
+      <w:bookmarkEnd w:id="15"/>
     </w:p>
     <w:p>
       <w:pPr>
@@ -4202,7 +4813,7 @@
           <w:szCs w:val="28"/>
         </w:rPr>
       </w:pPr>
-      <w:bookmarkStart w:id="15" w:name="_Toc436323786"/>
+      <w:bookmarkStart w:id="16" w:name="_Toc436323786"/>
       <w:r>
         <w:rPr>
           <w:b/>
@@ -4211,7 +4822,7 @@
         </w:rPr>
         <w:t>User Interface</w:t>
       </w:r>
-      <w:bookmarkEnd w:id="15"/>
+      <w:bookmarkEnd w:id="16"/>
     </w:p>
     <w:p>
       <w:pPr>
@@ -4229,7 +4840,7 @@
           <w:szCs w:val="28"/>
         </w:rPr>
       </w:pPr>
-      <w:bookmarkStart w:id="16" w:name="_Toc436323787"/>
+      <w:bookmarkStart w:id="17" w:name="_Toc436323787"/>
       <w:r>
         <w:rPr>
           <w:b/>
@@ -4238,7 +4849,7 @@
         </w:rPr>
         <w:t>Design Overview</w:t>
       </w:r>
-      <w:bookmarkEnd w:id="16"/>
+      <w:bookmarkEnd w:id="17"/>
     </w:p>
     <w:p>
       <w:pPr>
@@ -4289,15 +4900,13 @@
         </w:rPr>
         <w:t xml:space="preserve">From the </w:t>
       </w:r>
-      <w:proofErr w:type="spellStart"/>
-      <w:r>
-        <w:rPr>
-          <w:sz w:val="24"/>
-          <w:szCs w:val="28"/>
-        </w:rPr>
-        <w:t>mockups</w:t>
-      </w:r>
-      <w:proofErr w:type="spellEnd"/>
+      <w:r>
+        <w:rPr>
+          <w:sz w:val="24"/>
+          <w:szCs w:val="28"/>
+        </w:rPr>
+        <w:t>mock-ups</w:t>
+      </w:r>
       <w:r>
         <w:rPr>
           <w:sz w:val="24"/>
@@ -4322,7 +4931,7 @@
           <w:szCs w:val="28"/>
         </w:rPr>
       </w:pPr>
-      <w:bookmarkStart w:id="17" w:name="_Toc436323788"/>
+      <w:bookmarkStart w:id="18" w:name="_Toc436323788"/>
       <w:r>
         <w:rPr>
           <w:b/>
@@ -4331,7 +4940,7 @@
         </w:rPr>
         <w:t>User Experience</w:t>
       </w:r>
-      <w:bookmarkEnd w:id="17"/>
+      <w:bookmarkEnd w:id="18"/>
     </w:p>
     <w:p>
       <w:pPr>
@@ -4347,7 +4956,22 @@
           <w:sz w:val="24"/>
           <w:szCs w:val="28"/>
         </w:rPr>
-        <w:t xml:space="preserve">Here it is presented a diagram that, with the proper stereotypes ("page" and "form"), shows how pages are related, what important components are present, every input form, and how the navigation through the website is structured. </w:t>
+        <w:lastRenderedPageBreak/>
+        <w:t xml:space="preserve">Here it is presented a diagram that, with the proper stereotypes ("page" and "form"), shows how pages are related, </w:t>
+      </w:r>
+      <w:r>
+        <w:rPr>
+          <w:sz w:val="24"/>
+          <w:szCs w:val="28"/>
+        </w:rPr>
+        <w:t>which</w:t>
+      </w:r>
+      <w:r>
+        <w:rPr>
+          <w:sz w:val="24"/>
+          <w:szCs w:val="28"/>
+        </w:rPr>
+        <w:t xml:space="preserve"> important components are present, every input form, and how the navigation through the website is structured. </w:t>
       </w:r>
     </w:p>
     <w:p>
@@ -4381,16 +5005,7 @@
           <w:sz w:val="24"/>
           <w:szCs w:val="28"/>
         </w:rPr>
-        <w:t>The home page structure is the same for all the users, focused on the fast request for a taxi; every user home page is then deve</w:t>
-      </w:r>
-      <w:bookmarkStart w:id="18" w:name="_GoBack"/>
-      <w:bookmarkEnd w:id="18"/>
-      <w:r>
-        <w:rPr>
-          <w:sz w:val="24"/>
-          <w:szCs w:val="28"/>
-        </w:rPr>
-        <w:t>loped from this point, adding links and features associated to the relative user.</w:t>
+        <w:t>The home page structure is the same for all the users, focused on the fast request for a taxi; every user home page is then developed from this point, adding links and features associated to the relative user.</w:t>
       </w:r>
     </w:p>
     <w:p>
@@ -4407,23 +5022,7 @@
           <w:sz w:val="24"/>
           <w:szCs w:val="28"/>
         </w:rPr>
-        <w:t xml:space="preserve">Following these </w:t>
-      </w:r>
-      <w:proofErr w:type="gramStart"/>
-      <w:r>
-        <w:rPr>
-          <w:sz w:val="24"/>
-          <w:szCs w:val="28"/>
-        </w:rPr>
-        <w:t>links</w:t>
-      </w:r>
-      <w:proofErr w:type="gramEnd"/>
-      <w:r>
-        <w:rPr>
-          <w:sz w:val="24"/>
-          <w:szCs w:val="28"/>
-        </w:rPr>
-        <w:t xml:space="preserve"> every customer can navigate through the pages, but only through those for which he has permission.</w:t>
+        <w:t>Following these links every customer can navigate through the pages, but only through those for which he has permission.</w:t>
       </w:r>
     </w:p>
     <w:p>
@@ -4440,23 +5039,7 @@
           <w:sz w:val="24"/>
           <w:szCs w:val="28"/>
         </w:rPr>
-        <w:t xml:space="preserve">Here </w:t>
-      </w:r>
-      <w:proofErr w:type="gramStart"/>
-      <w:r>
-        <w:rPr>
-          <w:sz w:val="24"/>
-          <w:szCs w:val="28"/>
-        </w:rPr>
-        <w:t>are presented</w:t>
-      </w:r>
-      <w:proofErr w:type="gramEnd"/>
-      <w:r>
-        <w:rPr>
-          <w:sz w:val="24"/>
-          <w:szCs w:val="28"/>
-        </w:rPr>
-        <w:t xml:space="preserve"> only direct flows, associations representing cancellations or links to previous or home pages are omitted in order to simplify the reading of the graph.  </w:t>
+        <w:t xml:space="preserve">Here are presented only direct flows, associations representing cancellations or links to previous or home pages are omitted in order to simplify the reading of the graph.  </w:t>
       </w:r>
     </w:p>
     <w:sectPr>
@@ -4472,6 +5055,232 @@
 <file path=word/numbering.xml><?xml version="1.0" encoding="utf-8"?>
 <w:numbering xmlns:wpc="http://schemas.microsoft.com/office/word/2010/wordprocessingCanvas" xmlns:mc="http://schemas.openxmlformats.org/markup-compatibility/2006" xmlns:o="urn:schemas-microsoft-com:office:office" xmlns:r="http://schemas.openxmlformats.org/officeDocument/2006/relationships" xmlns:m="http://schemas.openxmlformats.org/officeDocument/2006/math" xmlns:v="urn:schemas-microsoft-com:vml" xmlns:wp14="http://schemas.microsoft.com/office/word/2010/wordprocessingDrawing" xmlns:wp="http://schemas.openxmlformats.org/drawingml/2006/wordprocessingDrawing" xmlns:w10="urn:schemas-microsoft-com:office:word" xmlns:w="http://schemas.openxmlformats.org/wordprocessingml/2006/main" xmlns:w14="http://schemas.microsoft.com/office/word/2010/wordml" xmlns:w15="http://schemas.microsoft.com/office/word/2012/wordml" xmlns:wpg="http://schemas.microsoft.com/office/word/2010/wordprocessingGroup" xmlns:wpi="http://schemas.microsoft.com/office/word/2010/wordprocessingInk" xmlns:wne="http://schemas.microsoft.com/office/word/2006/wordml" xmlns:wps="http://schemas.microsoft.com/office/word/2010/wordprocessingShape" mc:Ignorable="w14 w15 wp14">
   <w:abstractNum w:abstractNumId="0" w15:restartNumberingAfterBreak="0">
+    <w:nsid w:val="0B74063E"/>
+    <w:multiLevelType w:val="multilevel"/>
+    <w:tmpl w:val="04100021"/>
+    <w:lvl w:ilvl="0">
+      <w:start w:val="1"/>
+      <w:numFmt w:val="bullet"/>
+      <w:lvlText w:val=""/>
+      <w:lvlJc w:val="left"/>
+      <w:pPr>
+        <w:ind w:left="360" w:hanging="360"/>
+      </w:pPr>
+      <w:rPr>
+        <w:rFonts w:ascii="Wingdings" w:hAnsi="Wingdings" w:hint="default"/>
+      </w:rPr>
+    </w:lvl>
+    <w:lvl w:ilvl="1">
+      <w:start w:val="1"/>
+      <w:numFmt w:val="bullet"/>
+      <w:lvlText w:val=""/>
+      <w:lvlJc w:val="left"/>
+      <w:pPr>
+        <w:ind w:left="720" w:hanging="360"/>
+      </w:pPr>
+      <w:rPr>
+        <w:rFonts w:ascii="Wingdings" w:hAnsi="Wingdings" w:hint="default"/>
+      </w:rPr>
+    </w:lvl>
+    <w:lvl w:ilvl="2">
+      <w:start w:val="1"/>
+      <w:numFmt w:val="bullet"/>
+      <w:lvlText w:val=""/>
+      <w:lvlJc w:val="left"/>
+      <w:pPr>
+        <w:ind w:left="1080" w:hanging="360"/>
+      </w:pPr>
+      <w:rPr>
+        <w:rFonts w:ascii="Wingdings" w:hAnsi="Wingdings" w:hint="default"/>
+      </w:rPr>
+    </w:lvl>
+    <w:lvl w:ilvl="3">
+      <w:start w:val="1"/>
+      <w:numFmt w:val="bullet"/>
+      <w:lvlText w:val=""/>
+      <w:lvlJc w:val="left"/>
+      <w:pPr>
+        <w:ind w:left="1440" w:hanging="360"/>
+      </w:pPr>
+      <w:rPr>
+        <w:rFonts w:ascii="Symbol" w:hAnsi="Symbol" w:hint="default"/>
+      </w:rPr>
+    </w:lvl>
+    <w:lvl w:ilvl="4">
+      <w:start w:val="1"/>
+      <w:numFmt w:val="bullet"/>
+      <w:lvlText w:val=""/>
+      <w:lvlJc w:val="left"/>
+      <w:pPr>
+        <w:ind w:left="1800" w:hanging="360"/>
+      </w:pPr>
+      <w:rPr>
+        <w:rFonts w:ascii="Symbol" w:hAnsi="Symbol" w:hint="default"/>
+      </w:rPr>
+    </w:lvl>
+    <w:lvl w:ilvl="5">
+      <w:start w:val="1"/>
+      <w:numFmt w:val="bullet"/>
+      <w:lvlText w:val=""/>
+      <w:lvlJc w:val="left"/>
+      <w:pPr>
+        <w:ind w:left="2160" w:hanging="360"/>
+      </w:pPr>
+      <w:rPr>
+        <w:rFonts w:ascii="Wingdings" w:hAnsi="Wingdings" w:hint="default"/>
+      </w:rPr>
+    </w:lvl>
+    <w:lvl w:ilvl="6">
+      <w:start w:val="1"/>
+      <w:numFmt w:val="bullet"/>
+      <w:lvlText w:val=""/>
+      <w:lvlJc w:val="left"/>
+      <w:pPr>
+        <w:ind w:left="2520" w:hanging="360"/>
+      </w:pPr>
+      <w:rPr>
+        <w:rFonts w:ascii="Wingdings" w:hAnsi="Wingdings" w:hint="default"/>
+      </w:rPr>
+    </w:lvl>
+    <w:lvl w:ilvl="7">
+      <w:start w:val="1"/>
+      <w:numFmt w:val="bullet"/>
+      <w:lvlText w:val=""/>
+      <w:lvlJc w:val="left"/>
+      <w:pPr>
+        <w:ind w:left="2880" w:hanging="360"/>
+      </w:pPr>
+      <w:rPr>
+        <w:rFonts w:ascii="Symbol" w:hAnsi="Symbol" w:hint="default"/>
+      </w:rPr>
+    </w:lvl>
+    <w:lvl w:ilvl="8">
+      <w:start w:val="1"/>
+      <w:numFmt w:val="bullet"/>
+      <w:lvlText w:val=""/>
+      <w:lvlJc w:val="left"/>
+      <w:pPr>
+        <w:ind w:left="3240" w:hanging="360"/>
+      </w:pPr>
+      <w:rPr>
+        <w:rFonts w:ascii="Symbol" w:hAnsi="Symbol" w:hint="default"/>
+      </w:rPr>
+    </w:lvl>
+  </w:abstractNum>
+  <w:abstractNum w:abstractNumId="1" w15:restartNumberingAfterBreak="0">
+    <w:nsid w:val="0C5B438C"/>
+    <w:multiLevelType w:val="multilevel"/>
+    <w:tmpl w:val="04100021"/>
+    <w:lvl w:ilvl="0">
+      <w:start w:val="1"/>
+      <w:numFmt w:val="bullet"/>
+      <w:lvlText w:val=""/>
+      <w:lvlJc w:val="left"/>
+      <w:pPr>
+        <w:ind w:left="360" w:hanging="360"/>
+      </w:pPr>
+      <w:rPr>
+        <w:rFonts w:ascii="Wingdings" w:hAnsi="Wingdings" w:hint="default"/>
+      </w:rPr>
+    </w:lvl>
+    <w:lvl w:ilvl="1">
+      <w:start w:val="1"/>
+      <w:numFmt w:val="bullet"/>
+      <w:lvlText w:val=""/>
+      <w:lvlJc w:val="left"/>
+      <w:pPr>
+        <w:ind w:left="720" w:hanging="360"/>
+      </w:pPr>
+      <w:rPr>
+        <w:rFonts w:ascii="Wingdings" w:hAnsi="Wingdings" w:hint="default"/>
+      </w:rPr>
+    </w:lvl>
+    <w:lvl w:ilvl="2">
+      <w:start w:val="1"/>
+      <w:numFmt w:val="bullet"/>
+      <w:lvlText w:val=""/>
+      <w:lvlJc w:val="left"/>
+      <w:pPr>
+        <w:ind w:left="1080" w:hanging="360"/>
+      </w:pPr>
+      <w:rPr>
+        <w:rFonts w:ascii="Wingdings" w:hAnsi="Wingdings" w:hint="default"/>
+      </w:rPr>
+    </w:lvl>
+    <w:lvl w:ilvl="3">
+      <w:start w:val="1"/>
+      <w:numFmt w:val="bullet"/>
+      <w:lvlText w:val=""/>
+      <w:lvlJc w:val="left"/>
+      <w:pPr>
+        <w:ind w:left="1440" w:hanging="360"/>
+      </w:pPr>
+      <w:rPr>
+        <w:rFonts w:ascii="Symbol" w:hAnsi="Symbol" w:hint="default"/>
+      </w:rPr>
+    </w:lvl>
+    <w:lvl w:ilvl="4">
+      <w:start w:val="1"/>
+      <w:numFmt w:val="bullet"/>
+      <w:lvlText w:val=""/>
+      <w:lvlJc w:val="left"/>
+      <w:pPr>
+        <w:ind w:left="1800" w:hanging="360"/>
+      </w:pPr>
+      <w:rPr>
+        <w:rFonts w:ascii="Symbol" w:hAnsi="Symbol" w:hint="default"/>
+      </w:rPr>
+    </w:lvl>
+    <w:lvl w:ilvl="5">
+      <w:start w:val="1"/>
+      <w:numFmt w:val="bullet"/>
+      <w:lvlText w:val=""/>
+      <w:lvlJc w:val="left"/>
+      <w:pPr>
+        <w:ind w:left="2160" w:hanging="360"/>
+      </w:pPr>
+      <w:rPr>
+        <w:rFonts w:ascii="Wingdings" w:hAnsi="Wingdings" w:hint="default"/>
+      </w:rPr>
+    </w:lvl>
+    <w:lvl w:ilvl="6">
+      <w:start w:val="1"/>
+      <w:numFmt w:val="bullet"/>
+      <w:lvlText w:val=""/>
+      <w:lvlJc w:val="left"/>
+      <w:pPr>
+        <w:ind w:left="2520" w:hanging="360"/>
+      </w:pPr>
+      <w:rPr>
+        <w:rFonts w:ascii="Wingdings" w:hAnsi="Wingdings" w:hint="default"/>
+      </w:rPr>
+    </w:lvl>
+    <w:lvl w:ilvl="7">
+      <w:start w:val="1"/>
+      <w:numFmt w:val="bullet"/>
+      <w:lvlText w:val=""/>
+      <w:lvlJc w:val="left"/>
+      <w:pPr>
+        <w:ind w:left="2880" w:hanging="360"/>
+      </w:pPr>
+      <w:rPr>
+        <w:rFonts w:ascii="Symbol" w:hAnsi="Symbol" w:hint="default"/>
+      </w:rPr>
+    </w:lvl>
+    <w:lvl w:ilvl="8">
+      <w:start w:val="1"/>
+      <w:numFmt w:val="bullet"/>
+      <w:lvlText w:val=""/>
+      <w:lvlJc w:val="left"/>
+      <w:pPr>
+        <w:ind w:left="3240" w:hanging="360"/>
+      </w:pPr>
+      <w:rPr>
+        <w:rFonts w:ascii="Symbol" w:hAnsi="Symbol" w:hint="default"/>
+      </w:rPr>
+    </w:lvl>
+  </w:abstractNum>
+  <w:abstractNum w:abstractNumId="2" w15:restartNumberingAfterBreak="0">
     <w:nsid w:val="1EB243AF"/>
     <w:multiLevelType w:val="multilevel"/>
     <w:tmpl w:val="766CA376"/>
@@ -4560,7 +5369,7 @@
       </w:pPr>
     </w:lvl>
   </w:abstractNum>
-  <w:abstractNum w:abstractNumId="1" w15:restartNumberingAfterBreak="0">
+  <w:abstractNum w:abstractNumId="3" w15:restartNumberingAfterBreak="0">
     <w:nsid w:val="2A8D2BDE"/>
     <w:multiLevelType w:val="multilevel"/>
     <w:tmpl w:val="04100021"/>
@@ -4673,7 +5482,7 @@
       </w:rPr>
     </w:lvl>
   </w:abstractNum>
-  <w:abstractNum w:abstractNumId="2" w15:restartNumberingAfterBreak="0">
+  <w:abstractNum w:abstractNumId="4" w15:restartNumberingAfterBreak="0">
     <w:nsid w:val="36407643"/>
     <w:multiLevelType w:val="multilevel"/>
     <w:tmpl w:val="04100021"/>
@@ -4786,7 +5595,7 @@
       </w:rPr>
     </w:lvl>
   </w:abstractNum>
-  <w:abstractNum w:abstractNumId="3" w15:restartNumberingAfterBreak="0">
+  <w:abstractNum w:abstractNumId="5" w15:restartNumberingAfterBreak="0">
     <w:nsid w:val="39327B4A"/>
     <w:multiLevelType w:val="multilevel"/>
     <w:tmpl w:val="04100021"/>
@@ -4899,7 +5708,7 @@
       </w:rPr>
     </w:lvl>
   </w:abstractNum>
-  <w:abstractNum w:abstractNumId="4" w15:restartNumberingAfterBreak="0">
+  <w:abstractNum w:abstractNumId="6" w15:restartNumberingAfterBreak="0">
     <w:nsid w:val="43C110FB"/>
     <w:multiLevelType w:val="hybridMultilevel"/>
     <w:tmpl w:val="571C23EE"/>
@@ -5012,7 +5821,7 @@
       </w:rPr>
     </w:lvl>
   </w:abstractNum>
-  <w:abstractNum w:abstractNumId="5" w15:restartNumberingAfterBreak="0">
+  <w:abstractNum w:abstractNumId="7" w15:restartNumberingAfterBreak="0">
     <w:nsid w:val="44F07E2A"/>
     <w:multiLevelType w:val="multilevel"/>
     <w:tmpl w:val="766CA376"/>
@@ -5101,7 +5910,7 @@
       </w:pPr>
     </w:lvl>
   </w:abstractNum>
-  <w:abstractNum w:abstractNumId="6" w15:restartNumberingAfterBreak="0">
+  <w:abstractNum w:abstractNumId="8" w15:restartNumberingAfterBreak="0">
     <w:nsid w:val="5C380B88"/>
     <w:multiLevelType w:val="multilevel"/>
     <w:tmpl w:val="04100021"/>
@@ -5214,7 +6023,233 @@
       </w:rPr>
     </w:lvl>
   </w:abstractNum>
-  <w:abstractNum w:abstractNumId="7" w15:restartNumberingAfterBreak="0">
+  <w:abstractNum w:abstractNumId="9" w15:restartNumberingAfterBreak="0">
+    <w:nsid w:val="6EAA2D57"/>
+    <w:multiLevelType w:val="multilevel"/>
+    <w:tmpl w:val="04100021"/>
+    <w:lvl w:ilvl="0">
+      <w:start w:val="1"/>
+      <w:numFmt w:val="bullet"/>
+      <w:lvlText w:val=""/>
+      <w:lvlJc w:val="left"/>
+      <w:pPr>
+        <w:ind w:left="360" w:hanging="360"/>
+      </w:pPr>
+      <w:rPr>
+        <w:rFonts w:ascii="Wingdings" w:hAnsi="Wingdings" w:hint="default"/>
+      </w:rPr>
+    </w:lvl>
+    <w:lvl w:ilvl="1">
+      <w:start w:val="1"/>
+      <w:numFmt w:val="bullet"/>
+      <w:lvlText w:val=""/>
+      <w:lvlJc w:val="left"/>
+      <w:pPr>
+        <w:ind w:left="720" w:hanging="360"/>
+      </w:pPr>
+      <w:rPr>
+        <w:rFonts w:ascii="Wingdings" w:hAnsi="Wingdings" w:hint="default"/>
+      </w:rPr>
+    </w:lvl>
+    <w:lvl w:ilvl="2">
+      <w:start w:val="1"/>
+      <w:numFmt w:val="bullet"/>
+      <w:lvlText w:val=""/>
+      <w:lvlJc w:val="left"/>
+      <w:pPr>
+        <w:ind w:left="1080" w:hanging="360"/>
+      </w:pPr>
+      <w:rPr>
+        <w:rFonts w:ascii="Wingdings" w:hAnsi="Wingdings" w:hint="default"/>
+      </w:rPr>
+    </w:lvl>
+    <w:lvl w:ilvl="3">
+      <w:start w:val="1"/>
+      <w:numFmt w:val="bullet"/>
+      <w:lvlText w:val=""/>
+      <w:lvlJc w:val="left"/>
+      <w:pPr>
+        <w:ind w:left="1440" w:hanging="360"/>
+      </w:pPr>
+      <w:rPr>
+        <w:rFonts w:ascii="Symbol" w:hAnsi="Symbol" w:hint="default"/>
+      </w:rPr>
+    </w:lvl>
+    <w:lvl w:ilvl="4">
+      <w:start w:val="1"/>
+      <w:numFmt w:val="bullet"/>
+      <w:lvlText w:val=""/>
+      <w:lvlJc w:val="left"/>
+      <w:pPr>
+        <w:ind w:left="1800" w:hanging="360"/>
+      </w:pPr>
+      <w:rPr>
+        <w:rFonts w:ascii="Symbol" w:hAnsi="Symbol" w:hint="default"/>
+      </w:rPr>
+    </w:lvl>
+    <w:lvl w:ilvl="5">
+      <w:start w:val="1"/>
+      <w:numFmt w:val="bullet"/>
+      <w:lvlText w:val=""/>
+      <w:lvlJc w:val="left"/>
+      <w:pPr>
+        <w:ind w:left="2160" w:hanging="360"/>
+      </w:pPr>
+      <w:rPr>
+        <w:rFonts w:ascii="Wingdings" w:hAnsi="Wingdings" w:hint="default"/>
+      </w:rPr>
+    </w:lvl>
+    <w:lvl w:ilvl="6">
+      <w:start w:val="1"/>
+      <w:numFmt w:val="bullet"/>
+      <w:lvlText w:val=""/>
+      <w:lvlJc w:val="left"/>
+      <w:pPr>
+        <w:ind w:left="2520" w:hanging="360"/>
+      </w:pPr>
+      <w:rPr>
+        <w:rFonts w:ascii="Wingdings" w:hAnsi="Wingdings" w:hint="default"/>
+      </w:rPr>
+    </w:lvl>
+    <w:lvl w:ilvl="7">
+      <w:start w:val="1"/>
+      <w:numFmt w:val="bullet"/>
+      <w:lvlText w:val=""/>
+      <w:lvlJc w:val="left"/>
+      <w:pPr>
+        <w:ind w:left="2880" w:hanging="360"/>
+      </w:pPr>
+      <w:rPr>
+        <w:rFonts w:ascii="Symbol" w:hAnsi="Symbol" w:hint="default"/>
+      </w:rPr>
+    </w:lvl>
+    <w:lvl w:ilvl="8">
+      <w:start w:val="1"/>
+      <w:numFmt w:val="bullet"/>
+      <w:lvlText w:val=""/>
+      <w:lvlJc w:val="left"/>
+      <w:pPr>
+        <w:ind w:left="3240" w:hanging="360"/>
+      </w:pPr>
+      <w:rPr>
+        <w:rFonts w:ascii="Symbol" w:hAnsi="Symbol" w:hint="default"/>
+      </w:rPr>
+    </w:lvl>
+  </w:abstractNum>
+  <w:abstractNum w:abstractNumId="10" w15:restartNumberingAfterBreak="0">
+    <w:nsid w:val="6F340048"/>
+    <w:multiLevelType w:val="multilevel"/>
+    <w:tmpl w:val="04100021"/>
+    <w:lvl w:ilvl="0">
+      <w:start w:val="1"/>
+      <w:numFmt w:val="bullet"/>
+      <w:lvlText w:val=""/>
+      <w:lvlJc w:val="left"/>
+      <w:pPr>
+        <w:ind w:left="360" w:hanging="360"/>
+      </w:pPr>
+      <w:rPr>
+        <w:rFonts w:ascii="Wingdings" w:hAnsi="Wingdings" w:hint="default"/>
+      </w:rPr>
+    </w:lvl>
+    <w:lvl w:ilvl="1">
+      <w:start w:val="1"/>
+      <w:numFmt w:val="bullet"/>
+      <w:lvlText w:val=""/>
+      <w:lvlJc w:val="left"/>
+      <w:pPr>
+        <w:ind w:left="720" w:hanging="360"/>
+      </w:pPr>
+      <w:rPr>
+        <w:rFonts w:ascii="Wingdings" w:hAnsi="Wingdings" w:hint="default"/>
+      </w:rPr>
+    </w:lvl>
+    <w:lvl w:ilvl="2">
+      <w:start w:val="1"/>
+      <w:numFmt w:val="bullet"/>
+      <w:lvlText w:val=""/>
+      <w:lvlJc w:val="left"/>
+      <w:pPr>
+        <w:ind w:left="1080" w:hanging="360"/>
+      </w:pPr>
+      <w:rPr>
+        <w:rFonts w:ascii="Wingdings" w:hAnsi="Wingdings" w:hint="default"/>
+      </w:rPr>
+    </w:lvl>
+    <w:lvl w:ilvl="3">
+      <w:start w:val="1"/>
+      <w:numFmt w:val="bullet"/>
+      <w:lvlText w:val=""/>
+      <w:lvlJc w:val="left"/>
+      <w:pPr>
+        <w:ind w:left="1440" w:hanging="360"/>
+      </w:pPr>
+      <w:rPr>
+        <w:rFonts w:ascii="Symbol" w:hAnsi="Symbol" w:hint="default"/>
+      </w:rPr>
+    </w:lvl>
+    <w:lvl w:ilvl="4">
+      <w:start w:val="1"/>
+      <w:numFmt w:val="bullet"/>
+      <w:lvlText w:val=""/>
+      <w:lvlJc w:val="left"/>
+      <w:pPr>
+        <w:ind w:left="1800" w:hanging="360"/>
+      </w:pPr>
+      <w:rPr>
+        <w:rFonts w:ascii="Symbol" w:hAnsi="Symbol" w:hint="default"/>
+      </w:rPr>
+    </w:lvl>
+    <w:lvl w:ilvl="5">
+      <w:start w:val="1"/>
+      <w:numFmt w:val="bullet"/>
+      <w:lvlText w:val=""/>
+      <w:lvlJc w:val="left"/>
+      <w:pPr>
+        <w:ind w:left="2160" w:hanging="360"/>
+      </w:pPr>
+      <w:rPr>
+        <w:rFonts w:ascii="Wingdings" w:hAnsi="Wingdings" w:hint="default"/>
+      </w:rPr>
+    </w:lvl>
+    <w:lvl w:ilvl="6">
+      <w:start w:val="1"/>
+      <w:numFmt w:val="bullet"/>
+      <w:lvlText w:val=""/>
+      <w:lvlJc w:val="left"/>
+      <w:pPr>
+        <w:ind w:left="2520" w:hanging="360"/>
+      </w:pPr>
+      <w:rPr>
+        <w:rFonts w:ascii="Wingdings" w:hAnsi="Wingdings" w:hint="default"/>
+      </w:rPr>
+    </w:lvl>
+    <w:lvl w:ilvl="7">
+      <w:start w:val="1"/>
+      <w:numFmt w:val="bullet"/>
+      <w:lvlText w:val=""/>
+      <w:lvlJc w:val="left"/>
+      <w:pPr>
+        <w:ind w:left="2880" w:hanging="360"/>
+      </w:pPr>
+      <w:rPr>
+        <w:rFonts w:ascii="Symbol" w:hAnsi="Symbol" w:hint="default"/>
+      </w:rPr>
+    </w:lvl>
+    <w:lvl w:ilvl="8">
+      <w:start w:val="1"/>
+      <w:numFmt w:val="bullet"/>
+      <w:lvlText w:val=""/>
+      <w:lvlJc w:val="left"/>
+      <w:pPr>
+        <w:ind w:left="3240" w:hanging="360"/>
+      </w:pPr>
+      <w:rPr>
+        <w:rFonts w:ascii="Symbol" w:hAnsi="Symbol" w:hint="default"/>
+      </w:rPr>
+    </w:lvl>
+  </w:abstractNum>
+  <w:abstractNum w:abstractNumId="11" w15:restartNumberingAfterBreak="0">
     <w:nsid w:val="749003CA"/>
     <w:multiLevelType w:val="hybridMultilevel"/>
     <w:tmpl w:val="3A80AFF6"/>
@@ -5328,28 +6363,40 @@
     </w:lvl>
   </w:abstractNum>
   <w:num w:numId="1">
+    <w:abstractNumId w:val="7"/>
+  </w:num>
+  <w:num w:numId="2">
     <w:abstractNumId w:val="5"/>
   </w:num>
-  <w:num w:numId="2">
+  <w:num w:numId="3">
+    <w:abstractNumId w:val="6"/>
+  </w:num>
+  <w:num w:numId="4">
+    <w:abstractNumId w:val="8"/>
+  </w:num>
+  <w:num w:numId="5">
+    <w:abstractNumId w:val="11"/>
+  </w:num>
+  <w:num w:numId="6">
     <w:abstractNumId w:val="3"/>
   </w:num>
-  <w:num w:numId="3">
+  <w:num w:numId="7">
     <w:abstractNumId w:val="4"/>
   </w:num>
-  <w:num w:numId="4">
-    <w:abstractNumId w:val="6"/>
+  <w:num w:numId="8">
+    <w:abstractNumId w:val="2"/>
   </w:num>
-  <w:num w:numId="5">
-    <w:abstractNumId w:val="7"/>
-  </w:num>
-  <w:num w:numId="6">
+  <w:num w:numId="9">
     <w:abstractNumId w:val="1"/>
   </w:num>
-  <w:num w:numId="7">
-    <w:abstractNumId w:val="2"/>
+  <w:num w:numId="10">
+    <w:abstractNumId w:val="0"/>
   </w:num>
-  <w:num w:numId="8">
-    <w:abstractNumId w:val="0"/>
+  <w:num w:numId="11">
+    <w:abstractNumId w:val="10"/>
+  </w:num>
+  <w:num w:numId="12">
+    <w:abstractNumId w:val="9"/>
   </w:num>
 </w:numbering>
 </file>
@@ -6144,7 +7191,7 @@
 </file>
 
 <file path=customXml/itemProps1.xml><?xml version="1.0" encoding="utf-8"?>
-<ds:datastoreItem xmlns:ds="http://schemas.openxmlformats.org/officeDocument/2006/customXml" ds:itemID="{EC0FEDA6-52E1-45ED-A367-E4AEE7DA3913}">
+<ds:datastoreItem xmlns:ds="http://schemas.openxmlformats.org/officeDocument/2006/customXml" ds:itemID="{0FC34EBF-1317-4811-A4D8-BDBD5893230E}">
   <ds:schemaRefs>
     <ds:schemaRef ds:uri="http://schemas.openxmlformats.org/officeDocument/2006/bibliography"/>
   </ds:schemaRefs>

</xml_diff>

<commit_message>
Component Diagram: User management
</commit_message>
<xml_diff>
--- a/Design Document Files/DesignDocument.docx
+++ b/Design Document Files/DesignDocument.docx
@@ -32,7 +32,7 @@
                     <pic:cNvPicPr/>
                   </pic:nvPicPr>
                   <pic:blipFill>
-                    <a:blip r:embed="rId6">
+                    <a:blip r:embed="rId8">
                       <a:extLst>
                         <a:ext uri="{28A0092B-C50C-407E-A947-70E740481C1C}">
                           <a14:useLocalDpi xmlns:a14="http://schemas.microsoft.com/office/drawing/2010/main" val="0"/>
@@ -74,7 +74,6 @@
           <w:lang w:val="it-IT"/>
         </w:rPr>
       </w:pPr>
-      <w:proofErr w:type="spellStart"/>
       <w:r>
         <w:rPr>
           <w:b/>
@@ -84,7 +83,6 @@
         </w:rPr>
         <w:t>MyTaxi</w:t>
       </w:r>
-      <w:proofErr w:type="spellEnd"/>
     </w:p>
     <w:p>
       <w:pPr>
@@ -103,19 +101,18 @@
           <w:szCs w:val="72"/>
           <w:lang w:val="it-IT"/>
         </w:rPr>
-        <w:t xml:space="preserve"> Design </w:t>
-      </w:r>
-      <w:proofErr w:type="spellStart"/>
-      <w:r>
-        <w:rPr>
-          <w:b/>
-          <w:sz w:val="72"/>
-          <w:szCs w:val="72"/>
+        <w:t xml:space="preserve"> Design Document</w:t>
+      </w:r>
+    </w:p>
+    <w:p>
+      <w:pPr>
+        <w:jc w:val="center"/>
+        <w:rPr>
+          <w:sz w:val="28"/>
+          <w:szCs w:val="28"/>
           <w:lang w:val="it-IT"/>
         </w:rPr>
-        <w:t>Document</w:t>
-      </w:r>
-      <w:proofErr w:type="spellEnd"/>
+      </w:pPr>
     </w:p>
     <w:p>
       <w:pPr>
@@ -129,39 +126,19 @@
     </w:p>
     <w:p>
       <w:pPr>
-        <w:jc w:val="center"/>
         <w:rPr>
           <w:sz w:val="28"/>
           <w:szCs w:val="28"/>
           <w:lang w:val="it-IT"/>
         </w:rPr>
       </w:pPr>
-    </w:p>
-    <w:p>
-      <w:pPr>
+      <w:r>
         <w:rPr>
           <w:sz w:val="28"/>
           <w:szCs w:val="28"/>
           <w:lang w:val="it-IT"/>
         </w:rPr>
-      </w:pPr>
-      <w:proofErr w:type="spellStart"/>
-      <w:r>
-        <w:rPr>
-          <w:sz w:val="28"/>
-          <w:szCs w:val="28"/>
-          <w:lang w:val="it-IT"/>
-        </w:rPr>
-        <w:t>Authors</w:t>
-      </w:r>
-      <w:proofErr w:type="spellEnd"/>
-      <w:r>
-        <w:rPr>
-          <w:sz w:val="28"/>
-          <w:szCs w:val="28"/>
-          <w:lang w:val="it-IT"/>
-        </w:rPr>
-        <w:t>:</w:t>
+        <w:t>Authors:</w:t>
       </w:r>
     </w:p>
     <w:p>
@@ -276,7 +253,7 @@
           <w:r>
             <w:fldChar w:fldCharType="separate"/>
           </w:r>
-          <w:hyperlink w:anchor="_Toc436323771" w:history="1">
+          <w:hyperlink w:anchor="_Toc436661382" w:history="1">
             <w:r>
               <w:rPr>
                 <w:rStyle w:val="Collegamentoipertestuale"/>
@@ -320,7 +297,7 @@
                 <w:noProof/>
                 <w:webHidden/>
               </w:rPr>
-              <w:instrText xml:space="preserve"> PAGEREF _Toc436323771 \h </w:instrText>
+              <w:instrText xml:space="preserve"> PAGEREF _Toc436661382 \h </w:instrText>
             </w:r>
             <w:r>
               <w:rPr>
@@ -364,7 +341,7 @@
               <w:lang w:val="it-IT" w:eastAsia="it-IT"/>
             </w:rPr>
           </w:pPr>
-          <w:hyperlink w:anchor="_Toc436323772" w:history="1">
+          <w:hyperlink w:anchor="_Toc436661383" w:history="1">
             <w:r>
               <w:rPr>
                 <w:rStyle w:val="Collegamentoipertestuale"/>
@@ -408,7 +385,7 @@
                 <w:noProof/>
                 <w:webHidden/>
               </w:rPr>
-              <w:instrText xml:space="preserve"> PAGEREF _Toc436323772 \h </w:instrText>
+              <w:instrText xml:space="preserve"> PAGEREF _Toc436661383 \h </w:instrText>
             </w:r>
             <w:r>
               <w:rPr>
@@ -452,7 +429,7 @@
               <w:lang w:val="it-IT" w:eastAsia="it-IT"/>
             </w:rPr>
           </w:pPr>
-          <w:hyperlink w:anchor="_Toc436323773" w:history="1">
+          <w:hyperlink w:anchor="_Toc436661384" w:history="1">
             <w:r>
               <w:rPr>
                 <w:rStyle w:val="Collegamentoipertestuale"/>
@@ -496,7 +473,7 @@
                 <w:noProof/>
                 <w:webHidden/>
               </w:rPr>
-              <w:instrText xml:space="preserve"> PAGEREF _Toc436323773 \h </w:instrText>
+              <w:instrText xml:space="preserve"> PAGEREF _Toc436661384 \h </w:instrText>
             </w:r>
             <w:r>
               <w:rPr>
@@ -540,7 +517,7 @@
               <w:lang w:val="it-IT" w:eastAsia="it-IT"/>
             </w:rPr>
           </w:pPr>
-          <w:hyperlink w:anchor="_Toc436323774" w:history="1">
+          <w:hyperlink w:anchor="_Toc436661385" w:history="1">
             <w:r>
               <w:rPr>
                 <w:rStyle w:val="Collegamentoipertestuale"/>
@@ -584,7 +561,7 @@
                 <w:noProof/>
                 <w:webHidden/>
               </w:rPr>
-              <w:instrText xml:space="preserve"> PAGEREF _Toc436323774 \h </w:instrText>
+              <w:instrText xml:space="preserve"> PAGEREF _Toc436661385 \h </w:instrText>
             </w:r>
             <w:r>
               <w:rPr>
@@ -628,7 +605,7 @@
               <w:lang w:val="it-IT" w:eastAsia="it-IT"/>
             </w:rPr>
           </w:pPr>
-          <w:hyperlink w:anchor="_Toc436323775" w:history="1">
+          <w:hyperlink w:anchor="_Toc436661386" w:history="1">
             <w:r>
               <w:rPr>
                 <w:rStyle w:val="Collegamentoipertestuale"/>
@@ -672,7 +649,7 @@
                 <w:noProof/>
                 <w:webHidden/>
               </w:rPr>
-              <w:instrText xml:space="preserve"> PAGEREF _Toc436323775 \h </w:instrText>
+              <w:instrText xml:space="preserve"> PAGEREF _Toc436661386 \h </w:instrText>
             </w:r>
             <w:r>
               <w:rPr>
@@ -716,7 +693,7 @@
               <w:lang w:val="it-IT" w:eastAsia="it-IT"/>
             </w:rPr>
           </w:pPr>
-          <w:hyperlink w:anchor="_Toc436323776" w:history="1">
+          <w:hyperlink w:anchor="_Toc436661387" w:history="1">
             <w:r>
               <w:rPr>
                 <w:rStyle w:val="Collegamentoipertestuale"/>
@@ -760,7 +737,7 @@
                 <w:noProof/>
                 <w:webHidden/>
               </w:rPr>
-              <w:instrText xml:space="preserve"> PAGEREF _Toc436323776 \h </w:instrText>
+              <w:instrText xml:space="preserve"> PAGEREF _Toc436661387 \h </w:instrText>
             </w:r>
             <w:r>
               <w:rPr>
@@ -804,7 +781,7 @@
               <w:lang w:val="it-IT" w:eastAsia="it-IT"/>
             </w:rPr>
           </w:pPr>
-          <w:hyperlink w:anchor="_Toc436323777" w:history="1">
+          <w:hyperlink w:anchor="_Toc436661388" w:history="1">
             <w:r>
               <w:rPr>
                 <w:rStyle w:val="Collegamentoipertestuale"/>
@@ -848,7 +825,7 @@
                 <w:noProof/>
                 <w:webHidden/>
               </w:rPr>
-              <w:instrText xml:space="preserve"> PAGEREF _Toc436323777 \h </w:instrText>
+              <w:instrText xml:space="preserve"> PAGEREF _Toc436661388 \h </w:instrText>
             </w:r>
             <w:r>
               <w:rPr>
@@ -868,7 +845,7 @@
                 <w:noProof/>
                 <w:webHidden/>
               </w:rPr>
-              <w:t>6</w:t>
+              <w:t>5</w:t>
             </w:r>
             <w:r>
               <w:rPr>
@@ -892,7 +869,7 @@
               <w:lang w:val="it-IT" w:eastAsia="it-IT"/>
             </w:rPr>
           </w:pPr>
-          <w:hyperlink w:anchor="_Toc436323778" w:history="1">
+          <w:hyperlink w:anchor="_Toc436661389" w:history="1">
             <w:r>
               <w:rPr>
                 <w:rStyle w:val="Collegamentoipertestuale"/>
@@ -936,7 +913,7 @@
                 <w:noProof/>
                 <w:webHidden/>
               </w:rPr>
-              <w:instrText xml:space="preserve"> PAGEREF _Toc436323778 \h </w:instrText>
+              <w:instrText xml:space="preserve"> PAGEREF _Toc436661389 \h </w:instrText>
             </w:r>
             <w:r>
               <w:rPr>
@@ -956,7 +933,7 @@
                 <w:noProof/>
                 <w:webHidden/>
               </w:rPr>
-              <w:t>6</w:t>
+              <w:t>5</w:t>
             </w:r>
             <w:r>
               <w:rPr>
@@ -980,7 +957,7 @@
               <w:lang w:val="it-IT" w:eastAsia="it-IT"/>
             </w:rPr>
           </w:pPr>
-          <w:hyperlink w:anchor="_Toc436323779" w:history="1">
+          <w:hyperlink w:anchor="_Toc436661390" w:history="1">
             <w:r>
               <w:rPr>
                 <w:rStyle w:val="Collegamentoipertestuale"/>
@@ -1024,7 +1001,7 @@
                 <w:noProof/>
                 <w:webHidden/>
               </w:rPr>
-              <w:instrText xml:space="preserve"> PAGEREF _Toc436323779 \h </w:instrText>
+              <w:instrText xml:space="preserve"> PAGEREF _Toc436661390 \h </w:instrText>
             </w:r>
             <w:r>
               <w:rPr>
@@ -1044,7 +1021,7 @@
                 <w:noProof/>
                 <w:webHidden/>
               </w:rPr>
-              <w:t>8</w:t>
+              <w:t>7</w:t>
             </w:r>
             <w:r>
               <w:rPr>
@@ -1068,7 +1045,7 @@
               <w:lang w:val="it-IT" w:eastAsia="it-IT"/>
             </w:rPr>
           </w:pPr>
-          <w:hyperlink w:anchor="_Toc436323780" w:history="1">
+          <w:hyperlink w:anchor="_Toc436661391" w:history="1">
             <w:r>
               <w:rPr>
                 <w:rStyle w:val="Collegamentoipertestuale"/>
@@ -1112,7 +1089,7 @@
                 <w:noProof/>
                 <w:webHidden/>
               </w:rPr>
-              <w:instrText xml:space="preserve"> PAGEREF _Toc436323780 \h </w:instrText>
+              <w:instrText xml:space="preserve"> PAGEREF _Toc436661391 \h </w:instrText>
             </w:r>
             <w:r>
               <w:rPr>
@@ -1132,7 +1109,7 @@
                 <w:noProof/>
                 <w:webHidden/>
               </w:rPr>
-              <w:t>10</w:t>
+              <w:t>9</w:t>
             </w:r>
             <w:r>
               <w:rPr>
@@ -1156,7 +1133,7 @@
               <w:lang w:val="it-IT" w:eastAsia="it-IT"/>
             </w:rPr>
           </w:pPr>
-          <w:hyperlink w:anchor="_Toc436323781" w:history="1">
+          <w:hyperlink w:anchor="_Toc436661392" w:history="1">
             <w:r>
               <w:rPr>
                 <w:rStyle w:val="Collegamentoipertestuale"/>
@@ -1179,7 +1156,7 @@
                 <w:b/>
                 <w:noProof/>
               </w:rPr>
-              <w:t>Component Interfaces</w:t>
+              <w:t>Component Diagram: Web Service</w:t>
             </w:r>
             <w:r>
               <w:rPr>
@@ -1200,7 +1177,7 @@
                 <w:noProof/>
                 <w:webHidden/>
               </w:rPr>
-              <w:instrText xml:space="preserve"> PAGEREF _Toc436323781 \h </w:instrText>
+              <w:instrText xml:space="preserve"> PAGEREF _Toc436661392 \h </w:instrText>
             </w:r>
             <w:r>
               <w:rPr>
@@ -1220,7 +1197,7 @@
                 <w:noProof/>
                 <w:webHidden/>
               </w:rPr>
-              <w:t>11</w:t>
+              <w:t>9</w:t>
             </w:r>
             <w:r>
               <w:rPr>
@@ -1244,7 +1221,7 @@
               <w:lang w:val="it-IT" w:eastAsia="it-IT"/>
             </w:rPr>
           </w:pPr>
-          <w:hyperlink w:anchor="_Toc436323782" w:history="1">
+          <w:hyperlink w:anchor="_Toc436661393" w:history="1">
             <w:r>
               <w:rPr>
                 <w:rStyle w:val="Collegamentoipertestuale"/>
@@ -1267,7 +1244,7 @@
                 <w:b/>
                 <w:noProof/>
               </w:rPr>
-              <w:t>Deployment View</w:t>
+              <w:t>Component Diagram: User Management</w:t>
             </w:r>
             <w:r>
               <w:rPr>
@@ -1288,7 +1265,7 @@
                 <w:noProof/>
                 <w:webHidden/>
               </w:rPr>
-              <w:instrText xml:space="preserve"> PAGEREF _Toc436323782 \h </w:instrText>
+              <w:instrText xml:space="preserve"> PAGEREF _Toc436661393 \h </w:instrText>
             </w:r>
             <w:r>
               <w:rPr>
@@ -1308,7 +1285,7 @@
                 <w:noProof/>
                 <w:webHidden/>
               </w:rPr>
-              <w:t>11</w:t>
+              <w:t>12</w:t>
             </w:r>
             <w:r>
               <w:rPr>
@@ -1332,7 +1309,7 @@
               <w:lang w:val="it-IT" w:eastAsia="it-IT"/>
             </w:rPr>
           </w:pPr>
-          <w:hyperlink w:anchor="_Toc436323783" w:history="1">
+          <w:hyperlink w:anchor="_Toc436661394" w:history="1">
             <w:r>
               <w:rPr>
                 <w:rStyle w:val="Collegamentoipertestuale"/>
@@ -1355,7 +1332,7 @@
                 <w:b/>
                 <w:noProof/>
               </w:rPr>
-              <w:t>Runtime View</w:t>
+              <w:t>Component Interfaces</w:t>
             </w:r>
             <w:r>
               <w:rPr>
@@ -1376,7 +1353,7 @@
                 <w:noProof/>
                 <w:webHidden/>
               </w:rPr>
-              <w:instrText xml:space="preserve"> PAGEREF _Toc436323783 \h </w:instrText>
+              <w:instrText xml:space="preserve"> PAGEREF _Toc436661394 \h </w:instrText>
             </w:r>
             <w:r>
               <w:rPr>
@@ -1396,7 +1373,7 @@
                 <w:noProof/>
                 <w:webHidden/>
               </w:rPr>
-              <w:t>11</w:t>
+              <w:t>12</w:t>
             </w:r>
             <w:r>
               <w:rPr>
@@ -1420,7 +1397,7 @@
               <w:lang w:val="it-IT" w:eastAsia="it-IT"/>
             </w:rPr>
           </w:pPr>
-          <w:hyperlink w:anchor="_Toc436323784" w:history="1">
+          <w:hyperlink w:anchor="_Toc436661395" w:history="1">
             <w:r>
               <w:rPr>
                 <w:rStyle w:val="Collegamentoipertestuale"/>
@@ -1443,6 +1420,182 @@
                 <w:b/>
                 <w:noProof/>
               </w:rPr>
+              <w:t>Deployment View</w:t>
+            </w:r>
+            <w:r>
+              <w:rPr>
+                <w:noProof/>
+                <w:webHidden/>
+              </w:rPr>
+              <w:tab/>
+            </w:r>
+            <w:r>
+              <w:rPr>
+                <w:noProof/>
+                <w:webHidden/>
+              </w:rPr>
+              <w:fldChar w:fldCharType="begin"/>
+            </w:r>
+            <w:r>
+              <w:rPr>
+                <w:noProof/>
+                <w:webHidden/>
+              </w:rPr>
+              <w:instrText xml:space="preserve"> PAGEREF _Toc436661395 \h </w:instrText>
+            </w:r>
+            <w:r>
+              <w:rPr>
+                <w:noProof/>
+                <w:webHidden/>
+              </w:rPr>
+            </w:r>
+            <w:r>
+              <w:rPr>
+                <w:noProof/>
+                <w:webHidden/>
+              </w:rPr>
+              <w:fldChar w:fldCharType="separate"/>
+            </w:r>
+            <w:r>
+              <w:rPr>
+                <w:noProof/>
+                <w:webHidden/>
+              </w:rPr>
+              <w:t>12</w:t>
+            </w:r>
+            <w:r>
+              <w:rPr>
+                <w:noProof/>
+                <w:webHidden/>
+              </w:rPr>
+              <w:fldChar w:fldCharType="end"/>
+            </w:r>
+          </w:hyperlink>
+        </w:p>
+        <w:p>
+          <w:pPr>
+            <w:pStyle w:val="Sommario2"/>
+            <w:tabs>
+              <w:tab w:val="left" w:pos="880"/>
+              <w:tab w:val="right" w:leader="dot" w:pos="9628"/>
+            </w:tabs>
+            <w:rPr>
+              <w:rFonts w:eastAsiaTheme="minorEastAsia"/>
+              <w:noProof/>
+              <w:lang w:val="it-IT" w:eastAsia="it-IT"/>
+            </w:rPr>
+          </w:pPr>
+          <w:hyperlink w:anchor="_Toc436661396" w:history="1">
+            <w:r>
+              <w:rPr>
+                <w:rStyle w:val="Collegamentoipertestuale"/>
+                <w:b/>
+                <w:noProof/>
+              </w:rPr>
+              <w:t>2.8.</w:t>
+            </w:r>
+            <w:r>
+              <w:rPr>
+                <w:rFonts w:eastAsiaTheme="minorEastAsia"/>
+                <w:noProof/>
+                <w:lang w:val="it-IT" w:eastAsia="it-IT"/>
+              </w:rPr>
+              <w:tab/>
+            </w:r>
+            <w:r>
+              <w:rPr>
+                <w:rStyle w:val="Collegamentoipertestuale"/>
+                <w:b/>
+                <w:noProof/>
+              </w:rPr>
+              <w:t>Runtime View</w:t>
+            </w:r>
+            <w:r>
+              <w:rPr>
+                <w:noProof/>
+                <w:webHidden/>
+              </w:rPr>
+              <w:tab/>
+            </w:r>
+            <w:r>
+              <w:rPr>
+                <w:noProof/>
+                <w:webHidden/>
+              </w:rPr>
+              <w:fldChar w:fldCharType="begin"/>
+            </w:r>
+            <w:r>
+              <w:rPr>
+                <w:noProof/>
+                <w:webHidden/>
+              </w:rPr>
+              <w:instrText xml:space="preserve"> PAGEREF _Toc436661396 \h </w:instrText>
+            </w:r>
+            <w:r>
+              <w:rPr>
+                <w:noProof/>
+                <w:webHidden/>
+              </w:rPr>
+            </w:r>
+            <w:r>
+              <w:rPr>
+                <w:noProof/>
+                <w:webHidden/>
+              </w:rPr>
+              <w:fldChar w:fldCharType="separate"/>
+            </w:r>
+            <w:r>
+              <w:rPr>
+                <w:noProof/>
+                <w:webHidden/>
+              </w:rPr>
+              <w:t>12</w:t>
+            </w:r>
+            <w:r>
+              <w:rPr>
+                <w:noProof/>
+                <w:webHidden/>
+              </w:rPr>
+              <w:fldChar w:fldCharType="end"/>
+            </w:r>
+          </w:hyperlink>
+        </w:p>
+        <w:p>
+          <w:pPr>
+            <w:pStyle w:val="Sommario2"/>
+            <w:tabs>
+              <w:tab w:val="left" w:pos="880"/>
+              <w:tab w:val="right" w:leader="dot" w:pos="9628"/>
+            </w:tabs>
+            <w:rPr>
+              <w:rFonts w:eastAsiaTheme="minorEastAsia"/>
+              <w:noProof/>
+              <w:lang w:val="it-IT" w:eastAsia="it-IT"/>
+            </w:rPr>
+          </w:pPr>
+          <w:hyperlink w:anchor="_Toc436661397" w:history="1">
+            <w:r>
+              <w:rPr>
+                <w:rStyle w:val="Collegamentoipertestuale"/>
+                <w:b/>
+                <w:noProof/>
+              </w:rPr>
+              <w:t>2.9.</w:t>
+            </w:r>
+            <w:r>
+              <w:rPr>
+                <w:rFonts w:eastAsiaTheme="minorEastAsia"/>
+                <w:noProof/>
+                <w:lang w:val="it-IT" w:eastAsia="it-IT"/>
+              </w:rPr>
+              <w:tab/>
+            </w:r>
+            <w:r>
+              <w:rPr>
+                <w:rStyle w:val="Collegamentoipertestuale"/>
+                <w:b/>
+                <w:noProof/>
+              </w:rPr>
               <w:t>Selected architectural styles and patterns</w:t>
             </w:r>
             <w:r>
@@ -1464,7 +1617,7 @@
                 <w:noProof/>
                 <w:webHidden/>
               </w:rPr>
-              <w:instrText xml:space="preserve"> PAGEREF _Toc436323784 \h </w:instrText>
+              <w:instrText xml:space="preserve"> PAGEREF _Toc436661397 \h </w:instrText>
             </w:r>
             <w:r>
               <w:rPr>
@@ -1484,7 +1637,7 @@
                 <w:noProof/>
                 <w:webHidden/>
               </w:rPr>
-              <w:t>11</w:t>
+              <w:t>12</w:t>
             </w:r>
             <w:r>
               <w:rPr>
@@ -1508,7 +1661,7 @@
               <w:lang w:val="it-IT" w:eastAsia="it-IT"/>
             </w:rPr>
           </w:pPr>
-          <w:hyperlink w:anchor="_Toc436323785" w:history="1">
+          <w:hyperlink w:anchor="_Toc436661398" w:history="1">
             <w:r>
               <w:rPr>
                 <w:rStyle w:val="Collegamentoipertestuale"/>
@@ -1552,7 +1705,7 @@
                 <w:noProof/>
                 <w:webHidden/>
               </w:rPr>
-              <w:instrText xml:space="preserve"> PAGEREF _Toc436323785 \h </w:instrText>
+              <w:instrText xml:space="preserve"> PAGEREF _Toc436661398 \h </w:instrText>
             </w:r>
             <w:r>
               <w:rPr>
@@ -1572,7 +1725,7 @@
                 <w:noProof/>
                 <w:webHidden/>
               </w:rPr>
-              <w:t>11</w:t>
+              <w:t>12</w:t>
             </w:r>
             <w:r>
               <w:rPr>
@@ -1596,7 +1749,7 @@
               <w:lang w:val="it-IT" w:eastAsia="it-IT"/>
             </w:rPr>
           </w:pPr>
-          <w:hyperlink w:anchor="_Toc436323786" w:history="1">
+          <w:hyperlink w:anchor="_Toc436661399" w:history="1">
             <w:r>
               <w:rPr>
                 <w:rStyle w:val="Collegamentoipertestuale"/>
@@ -1640,7 +1793,7 @@
                 <w:noProof/>
                 <w:webHidden/>
               </w:rPr>
-              <w:instrText xml:space="preserve"> PAGEREF _Toc436323786 \h </w:instrText>
+              <w:instrText xml:space="preserve"> PAGEREF _Toc436661399 \h </w:instrText>
             </w:r>
             <w:r>
               <w:rPr>
@@ -1660,7 +1813,7 @@
                 <w:noProof/>
                 <w:webHidden/>
               </w:rPr>
-              <w:t>11</w:t>
+              <w:t>12</w:t>
             </w:r>
             <w:r>
               <w:rPr>
@@ -1684,7 +1837,7 @@
               <w:lang w:val="it-IT" w:eastAsia="it-IT"/>
             </w:rPr>
           </w:pPr>
-          <w:hyperlink w:anchor="_Toc436323787" w:history="1">
+          <w:hyperlink w:anchor="_Toc436661400" w:history="1">
             <w:r>
               <w:rPr>
                 <w:rStyle w:val="Collegamentoipertestuale"/>
@@ -1728,7 +1881,7 @@
                 <w:noProof/>
                 <w:webHidden/>
               </w:rPr>
-              <w:instrText xml:space="preserve"> PAGEREF _Toc436323787 \h </w:instrText>
+              <w:instrText xml:space="preserve"> PAGEREF _Toc436661400 \h </w:instrText>
             </w:r>
             <w:r>
               <w:rPr>
@@ -1748,7 +1901,7 @@
                 <w:noProof/>
                 <w:webHidden/>
               </w:rPr>
-              <w:t>11</w:t>
+              <w:t>13</w:t>
             </w:r>
             <w:r>
               <w:rPr>
@@ -1772,7 +1925,7 @@
               <w:lang w:val="it-IT" w:eastAsia="it-IT"/>
             </w:rPr>
           </w:pPr>
-          <w:hyperlink w:anchor="_Toc436323788" w:history="1">
+          <w:hyperlink w:anchor="_Toc436661401" w:history="1">
             <w:r>
               <w:rPr>
                 <w:rStyle w:val="Collegamentoipertestuale"/>
@@ -1816,7 +1969,7 @@
                 <w:noProof/>
                 <w:webHidden/>
               </w:rPr>
-              <w:instrText xml:space="preserve"> PAGEREF _Toc436323788 \h </w:instrText>
+              <w:instrText xml:space="preserve"> PAGEREF _Toc436661401 \h </w:instrText>
             </w:r>
             <w:r>
               <w:rPr>
@@ -1836,7 +1989,7 @@
                 <w:noProof/>
                 <w:webHidden/>
               </w:rPr>
-              <w:t>11</w:t>
+              <w:t>13</w:t>
             </w:r>
             <w:r>
               <w:rPr>
@@ -1891,7 +2044,7 @@
           <w:szCs w:val="28"/>
         </w:rPr>
       </w:pPr>
-      <w:bookmarkStart w:id="0" w:name="_Toc436323771"/>
+      <w:bookmarkStart w:id="0" w:name="_Toc436661382"/>
       <w:r>
         <w:rPr>
           <w:b/>
@@ -1919,7 +2072,7 @@
           <w:szCs w:val="28"/>
         </w:rPr>
       </w:pPr>
-      <w:bookmarkStart w:id="1" w:name="_Toc436323772"/>
+      <w:bookmarkStart w:id="1" w:name="_Toc436661383"/>
       <w:r>
         <w:rPr>
           <w:b/>
@@ -2021,7 +2174,7 @@
           <w:szCs w:val="28"/>
         </w:rPr>
       </w:pPr>
-      <w:bookmarkStart w:id="2" w:name="_Toc436323773"/>
+      <w:bookmarkStart w:id="2" w:name="_Toc436661384"/>
       <w:r>
         <w:rPr>
           <w:b/>
@@ -2073,7 +2226,7 @@
           <w:szCs w:val="28"/>
         </w:rPr>
       </w:pPr>
-      <w:bookmarkStart w:id="3" w:name="_Toc436323774"/>
+      <w:bookmarkStart w:id="3" w:name="_Toc436661385"/>
       <w:r>
         <w:rPr>
           <w:b/>
@@ -2287,14 +2440,12 @@
         </w:rPr>
         <w:t xml:space="preserve">TAXI DRIVER: a person who has signed up as a taxi driver. In order to </w:t>
       </w:r>
-      <w:proofErr w:type="gramStart"/>
       <w:r>
         <w:rPr>
           <w:sz w:val="24"/>
         </w:rPr>
         <w:t>complete</w:t>
       </w:r>
-      <w:proofErr w:type="gramEnd"/>
       <w:r>
         <w:rPr>
           <w:sz w:val="24"/>
@@ -2418,21 +2569,7 @@
           <w:sz w:val="24"/>
         </w:rPr>
         <w:lastRenderedPageBreak/>
-        <w:t xml:space="preserve">CALL A </w:t>
-      </w:r>
-      <w:proofErr w:type="gramStart"/>
-      <w:r>
-        <w:rPr>
-          <w:sz w:val="24"/>
-        </w:rPr>
-        <w:t>TAXI:</w:t>
-      </w:r>
-      <w:proofErr w:type="gramEnd"/>
-      <w:r>
-        <w:rPr>
-          <w:sz w:val="24"/>
-        </w:rPr>
-        <w:t xml:space="preserve"> the action which can be performed both by guests and user, that consists in asking for a single taxi ride without any advance.</w:t>
+        <w:t>CALL A TAXI: the action which can be performed both by guests and user, that consists in asking for a single taxi ride without any advance.</w:t>
       </w:r>
     </w:p>
     <w:p>
@@ -2581,7 +2718,7 @@
           <w:szCs w:val="28"/>
         </w:rPr>
       </w:pPr>
-      <w:bookmarkStart w:id="4" w:name="_Toc436323775"/>
+      <w:bookmarkStart w:id="4" w:name="_Toc436661386"/>
       <w:r>
         <w:rPr>
           <w:b/>
@@ -2650,7 +2787,7 @@
           <w:szCs w:val="28"/>
         </w:rPr>
       </w:pPr>
-      <w:bookmarkStart w:id="5" w:name="_Toc436323776"/>
+      <w:bookmarkStart w:id="5" w:name="_Toc436661387"/>
       <w:r>
         <w:rPr>
           <w:b/>
@@ -2719,23 +2856,7 @@
           <w:sz w:val="24"/>
           <w:szCs w:val="28"/>
         </w:rPr>
-        <w:t xml:space="preserve">Runtime view presented in 2.5 paragraph will show the behaviour of the system during some typical situation. That will permit to understand in an easier way </w:t>
-      </w:r>
-      <w:proofErr w:type="gramStart"/>
-      <w:r>
-        <w:rPr>
-          <w:sz w:val="24"/>
-          <w:szCs w:val="28"/>
-        </w:rPr>
-        <w:t>how</w:t>
-      </w:r>
-      <w:proofErr w:type="gramEnd"/>
-      <w:r>
-        <w:rPr>
-          <w:sz w:val="24"/>
-          <w:szCs w:val="28"/>
-        </w:rPr>
-        <w:t xml:space="preserve"> the execution flow works.</w:t>
+        <w:t>Runtime view presented in 2.5 paragraph will show the behaviour of the system during some typical situation. That will permit to understand in an easier way how the execution flow works.</w:t>
       </w:r>
     </w:p>
     <w:p>
@@ -2837,7 +2958,7 @@
           <w:szCs w:val="28"/>
         </w:rPr>
       </w:pPr>
-      <w:bookmarkStart w:id="6" w:name="_Toc436323777"/>
+      <w:bookmarkStart w:id="6" w:name="_Toc436661388"/>
       <w:r>
         <w:rPr>
           <w:b/>
@@ -2864,7 +2985,7 @@
           <w:szCs w:val="28"/>
         </w:rPr>
       </w:pPr>
-      <w:bookmarkStart w:id="7" w:name="_Toc436323778"/>
+      <w:bookmarkStart w:id="7" w:name="_Toc436661389"/>
       <w:r>
         <w:rPr>
           <w:b/>
@@ -3080,23 +3201,7 @@
           <w:sz w:val="24"/>
           <w:szCs w:val="28"/>
         </w:rPr>
-        <w:t xml:space="preserve">The situation described above </w:t>
-      </w:r>
-      <w:proofErr w:type="gramStart"/>
-      <w:r>
-        <w:rPr>
-          <w:sz w:val="24"/>
-          <w:szCs w:val="28"/>
-        </w:rPr>
-        <w:t>is explained</w:t>
-      </w:r>
-      <w:proofErr w:type="gramEnd"/>
-      <w:r>
-        <w:rPr>
-          <w:sz w:val="24"/>
-          <w:szCs w:val="28"/>
-        </w:rPr>
-        <w:t xml:space="preserve"> in the following diagram tha</w:t>
+        <w:t>The situation described above is explained in the following diagram tha</w:t>
       </w:r>
       <w:r>
         <w:rPr>
@@ -3141,6 +3246,14 @@
           <w:szCs w:val="28"/>
         </w:rPr>
         <w:t>System Overview</w:t>
+      </w:r>
+      <w:r>
+        <w:rPr>
+          <w:i/>
+          <w:sz w:val="24"/>
+          <w:szCs w:val="28"/>
+        </w:rPr>
+        <w:t>: 3-tier architecture</w:t>
       </w:r>
     </w:p>
     <w:p>
@@ -3177,7 +3290,7 @@
                     </pic:cNvPicPr>
                   </pic:nvPicPr>
                   <pic:blipFill>
-                    <a:blip r:embed="rId7">
+                    <a:blip r:embed="rId9">
                       <a:extLst>
                         <a:ext uri="{28A0092B-C50C-407E-A947-70E740481C1C}">
                           <a14:useLocalDpi xmlns:a14="http://schemas.microsoft.com/office/drawing/2010/main" val="0"/>
@@ -3250,7 +3363,7 @@
           <w:szCs w:val="28"/>
         </w:rPr>
       </w:pPr>
-      <w:bookmarkStart w:id="8" w:name="_Toc436323779"/>
+      <w:bookmarkStart w:id="8" w:name="_Toc436661390"/>
       <w:r>
         <w:rPr>
           <w:b/>
@@ -3276,39 +3389,14 @@
           <w:sz w:val="24"/>
           <w:szCs w:val="28"/>
         </w:rPr>
-        <w:t xml:space="preserve">In this </w:t>
-      </w:r>
-      <w:proofErr w:type="gramStart"/>
-      <w:r>
-        <w:rPr>
-          <w:sz w:val="24"/>
-          <w:szCs w:val="28"/>
-        </w:rPr>
-        <w:t>paragraph</w:t>
-      </w:r>
-      <w:proofErr w:type="gramEnd"/>
-      <w:r>
-        <w:rPr>
-          <w:sz w:val="24"/>
-          <w:szCs w:val="28"/>
-        </w:rPr>
-        <w:t xml:space="preserve"> the raw architecture presented above will be decomposed and analysed, focusing on which parts are related and which kind of communication is. The main components </w:t>
-      </w:r>
-      <w:proofErr w:type="gramStart"/>
-      <w:r>
-        <w:rPr>
-          <w:sz w:val="24"/>
-          <w:szCs w:val="28"/>
-        </w:rPr>
-        <w:t>will be also provided</w:t>
-      </w:r>
-      <w:proofErr w:type="gramEnd"/>
-      <w:r>
-        <w:rPr>
-          <w:sz w:val="24"/>
-          <w:szCs w:val="28"/>
-        </w:rPr>
-        <w:t xml:space="preserve"> with the operations that each one can perform.</w:t>
+        <w:t xml:space="preserve">In this paragraph the raw architecture presented above will be decomposed and analysed, focusing on which parts are related and which kind of communication is. The main components </w:t>
+      </w:r>
+      <w:r>
+        <w:rPr>
+          <w:sz w:val="24"/>
+          <w:szCs w:val="28"/>
+        </w:rPr>
+        <w:t>will be also provided with the operations that each one can perform.</w:t>
       </w:r>
     </w:p>
     <w:p>
@@ -3375,7 +3463,7 @@
                     </pic:cNvPicPr>
                   </pic:nvPicPr>
                   <pic:blipFill>
-                    <a:blip r:embed="rId8">
+                    <a:blip r:embed="rId10">
                       <a:extLst>
                         <a:ext uri="{28A0092B-C50C-407E-A947-70E740481C1C}">
                           <a14:useLocalDpi xmlns:a14="http://schemas.microsoft.com/office/drawing/2010/main" val="0"/>
@@ -3436,23 +3524,7 @@
           <w:szCs w:val="28"/>
         </w:rPr>
         <w:lastRenderedPageBreak/>
-        <w:t xml:space="preserve">Now every relation </w:t>
-      </w:r>
-      <w:proofErr w:type="gramStart"/>
-      <w:r>
-        <w:rPr>
-          <w:sz w:val="24"/>
-          <w:szCs w:val="28"/>
-        </w:rPr>
-        <w:t>will be described</w:t>
-      </w:r>
-      <w:proofErr w:type="gramEnd"/>
-      <w:r>
-        <w:rPr>
-          <w:sz w:val="24"/>
-          <w:szCs w:val="28"/>
-        </w:rPr>
-        <w:t xml:space="preserve"> in detail:</w:t>
+        <w:t>Now every relation will be described in detail:</w:t>
       </w:r>
     </w:p>
     <w:p>
@@ -3508,23 +3580,7 @@
           <w:sz w:val="24"/>
           <w:szCs w:val="28"/>
         </w:rPr>
-        <w:t xml:space="preserve"> may start at any time a communication with the Request Management component, through the provided interface (That part </w:t>
-      </w:r>
-      <w:proofErr w:type="gramStart"/>
-      <w:r>
-        <w:rPr>
-          <w:sz w:val="24"/>
-          <w:szCs w:val="28"/>
-        </w:rPr>
-        <w:t>will be described</w:t>
-      </w:r>
-      <w:proofErr w:type="gramEnd"/>
-      <w:r>
-        <w:rPr>
-          <w:sz w:val="24"/>
-          <w:szCs w:val="28"/>
-        </w:rPr>
-        <w:t xml:space="preserve"> in the next paragraph). The communication is asynchronous since the Request Manager is always listening for new requests and it can handle more than one communication at a time</w:t>
+        <w:t xml:space="preserve"> may start at any time a communication with the Request Management component, through the provided interface (That part will be described in the next paragraph). The communication is asynchronous since the Request Manager is always listening for new requests and it can handle more than one communication at a time</w:t>
       </w:r>
       <w:r>
         <w:rPr>
@@ -3695,23 +3751,7 @@
           <w:sz w:val="24"/>
           <w:szCs w:val="28"/>
         </w:rPr>
-        <w:t xml:space="preserve"> multiple </w:t>
-      </w:r>
-      <w:proofErr w:type="gramStart"/>
-      <w:r>
-        <w:rPr>
-          <w:sz w:val="24"/>
-          <w:szCs w:val="28"/>
-        </w:rPr>
-        <w:t>administrator</w:t>
-      </w:r>
-      <w:proofErr w:type="gramEnd"/>
-      <w:r>
-        <w:rPr>
-          <w:sz w:val="24"/>
-          <w:szCs w:val="28"/>
-        </w:rPr>
-        <w:t xml:space="preserve"> the communication must be synchronous to grant concurrency.</w:t>
+        <w:t xml:space="preserve"> multiple administrator the communication must be synchronous to grant concurrency.</w:t>
       </w:r>
     </w:p>
     <w:p>
@@ -3741,23 +3781,7 @@
           <w:sz w:val="24"/>
           <w:szCs w:val="28"/>
         </w:rPr>
-        <w:t xml:space="preserve">TAXI DRIVER – LOCALIZATION SYSTEM: Taxi driver implicitly start a communication with Localization System when it provide its Availability. Since the Localization System has to handle multiple </w:t>
-      </w:r>
-      <w:proofErr w:type="gramStart"/>
-      <w:r>
-        <w:rPr>
-          <w:sz w:val="24"/>
-          <w:szCs w:val="28"/>
-        </w:rPr>
-        <w:t>communications</w:t>
-      </w:r>
-      <w:proofErr w:type="gramEnd"/>
-      <w:r>
-        <w:rPr>
-          <w:sz w:val="24"/>
-          <w:szCs w:val="28"/>
-        </w:rPr>
-        <w:t xml:space="preserve"> the message exchange is asynchronous.</w:t>
+        <w:t>TAXI DRIVER – LOCALIZATION SYSTEM: Taxi driver implicitly start a communication with Localization System when it provide its Availability. Since the Localization System has to handle multiple communications the message exchange is asynchronous.</w:t>
       </w:r>
     </w:p>
     <w:p>
@@ -3787,23 +3811,7 @@
           <w:sz w:val="24"/>
           <w:szCs w:val="28"/>
         </w:rPr>
-        <w:t xml:space="preserve">TAXI DRIVER – QUEUE MANAGEMENT: As the communication with Localization System this relation starts </w:t>
-      </w:r>
-      <w:proofErr w:type="gramStart"/>
-      <w:r>
-        <w:rPr>
-          <w:sz w:val="24"/>
-          <w:szCs w:val="28"/>
-        </w:rPr>
-        <w:t>when</w:t>
-      </w:r>
-      <w:proofErr w:type="gramEnd"/>
-      <w:r>
-        <w:rPr>
-          <w:sz w:val="24"/>
-          <w:szCs w:val="28"/>
-        </w:rPr>
-        <w:t xml:space="preserve"> the taxi driver provide its availability. Queue Management handles all the taxi drivers so it can accept many request at the same time: the communication is asynchronous.</w:t>
+        <w:t>TAXI DRIVER – QUEUE MANAGEMENT: As the communication with Localization System this relation starts when the taxi driver provide its availability. Queue Management handles all the taxi drivers so it can accept many request at the same time: the communication is asynchronous.</w:t>
       </w:r>
     </w:p>
     <w:p>
@@ -3954,7 +3962,7 @@
           <w:szCs w:val="28"/>
         </w:rPr>
       </w:pPr>
-      <w:bookmarkStart w:id="9" w:name="_Toc436323780"/>
+      <w:bookmarkStart w:id="9" w:name="_Toc436661391"/>
       <w:r>
         <w:rPr>
           <w:b/>
@@ -3967,27 +3975,67 @@
     </w:p>
     <w:p>
       <w:pPr>
-        <w:spacing w:line="360" w:lineRule="auto"/>
-        <w:ind w:left="227"/>
-        <w:rPr>
-          <w:sz w:val="24"/>
-          <w:szCs w:val="28"/>
-        </w:rPr>
-      </w:pPr>
-      <w:r>
-        <w:rPr>
-          <w:sz w:val="24"/>
-          <w:szCs w:val="28"/>
-        </w:rPr>
-        <w:t>Now the High-Level Components view presented above will be decomposed and analysed in detail. In particular will be highlighted the subcomponents and how they behave. A component behaviour is described by provided and required interface</w:t>
-      </w:r>
-      <w:r>
-        <w:rPr>
-          <w:sz w:val="24"/>
-          <w:szCs w:val="28"/>
-        </w:rPr>
-        <w:t>, and its relation with other components.</w:t>
-      </w:r>
+        <w:pStyle w:val="Paragrafoelenco"/>
+        <w:spacing w:line="360" w:lineRule="auto"/>
+        <w:ind w:left="360"/>
+        <w:rPr>
+          <w:sz w:val="24"/>
+          <w:szCs w:val="28"/>
+        </w:rPr>
+      </w:pPr>
+      <w:r>
+        <w:rPr>
+          <w:sz w:val="24"/>
+          <w:szCs w:val="28"/>
+        </w:rPr>
+        <w:t>Now the High-Level Components view presented above will be decomposed and analysed in detail. In particular will be highlighted the subcomponents and how they behave. A component behaviour is described by provided and required interface, and its relation with other components.</w:t>
+      </w:r>
+    </w:p>
+    <w:p>
+      <w:pPr>
+        <w:pStyle w:val="Paragrafoelenco"/>
+        <w:spacing w:line="360" w:lineRule="auto"/>
+        <w:ind w:left="360"/>
+        <w:rPr>
+          <w:sz w:val="24"/>
+          <w:szCs w:val="28"/>
+        </w:rPr>
+      </w:pPr>
+    </w:p>
+    <w:p>
+      <w:pPr>
+        <w:pStyle w:val="Paragrafoelenco"/>
+        <w:numPr>
+          <w:ilvl w:val="1"/>
+          <w:numId w:val="1"/>
+        </w:numPr>
+        <w:spacing w:line="360" w:lineRule="auto"/>
+        <w:ind w:left="397" w:hanging="170"/>
+        <w:outlineLvl w:val="1"/>
+        <w:rPr>
+          <w:b/>
+          <w:sz w:val="28"/>
+          <w:szCs w:val="28"/>
+        </w:rPr>
+      </w:pPr>
+      <w:r>
+        <w:rPr>
+          <w:b/>
+          <w:sz w:val="28"/>
+          <w:szCs w:val="28"/>
+        </w:rPr>
+        <w:t xml:space="preserve"> </w:t>
+      </w:r>
+      <w:bookmarkStart w:id="10" w:name="_Toc436661392"/>
+      <w:r>
+        <w:rPr>
+          <w:b/>
+          <w:sz w:val="28"/>
+          <w:szCs w:val="28"/>
+        </w:rPr>
+        <w:t>Component Diagram: Web Service</w:t>
+      </w:r>
+      <w:bookmarkEnd w:id="10"/>
     </w:p>
     <w:p>
       <w:pPr>
@@ -4006,7 +4054,23 @@
           <w:sz w:val="24"/>
           <w:szCs w:val="28"/>
         </w:rPr>
-        <w:t>Component View</w:t>
+        <w:t xml:space="preserve">Component </w:t>
+      </w:r>
+      <w:r>
+        <w:rPr>
+          <w:i/>
+          <w:sz w:val="24"/>
+          <w:szCs w:val="28"/>
+        </w:rPr>
+        <w:t>Diagram</w:t>
+      </w:r>
+      <w:r>
+        <w:rPr>
+          <w:i/>
+          <w:sz w:val="24"/>
+          <w:szCs w:val="28"/>
+        </w:rPr>
+        <w:t>: Web Services</w:t>
       </w:r>
     </w:p>
     <w:p>
@@ -4027,9 +4091,9 @@
         </w:rPr>
         <w:drawing>
           <wp:inline distT="0" distB="0" distL="0" distR="0">
-            <wp:extent cx="6438900" cy="3971290"/>
+            <wp:extent cx="6119495" cy="3886200"/>
             <wp:effectExtent l="0" t="0" r="0" b="0"/>
-            <wp:docPr id="6" name="Immagine 6" descr="C:\Users\Riccardo\Documents\GitHub\BucciDeTogniTaxiService\Design Document Files\Web Services.png"/>
+            <wp:docPr id="4" name="Immagine 4" descr="C:\Users\Riccardo\Documents\GitHub\BucciDeTogniTaxiService\Design Document Files\png\Model__Web Services_1.png"/>
             <wp:cNvGraphicFramePr>
               <a:graphicFrameLocks xmlns:a="http://schemas.openxmlformats.org/drawingml/2006/main" noChangeAspect="1"/>
             </wp:cNvGraphicFramePr>
@@ -4037,13 +4101,13 @@
               <a:graphicData uri="http://schemas.openxmlformats.org/drawingml/2006/picture">
                 <pic:pic xmlns:pic="http://schemas.openxmlformats.org/drawingml/2006/picture">
                   <pic:nvPicPr>
-                    <pic:cNvPr id="0" name="Picture 2" descr="C:\Users\Riccardo\Documents\GitHub\BucciDeTogniTaxiService\Design Document Files\Web Services.png"/>
+                    <pic:cNvPr id="0" name="Picture 1" descr="C:\Users\Riccardo\Documents\GitHub\BucciDeTogniTaxiService\Design Document Files\png\Model__Web Services_1.png"/>
                     <pic:cNvPicPr>
                       <a:picLocks noChangeAspect="1" noChangeArrowheads="1"/>
                     </pic:cNvPicPr>
                   </pic:nvPicPr>
                   <pic:blipFill>
-                    <a:blip r:embed="rId9">
+                    <a:blip r:embed="rId11">
                       <a:extLst>
                         <a:ext uri="{28A0092B-C50C-407E-A947-70E740481C1C}">
                           <a14:useLocalDpi xmlns:a14="http://schemas.microsoft.com/office/drawing/2010/main" val="0"/>
@@ -4058,7 +4122,7 @@
                   <pic:spPr bwMode="auto">
                     <a:xfrm>
                       <a:off x="0" y="0"/>
-                      <a:ext cx="6439432" cy="3971618"/>
+                      <a:ext cx="6120936" cy="3887115"/>
                     </a:xfrm>
                     <a:prstGeom prst="rect">
                       <a:avLst/>
@@ -4089,6 +4153,7 @@
           <w:sz w:val="24"/>
           <w:szCs w:val="28"/>
         </w:rPr>
+        <w:lastRenderedPageBreak/>
         <w:tab/>
       </w:r>
     </w:p>
@@ -4106,31 +4171,14 @@
           <w:sz w:val="24"/>
           <w:szCs w:val="28"/>
         </w:rPr>
-        <w:lastRenderedPageBreak/>
-        <w:t xml:space="preserve">The Component Diagram </w:t>
-      </w:r>
-      <w:proofErr w:type="gramStart"/>
-      <w:r>
-        <w:rPr>
-          <w:sz w:val="24"/>
-          <w:szCs w:val="28"/>
-        </w:rPr>
-        <w:t xml:space="preserve">is </w:t>
-      </w:r>
-      <w:r>
-        <w:rPr>
-          <w:sz w:val="24"/>
-          <w:szCs w:val="28"/>
-        </w:rPr>
-        <w:t>divided</w:t>
-      </w:r>
-      <w:proofErr w:type="gramEnd"/>
-      <w:r>
-        <w:rPr>
-          <w:sz w:val="24"/>
-          <w:szCs w:val="28"/>
-        </w:rPr>
-        <w:t xml:space="preserve"> in</w:t>
+        <w:t xml:space="preserve">The Component Diagram is </w:t>
+      </w:r>
+      <w:r>
+        <w:rPr>
+          <w:sz w:val="24"/>
+          <w:szCs w:val="28"/>
+        </w:rPr>
+        <w:t>divided in</w:t>
       </w:r>
       <w:r>
         <w:rPr>
@@ -4224,23 +4272,7 @@
           <w:sz w:val="24"/>
           <w:szCs w:val="28"/>
         </w:rPr>
-        <w:t xml:space="preserve"> Even if it </w:t>
-      </w:r>
-      <w:proofErr w:type="gramStart"/>
-      <w:r>
-        <w:rPr>
-          <w:sz w:val="24"/>
-          <w:szCs w:val="28"/>
-        </w:rPr>
-        <w:t>has been used</w:t>
-      </w:r>
-      <w:proofErr w:type="gramEnd"/>
-      <w:r>
-        <w:rPr>
-          <w:sz w:val="24"/>
-          <w:szCs w:val="28"/>
-        </w:rPr>
-        <w:t xml:space="preserve"> the term “Server”, the sub-components are not independent hardware entities. They are just executable pieces of software contained in the same environment.</w:t>
+        <w:t xml:space="preserve"> Even if it has been used the term “Server”, the sub-components are not independent hardware entities. They are just executable pieces of software contained in the same environment.</w:t>
       </w:r>
     </w:p>
     <w:p>
@@ -4289,23 +4321,7 @@
           <w:sz w:val="24"/>
           <w:szCs w:val="28"/>
         </w:rPr>
-        <w:t xml:space="preserve"> Reservation Web Server, which </w:t>
-      </w:r>
-      <w:proofErr w:type="gramStart"/>
-      <w:r>
-        <w:rPr>
-          <w:sz w:val="24"/>
-          <w:szCs w:val="28"/>
-        </w:rPr>
-        <w:t>will be presented</w:t>
-      </w:r>
-      <w:proofErr w:type="gramEnd"/>
-      <w:r>
-        <w:rPr>
-          <w:sz w:val="24"/>
-          <w:szCs w:val="28"/>
-        </w:rPr>
-        <w:t xml:space="preserve"> soon.</w:t>
+        <w:t xml:space="preserve"> Reservation Web Server, which will be presented soon.</w:t>
       </w:r>
       <w:r>
         <w:rPr>
@@ -4319,46 +4335,14 @@
           <w:sz w:val="24"/>
           <w:szCs w:val="28"/>
         </w:rPr>
-        <w:t xml:space="preserve"> The use of this interface </w:t>
-      </w:r>
-      <w:proofErr w:type="gramStart"/>
-      <w:r>
-        <w:rPr>
-          <w:sz w:val="24"/>
-          <w:szCs w:val="28"/>
-        </w:rPr>
-        <w:t>is explained</w:t>
-      </w:r>
-      <w:proofErr w:type="gramEnd"/>
-      <w:r>
-        <w:rPr>
-          <w:sz w:val="24"/>
-          <w:szCs w:val="28"/>
-        </w:rPr>
-        <w:t xml:space="preserve"> in a note inside the diagram and it will be deeply analysed in the next paragraph.</w:t>
-      </w:r>
-      <w:r>
-        <w:rPr>
-          <w:sz w:val="24"/>
-          <w:szCs w:val="28"/>
-        </w:rPr>
-        <w:t xml:space="preserve"> Further when a request it </w:t>
-      </w:r>
-      <w:proofErr w:type="gramStart"/>
-      <w:r>
-        <w:rPr>
-          <w:sz w:val="24"/>
-          <w:szCs w:val="28"/>
-        </w:rPr>
-        <w:t>is accepted</w:t>
-      </w:r>
-      <w:proofErr w:type="gramEnd"/>
-      <w:r>
-        <w:rPr>
-          <w:sz w:val="24"/>
-          <w:szCs w:val="28"/>
-        </w:rPr>
-        <w:t xml:space="preserve"> by a taxi driver the Request Web Server has to send a notification to the User and to the taxi driver itself. That explain the second required interface: Send Notification.</w:t>
+        <w:t xml:space="preserve"> The use of this interface is explained in a note inside the diagram and it will be deeply analysed in the next paragraph.</w:t>
+      </w:r>
+      <w:r>
+        <w:rPr>
+          <w:sz w:val="24"/>
+          <w:szCs w:val="28"/>
+        </w:rPr>
+        <w:t xml:space="preserve"> Further when a request it is accepted by a taxi driver the Request Web Server has to send a notification to the User and to the taxi driver itself. That explain the second required interface: Send Notification.</w:t>
       </w:r>
     </w:p>
     <w:p>
@@ -4477,23 +4461,7 @@
           <w:sz w:val="24"/>
           <w:szCs w:val="28"/>
         </w:rPr>
-        <w:t xml:space="preserve">ask for the first taxi driver of a particular </w:t>
-      </w:r>
-      <w:proofErr w:type="gramStart"/>
-      <w:r>
-        <w:rPr>
-          <w:sz w:val="24"/>
-          <w:szCs w:val="28"/>
-        </w:rPr>
-        <w:t>queue</w:t>
-      </w:r>
-      <w:proofErr w:type="gramEnd"/>
-      <w:r>
-        <w:rPr>
-          <w:sz w:val="24"/>
-          <w:szCs w:val="28"/>
-        </w:rPr>
-        <w:t xml:space="preserve"> the Queue Web Server transparently redirect the request to the right Queue. Each Queue provide a Queue Manager Interface that can respond the Request Web Server with the required </w:t>
+        <w:t xml:space="preserve">ask for the first taxi driver of a particular queue the Queue Web Server transparently redirect the request to the right Queue. Each Queue provide a Queue Manager Interface that can respond the Request Web Server with the required </w:t>
       </w:r>
       <w:r>
         <w:rPr>
@@ -4574,7 +4542,7 @@
     <w:p>
       <w:pPr>
         <w:spacing w:line="360" w:lineRule="auto"/>
-        <w:ind w:left="708"/>
+        <w:ind w:left="708" w:firstLine="12"/>
         <w:rPr>
           <w:sz w:val="24"/>
           <w:szCs w:val="28"/>
@@ -4631,15 +4599,7 @@
           <w:sz w:val="24"/>
           <w:szCs w:val="28"/>
         </w:rPr>
-        <w:t xml:space="preserve">When it make a Request or a </w:t>
-      </w:r>
-      <w:proofErr w:type="gramStart"/>
-      <w:r>
-        <w:rPr>
-          <w:sz w:val="24"/>
-          <w:szCs w:val="28"/>
-        </w:rPr>
-        <w:t xml:space="preserve">Reservation </w:t>
+        <w:t xml:space="preserve">When it make a Request or a Reservation </w:t>
       </w:r>
       <w:r>
         <w:rPr>
@@ -4653,22 +4613,35 @@
           <w:sz w:val="24"/>
           <w:szCs w:val="28"/>
         </w:rPr>
-        <w:t xml:space="preserve"> the mobile app, the position is automatically calculated by a Localization</w:t>
-      </w:r>
-      <w:r>
-        <w:rPr>
-          <w:sz w:val="24"/>
-          <w:szCs w:val="28"/>
-        </w:rPr>
-        <w:t xml:space="preserve"> System</w:t>
-      </w:r>
-      <w:proofErr w:type="gramEnd"/>
-      <w:r>
-        <w:rPr>
-          <w:sz w:val="24"/>
-          <w:szCs w:val="28"/>
-        </w:rPr>
-        <w:t>, asked by the customer through its Interface.</w:t>
+        <w:t xml:space="preserve"> the mobile app its</w:t>
+      </w:r>
+      <w:r>
+        <w:rPr>
+          <w:sz w:val="24"/>
+          <w:szCs w:val="28"/>
+        </w:rPr>
+        <w:t xml:space="preserve"> position is autom</w:t>
+      </w:r>
+      <w:r>
+        <w:rPr>
+          <w:sz w:val="24"/>
+          <w:szCs w:val="28"/>
+        </w:rPr>
+        <w:t>atically calculated by a Localiz</w:t>
+      </w:r>
+      <w:r>
+        <w:rPr>
+          <w:sz w:val="24"/>
+          <w:szCs w:val="28"/>
+        </w:rPr>
+        <w:t>ation</w:t>
+      </w:r>
+      <w:r>
+        <w:rPr>
+          <w:sz w:val="24"/>
+          <w:szCs w:val="28"/>
+        </w:rPr>
+        <w:t xml:space="preserve"> System, asked by the customer through its Interface.</w:t>
       </w:r>
     </w:p>
     <w:p>
@@ -4696,17 +4669,29 @@
           <w:sz w:val="24"/>
           <w:szCs w:val="28"/>
         </w:rPr>
-        <w:t xml:space="preserve">. A taxi driver can give its availability to the Queue Web Server through its Queue Service Interface. In order to permit the Queue Web Server to redirect the Taxi Driver to the right queue, jointly with its availability, it has to provide its position too. For this reason it </w:t>
-      </w:r>
-      <w:proofErr w:type="gramStart"/>
-      <w:r>
-        <w:rPr>
-          <w:sz w:val="24"/>
-          <w:szCs w:val="28"/>
-        </w:rPr>
-        <w:t>transparently(</w:t>
-      </w:r>
-      <w:proofErr w:type="gramEnd"/>
+        <w:t xml:space="preserve">. A taxi driver can give its availability to the Queue Web Server through its Queue Service Interface. In order to permit the Queue Web Server to redirect the Taxi Driver to the right queue, jointly with its availability, it has to provide its position too. For this </w:t>
+      </w:r>
+      <w:r>
+        <w:rPr>
+          <w:sz w:val="24"/>
+          <w:szCs w:val="28"/>
+        </w:rPr>
+        <w:t>reason,</w:t>
+      </w:r>
+      <w:r>
+        <w:rPr>
+          <w:sz w:val="24"/>
+          <w:szCs w:val="28"/>
+        </w:rPr>
+        <w:t xml:space="preserve"> it </w:t>
+      </w:r>
+      <w:r>
+        <w:rPr>
+          <w:sz w:val="24"/>
+          <w:szCs w:val="28"/>
+        </w:rPr>
+        <w:t>transparently (</w:t>
+      </w:r>
       <w:r>
         <w:rPr>
           <w:sz w:val="24"/>
@@ -4726,17 +4711,22 @@
           <w:sz w:val="24"/>
           <w:szCs w:val="28"/>
         </w:rPr>
-        <w:t xml:space="preserve"> with a Localization System through the specific interface</w:t>
-      </w:r>
-      <w:r>
-        <w:rPr>
-          <w:sz w:val="24"/>
-          <w:szCs w:val="28"/>
-        </w:rPr>
-        <w:t xml:space="preserve"> which will provide the position.</w:t>
-      </w:r>
-      <w:bookmarkStart w:id="10" w:name="_GoBack"/>
-      <w:bookmarkEnd w:id="10"/>
+        <w:t xml:space="preserve"> with a Localization System through the specific </w:t>
+      </w:r>
+      <w:r>
+        <w:rPr>
+          <w:sz w:val="24"/>
+          <w:szCs w:val="28"/>
+        </w:rPr>
+        <w:t>interface, which</w:t>
+      </w:r>
+      <w:r>
+        <w:rPr>
+          <w:sz w:val="24"/>
+          <w:szCs w:val="28"/>
+        </w:rPr>
+        <w:t xml:space="preserve"> will provide the position.</w:t>
+      </w:r>
     </w:p>
     <w:p>
       <w:pPr>
@@ -4748,6 +4738,60 @@
           <w:szCs w:val="28"/>
         </w:rPr>
       </w:pPr>
+    </w:p>
+    <w:p>
+      <w:pPr>
+        <w:spacing w:line="360" w:lineRule="auto"/>
+        <w:ind w:left="170"/>
+        <w:rPr>
+          <w:sz w:val="24"/>
+          <w:szCs w:val="28"/>
+        </w:rPr>
+      </w:pPr>
+      <w:r>
+        <w:rPr>
+          <w:sz w:val="24"/>
+          <w:szCs w:val="28"/>
+        </w:rPr>
+        <w:t xml:space="preserve">The third macro component is external to the application since </w:t>
+      </w:r>
+      <w:r>
+        <w:rPr>
+          <w:sz w:val="24"/>
+          <w:szCs w:val="28"/>
+        </w:rPr>
+        <w:t>it represent a Localization App. Its internal composition is briefly schematized here in order to explain how it is related to the other system components.</w:t>
+      </w:r>
+    </w:p>
+    <w:p>
+      <w:pPr>
+        <w:spacing w:line="360" w:lineRule="auto"/>
+        <w:rPr>
+          <w:sz w:val="24"/>
+          <w:szCs w:val="28"/>
+        </w:rPr>
+      </w:pPr>
+    </w:p>
+    <w:p>
+      <w:pPr>
+        <w:pStyle w:val="Paragrafoelenco"/>
+        <w:numPr>
+          <w:ilvl w:val="2"/>
+          <w:numId w:val="12"/>
+        </w:numPr>
+        <w:spacing w:line="360" w:lineRule="auto"/>
+        <w:rPr>
+          <w:sz w:val="24"/>
+          <w:szCs w:val="28"/>
+        </w:rPr>
+      </w:pPr>
+      <w:r>
+        <w:rPr>
+          <w:sz w:val="24"/>
+          <w:szCs w:val="28"/>
+        </w:rPr>
+        <w:t>Localization System is the only subcomponent. It contain all the functionality to calculate the position of a device given its GPS data. This component communicate through a provided interface Localizer.</w:t>
+      </w:r>
     </w:p>
     <w:p>
       <w:pPr>
@@ -4757,7 +4801,7 @@
           <w:numId w:val="1"/>
         </w:numPr>
         <w:spacing w:line="360" w:lineRule="auto"/>
-        <w:ind w:left="397" w:hanging="227"/>
+        <w:ind w:left="170" w:firstLine="0"/>
         <w:outlineLvl w:val="1"/>
         <w:rPr>
           <w:b/>
@@ -4765,16 +4809,222 @@
           <w:szCs w:val="28"/>
         </w:rPr>
       </w:pPr>
-      <w:bookmarkStart w:id="11" w:name="_Toc436323781"/>
+      <w:bookmarkStart w:id="11" w:name="_Toc436661393"/>
       <w:r>
         <w:rPr>
           <w:b/>
           <w:sz w:val="28"/>
           <w:szCs w:val="28"/>
         </w:rPr>
-        <w:t>Component Interfaces</w:t>
+        <w:lastRenderedPageBreak/>
+        <w:t>Component Diagram: User Management</w:t>
       </w:r>
       <w:bookmarkEnd w:id="11"/>
+    </w:p>
+    <w:p>
+      <w:pPr>
+        <w:spacing w:line="360" w:lineRule="auto"/>
+        <w:ind w:left="170"/>
+        <w:rPr>
+          <w:sz w:val="24"/>
+          <w:szCs w:val="28"/>
+        </w:rPr>
+      </w:pPr>
+      <w:r>
+        <w:rPr>
+          <w:sz w:val="24"/>
+          <w:szCs w:val="28"/>
+        </w:rPr>
+        <w:t>Another important view concern</w:t>
+      </w:r>
+      <w:r>
+        <w:rPr>
+          <w:sz w:val="24"/>
+          <w:szCs w:val="28"/>
+        </w:rPr>
+        <w:t>s</w:t>
+      </w:r>
+      <w:r>
+        <w:rPr>
+          <w:sz w:val="24"/>
+          <w:szCs w:val="28"/>
+        </w:rPr>
+        <w:t xml:space="preserve"> what it has</w:t>
+      </w:r>
+      <w:r>
+        <w:rPr>
+          <w:sz w:val="24"/>
+          <w:szCs w:val="28"/>
+        </w:rPr>
+        <w:t xml:space="preserve"> already</w:t>
+      </w:r>
+      <w:r>
+        <w:rPr>
+          <w:sz w:val="24"/>
+          <w:szCs w:val="28"/>
+        </w:rPr>
+        <w:t xml:space="preserve"> been called “User Management</w:t>
+      </w:r>
+      <w:r>
+        <w:rPr>
+          <w:sz w:val="24"/>
+          <w:szCs w:val="28"/>
+        </w:rPr>
+        <w:t>” in the High-Level view. The Client-side components are the same presented above</w:t>
+      </w:r>
+      <w:r>
+        <w:rPr>
+          <w:sz w:val="24"/>
+          <w:szCs w:val="28"/>
+        </w:rPr>
+        <w:t xml:space="preserve"> with the addition of Admin, the administrator</w:t>
+      </w:r>
+      <w:r>
+        <w:rPr>
+          <w:sz w:val="24"/>
+          <w:szCs w:val="28"/>
+        </w:rPr>
+        <w:t xml:space="preserve">. Server Side there is only </w:t>
+      </w:r>
+      <w:r>
+        <w:rPr>
+          <w:sz w:val="24"/>
+          <w:szCs w:val="28"/>
+        </w:rPr>
+        <w:t>a</w:t>
+      </w:r>
+      <w:r>
+        <w:rPr>
+          <w:sz w:val="24"/>
+          <w:szCs w:val="28"/>
+        </w:rPr>
+        <w:t xml:space="preserve"> component: Entity Manager. Here there a graphical view:</w:t>
+      </w:r>
+    </w:p>
+    <w:p>
+      <w:pPr>
+        <w:spacing w:line="240" w:lineRule="auto"/>
+        <w:jc w:val="center"/>
+        <w:rPr>
+          <w:i/>
+          <w:sz w:val="24"/>
+          <w:szCs w:val="24"/>
+        </w:rPr>
+      </w:pPr>
+      <w:r>
+        <w:rPr>
+          <w:i/>
+          <w:sz w:val="24"/>
+          <w:szCs w:val="24"/>
+        </w:rPr>
+        <w:t xml:space="preserve">Component </w:t>
+      </w:r>
+      <w:r>
+        <w:rPr>
+          <w:i/>
+          <w:sz w:val="24"/>
+          <w:szCs w:val="24"/>
+        </w:rPr>
+        <w:t>Diagram</w:t>
+      </w:r>
+      <w:r>
+        <w:rPr>
+          <w:i/>
+          <w:sz w:val="24"/>
+          <w:szCs w:val="24"/>
+        </w:rPr>
+        <w:t>: User Management</w:t>
+      </w:r>
+    </w:p>
+    <w:p>
+      <w:pPr>
+        <w:spacing w:line="360" w:lineRule="auto"/>
+        <w:ind w:left="170"/>
+        <w:rPr>
+          <w:sz w:val="24"/>
+          <w:szCs w:val="28"/>
+        </w:rPr>
+      </w:pPr>
+      <w:r>
+        <w:rPr>
+          <w:noProof/>
+          <w:sz w:val="24"/>
+          <w:szCs w:val="28"/>
+          <w:lang w:val="it-IT" w:eastAsia="it-IT"/>
+        </w:rPr>
+        <w:drawing>
+          <wp:inline distT="0" distB="0" distL="0" distR="0">
+            <wp:extent cx="6120130" cy="3507540"/>
+            <wp:effectExtent l="0" t="0" r="0" b="0"/>
+            <wp:docPr id="5" name="Immagine 5" descr="C:\Users\Riccardo\Documents\GitHub\BucciDeTogniTaxiService\Design Document Files\png\Model__Entity Manager_2.png"/>
+            <wp:cNvGraphicFramePr>
+              <a:graphicFrameLocks xmlns:a="http://schemas.openxmlformats.org/drawingml/2006/main" noChangeAspect="1"/>
+            </wp:cNvGraphicFramePr>
+            <a:graphic xmlns:a="http://schemas.openxmlformats.org/drawingml/2006/main">
+              <a:graphicData uri="http://schemas.openxmlformats.org/drawingml/2006/picture">
+                <pic:pic xmlns:pic="http://schemas.openxmlformats.org/drawingml/2006/picture">
+                  <pic:nvPicPr>
+                    <pic:cNvPr id="0" name="Picture 2" descr="C:\Users\Riccardo\Documents\GitHub\BucciDeTogniTaxiService\Design Document Files\png\Model__Entity Manager_2.png"/>
+                    <pic:cNvPicPr>
+                      <a:picLocks noChangeAspect="1" noChangeArrowheads="1"/>
+                    </pic:cNvPicPr>
+                  </pic:nvPicPr>
+                  <pic:blipFill>
+                    <a:blip r:embed="rId12">
+                      <a:extLst>
+                        <a:ext uri="{28A0092B-C50C-407E-A947-70E740481C1C}">
+                          <a14:useLocalDpi xmlns:a14="http://schemas.microsoft.com/office/drawing/2010/main" val="0"/>
+                        </a:ext>
+                      </a:extLst>
+                    </a:blip>
+                    <a:srcRect/>
+                    <a:stretch>
+                      <a:fillRect/>
+                    </a:stretch>
+                  </pic:blipFill>
+                  <pic:spPr bwMode="auto">
+                    <a:xfrm>
+                      <a:off x="0" y="0"/>
+                      <a:ext cx="6120130" cy="3507540"/>
+                    </a:xfrm>
+                    <a:prstGeom prst="rect">
+                      <a:avLst/>
+                    </a:prstGeom>
+                    <a:noFill/>
+                    <a:ln>
+                      <a:noFill/>
+                    </a:ln>
+                  </pic:spPr>
+                </pic:pic>
+              </a:graphicData>
+            </a:graphic>
+          </wp:inline>
+        </w:drawing>
+      </w:r>
+    </w:p>
+    <w:p>
+      <w:pPr>
+        <w:spacing w:line="360" w:lineRule="auto"/>
+        <w:ind w:left="170"/>
+        <w:rPr>
+          <w:sz w:val="24"/>
+          <w:szCs w:val="28"/>
+        </w:rPr>
+      </w:pPr>
+      <w:r>
+        <w:rPr>
+          <w:sz w:val="24"/>
+          <w:szCs w:val="28"/>
+        </w:rPr>
+        <w:t>The Entity Manager contains a sub-component, UserManager Web Server, which performs the functions of the User Management component</w:t>
+      </w:r>
+      <w:r>
+        <w:rPr>
+          <w:sz w:val="24"/>
+          <w:szCs w:val="28"/>
+        </w:rPr>
+        <w:t>. It provides User Service Interface through which all the clients can communicate. The specific use is partially described in the diagrams notes but it will also be analysed in the next paragraph.</w:t>
+      </w:r>
     </w:p>
     <w:p>
       <w:pPr>
@@ -4784,7 +5034,7 @@
           <w:numId w:val="1"/>
         </w:numPr>
         <w:spacing w:line="360" w:lineRule="auto"/>
-        <w:ind w:left="397" w:hanging="170"/>
+        <w:ind w:left="170" w:firstLine="0"/>
         <w:outlineLvl w:val="1"/>
         <w:rPr>
           <w:b/>
@@ -4792,14 +5042,14 @@
           <w:szCs w:val="28"/>
         </w:rPr>
       </w:pPr>
-      <w:bookmarkStart w:id="12" w:name="_Toc436323782"/>
+      <w:bookmarkStart w:id="12" w:name="_Toc436661394"/>
       <w:r>
         <w:rPr>
           <w:b/>
           <w:sz w:val="28"/>
           <w:szCs w:val="28"/>
         </w:rPr>
-        <w:t>Deployment View</w:t>
+        <w:t>Component Interfaces</w:t>
       </w:r>
       <w:bookmarkEnd w:id="12"/>
     </w:p>
@@ -4811,7 +5061,7 @@
           <w:numId w:val="1"/>
         </w:numPr>
         <w:spacing w:line="360" w:lineRule="auto"/>
-        <w:ind w:left="397" w:hanging="170"/>
+        <w:ind w:left="170" w:firstLine="0"/>
         <w:outlineLvl w:val="1"/>
         <w:rPr>
           <w:b/>
@@ -4819,16 +5069,98 @@
           <w:szCs w:val="28"/>
         </w:rPr>
       </w:pPr>
-      <w:bookmarkStart w:id="13" w:name="_Toc436323783"/>
+      <w:bookmarkStart w:id="13" w:name="_Toc436661395"/>
       <w:r>
         <w:rPr>
           <w:b/>
           <w:sz w:val="28"/>
           <w:szCs w:val="28"/>
         </w:rPr>
-        <w:t>Runtime View</w:t>
+        <w:t>Deployment View</w:t>
       </w:r>
       <w:bookmarkEnd w:id="13"/>
+    </w:p>
+    <w:p>
+      <w:pPr>
+        <w:spacing w:line="360" w:lineRule="auto"/>
+        <w:ind w:left="170"/>
+        <w:rPr>
+          <w:sz w:val="24"/>
+          <w:szCs w:val="28"/>
+        </w:rPr>
+      </w:pPr>
+      <w:bookmarkStart w:id="14" w:name="_GoBack"/>
+      <w:bookmarkEnd w:id="14"/>
+    </w:p>
+    <w:p>
+      <w:pPr>
+        <w:pStyle w:val="Paragrafoelenco"/>
+        <w:spacing w:line="360" w:lineRule="auto"/>
+        <w:ind w:left="170"/>
+        <w:rPr>
+          <w:b/>
+          <w:sz w:val="28"/>
+          <w:szCs w:val="28"/>
+        </w:rPr>
+      </w:pPr>
+      <w:r>
+        <w:rPr>
+          <w:b/>
+          <w:noProof/>
+          <w:sz w:val="28"/>
+          <w:szCs w:val="28"/>
+          <w:lang w:val="it-IT" w:eastAsia="it-IT"/>
+        </w:rPr>
+        <w:lastRenderedPageBreak/>
+        <w:drawing>
+          <wp:inline distT="0" distB="0" distL="0" distR="0">
+            <wp:extent cx="6120130" cy="4216277"/>
+            <wp:effectExtent l="0" t="0" r="0" b="0"/>
+            <wp:docPr id="7" name="Immagine 7" descr="C:\Users\Riccardo\Documents\GitHub\BucciDeTogniTaxiService\Design Document Files\png\Model__DeploymentDiagram_0.png"/>
+            <wp:cNvGraphicFramePr>
+              <a:graphicFrameLocks xmlns:a="http://schemas.openxmlformats.org/drawingml/2006/main" noChangeAspect="1"/>
+            </wp:cNvGraphicFramePr>
+            <a:graphic xmlns:a="http://schemas.openxmlformats.org/drawingml/2006/main">
+              <a:graphicData uri="http://schemas.openxmlformats.org/drawingml/2006/picture">
+                <pic:pic xmlns:pic="http://schemas.openxmlformats.org/drawingml/2006/picture">
+                  <pic:nvPicPr>
+                    <pic:cNvPr id="0" name="Picture 3" descr="C:\Users\Riccardo\Documents\GitHub\BucciDeTogniTaxiService\Design Document Files\png\Model__DeploymentDiagram_0.png"/>
+                    <pic:cNvPicPr>
+                      <a:picLocks noChangeAspect="1" noChangeArrowheads="1"/>
+                    </pic:cNvPicPr>
+                  </pic:nvPicPr>
+                  <pic:blipFill>
+                    <a:blip r:embed="rId13">
+                      <a:extLst>
+                        <a:ext uri="{28A0092B-C50C-407E-A947-70E740481C1C}">
+                          <a14:useLocalDpi xmlns:a14="http://schemas.microsoft.com/office/drawing/2010/main" val="0"/>
+                        </a:ext>
+                      </a:extLst>
+                    </a:blip>
+                    <a:srcRect/>
+                    <a:stretch>
+                      <a:fillRect/>
+                    </a:stretch>
+                  </pic:blipFill>
+                  <pic:spPr bwMode="auto">
+                    <a:xfrm>
+                      <a:off x="0" y="0"/>
+                      <a:ext cx="6120130" cy="4216277"/>
+                    </a:xfrm>
+                    <a:prstGeom prst="rect">
+                      <a:avLst/>
+                    </a:prstGeom>
+                    <a:noFill/>
+                    <a:ln>
+                      <a:noFill/>
+                    </a:ln>
+                  </pic:spPr>
+                </pic:pic>
+              </a:graphicData>
+            </a:graphic>
+          </wp:inline>
+        </w:drawing>
+      </w:r>
     </w:p>
     <w:p>
       <w:pPr>
@@ -4838,7 +5170,7 @@
           <w:numId w:val="1"/>
         </w:numPr>
         <w:spacing w:line="360" w:lineRule="auto"/>
-        <w:ind w:left="397" w:hanging="170"/>
+        <w:ind w:left="170" w:firstLine="0"/>
         <w:outlineLvl w:val="1"/>
         <w:rPr>
           <w:b/>
@@ -4846,16 +5178,43 @@
           <w:szCs w:val="28"/>
         </w:rPr>
       </w:pPr>
-      <w:bookmarkStart w:id="14" w:name="_Toc436323784"/>
+      <w:bookmarkStart w:id="15" w:name="_Toc436661396"/>
       <w:r>
         <w:rPr>
           <w:b/>
           <w:sz w:val="28"/>
           <w:szCs w:val="28"/>
         </w:rPr>
+        <w:t>Runtime View</w:t>
+      </w:r>
+      <w:bookmarkEnd w:id="15"/>
+    </w:p>
+    <w:p>
+      <w:pPr>
+        <w:pStyle w:val="Paragrafoelenco"/>
+        <w:numPr>
+          <w:ilvl w:val="1"/>
+          <w:numId w:val="1"/>
+        </w:numPr>
+        <w:spacing w:line="360" w:lineRule="auto"/>
+        <w:ind w:left="170" w:firstLine="0"/>
+        <w:outlineLvl w:val="1"/>
+        <w:rPr>
+          <w:b/>
+          <w:sz w:val="28"/>
+          <w:szCs w:val="28"/>
+        </w:rPr>
+      </w:pPr>
+      <w:bookmarkStart w:id="16" w:name="_Toc436661397"/>
+      <w:r>
+        <w:rPr>
+          <w:b/>
+          <w:sz w:val="28"/>
+          <w:szCs w:val="28"/>
+        </w:rPr>
         <w:t>Selected architectural styles and patterns</w:t>
       </w:r>
-      <w:bookmarkEnd w:id="14"/>
+      <w:bookmarkEnd w:id="16"/>
     </w:p>
     <w:p>
       <w:pPr>
@@ -4872,7 +5231,7 @@
           <w:szCs w:val="28"/>
         </w:rPr>
       </w:pPr>
-      <w:bookmarkStart w:id="15" w:name="_Toc436323785"/>
+      <w:bookmarkStart w:id="17" w:name="_Toc436661398"/>
       <w:r>
         <w:rPr>
           <w:b/>
@@ -4881,7 +5240,7 @@
         </w:rPr>
         <w:t>Algorithm Design</w:t>
       </w:r>
-      <w:bookmarkEnd w:id="15"/>
+      <w:bookmarkEnd w:id="17"/>
     </w:p>
     <w:p>
       <w:pPr>
@@ -4898,7 +5257,7 @@
           <w:szCs w:val="28"/>
         </w:rPr>
       </w:pPr>
-      <w:bookmarkStart w:id="16" w:name="_Toc436323786"/>
+      <w:bookmarkStart w:id="18" w:name="_Toc436661399"/>
       <w:r>
         <w:rPr>
           <w:b/>
@@ -4907,7 +5266,7 @@
         </w:rPr>
         <w:t>User Interface</w:t>
       </w:r>
-      <w:bookmarkEnd w:id="16"/>
+      <w:bookmarkEnd w:id="18"/>
     </w:p>
     <w:p>
       <w:pPr>
@@ -4925,7 +5284,7 @@
           <w:szCs w:val="28"/>
         </w:rPr>
       </w:pPr>
-      <w:bookmarkStart w:id="17" w:name="_Toc436323787"/>
+      <w:bookmarkStart w:id="19" w:name="_Toc436661400"/>
       <w:r>
         <w:rPr>
           <w:b/>
@@ -4934,7 +5293,7 @@
         </w:rPr>
         <w:t>Design Overview</w:t>
       </w:r>
-      <w:bookmarkEnd w:id="17"/>
+      <w:bookmarkEnd w:id="19"/>
     </w:p>
     <w:p>
       <w:pPr>
@@ -4950,24 +5309,7 @@
           <w:sz w:val="24"/>
           <w:szCs w:val="28"/>
         </w:rPr>
-        <w:lastRenderedPageBreak/>
-        <w:t xml:space="preserve">The idea, always present within the project, is to create a tool that is easy and immediate for the user, and the user interface </w:t>
-      </w:r>
-      <w:proofErr w:type="gramStart"/>
-      <w:r>
-        <w:rPr>
-          <w:sz w:val="24"/>
-          <w:szCs w:val="28"/>
-        </w:rPr>
-        <w:t>is designed</w:t>
-      </w:r>
-      <w:proofErr w:type="gramEnd"/>
-      <w:r>
-        <w:rPr>
-          <w:sz w:val="24"/>
-          <w:szCs w:val="28"/>
-        </w:rPr>
-        <w:t xml:space="preserve"> to meet these requirements.</w:t>
+        <w:t>The idea, always present within the project, is to create a tool that is easy and immediate for the user, and the user interface is designed to meet these requirements.</w:t>
       </w:r>
     </w:p>
     <w:p>
@@ -5017,7 +5359,7 @@
           <w:szCs w:val="28"/>
         </w:rPr>
       </w:pPr>
-      <w:bookmarkStart w:id="18" w:name="_Toc436323788"/>
+      <w:bookmarkStart w:id="20" w:name="_Toc436661401"/>
       <w:r>
         <w:rPr>
           <w:b/>
@@ -5026,7 +5368,7 @@
         </w:rPr>
         <w:t>User Experience</w:t>
       </w:r>
-      <w:bookmarkEnd w:id="18"/>
+      <w:bookmarkEnd w:id="20"/>
     </w:p>
     <w:p>
       <w:pPr>
@@ -5073,6 +5415,7 @@
           <w:sz w:val="24"/>
           <w:szCs w:val="28"/>
         </w:rPr>
+        <w:lastRenderedPageBreak/>
         <w:t xml:space="preserve">The graph is presented as a class diagram, and the symbols have the same meaning as if they were used in that kind of diagrams; it is important to notice that &lt;&lt;page&gt;&gt; means that the class represents a web page, and &lt;&lt;form&gt;&gt; identifies an input form contained in a specific page. </w:t>
       </w:r>
     </w:p>
@@ -5135,6 +5478,56 @@
     </w:sectPr>
   </w:body>
 </w:document>
+</file>
+
+<file path=word/endnotes.xml><?xml version="1.0" encoding="utf-8"?>
+<w:endnotes xmlns:wpc="http://schemas.microsoft.com/office/word/2010/wordprocessingCanvas" xmlns:mc="http://schemas.openxmlformats.org/markup-compatibility/2006" xmlns:o="urn:schemas-microsoft-com:office:office" xmlns:r="http://schemas.openxmlformats.org/officeDocument/2006/relationships" xmlns:m="http://schemas.openxmlformats.org/officeDocument/2006/math" xmlns:v="urn:schemas-microsoft-com:vml" xmlns:wp14="http://schemas.microsoft.com/office/word/2010/wordprocessingDrawing" xmlns:wp="http://schemas.openxmlformats.org/drawingml/2006/wordprocessingDrawing" xmlns:w10="urn:schemas-microsoft-com:office:word" xmlns:w="http://schemas.openxmlformats.org/wordprocessingml/2006/main" xmlns:w14="http://schemas.microsoft.com/office/word/2010/wordml" xmlns:w15="http://schemas.microsoft.com/office/word/2012/wordml" xmlns:wpg="http://schemas.microsoft.com/office/word/2010/wordprocessingGroup" xmlns:wpi="http://schemas.microsoft.com/office/word/2010/wordprocessingInk" xmlns:wne="http://schemas.microsoft.com/office/word/2006/wordml" xmlns:wps="http://schemas.microsoft.com/office/word/2010/wordprocessingShape" mc:Ignorable="w14 w15 wp14">
+  <w:endnote w:type="separator" w:id="-1">
+    <w:p>
+      <w:pPr>
+        <w:spacing w:after="0" w:line="240" w:lineRule="auto"/>
+      </w:pPr>
+      <w:r>
+        <w:separator/>
+      </w:r>
+    </w:p>
+  </w:endnote>
+  <w:endnote w:type="continuationSeparator" w:id="0">
+    <w:p>
+      <w:pPr>
+        <w:spacing w:after="0" w:line="240" w:lineRule="auto"/>
+      </w:pPr>
+      <w:r>
+        <w:continuationSeparator/>
+      </w:r>
+    </w:p>
+  </w:endnote>
+</w:endnotes>
+</file>
+
+<file path=word/footnotes.xml><?xml version="1.0" encoding="utf-8"?>
+<w:footnotes xmlns:wpc="http://schemas.microsoft.com/office/word/2010/wordprocessingCanvas" xmlns:mc="http://schemas.openxmlformats.org/markup-compatibility/2006" xmlns:o="urn:schemas-microsoft-com:office:office" xmlns:r="http://schemas.openxmlformats.org/officeDocument/2006/relationships" xmlns:m="http://schemas.openxmlformats.org/officeDocument/2006/math" xmlns:v="urn:schemas-microsoft-com:vml" xmlns:wp14="http://schemas.microsoft.com/office/word/2010/wordprocessingDrawing" xmlns:wp="http://schemas.openxmlformats.org/drawingml/2006/wordprocessingDrawing" xmlns:w10="urn:schemas-microsoft-com:office:word" xmlns:w="http://schemas.openxmlformats.org/wordprocessingml/2006/main" xmlns:w14="http://schemas.microsoft.com/office/word/2010/wordml" xmlns:w15="http://schemas.microsoft.com/office/word/2012/wordml" xmlns:wpg="http://schemas.microsoft.com/office/word/2010/wordprocessingGroup" xmlns:wpi="http://schemas.microsoft.com/office/word/2010/wordprocessingInk" xmlns:wne="http://schemas.microsoft.com/office/word/2006/wordml" xmlns:wps="http://schemas.microsoft.com/office/word/2010/wordprocessingShape" mc:Ignorable="w14 w15 wp14">
+  <w:footnote w:type="separator" w:id="-1">
+    <w:p>
+      <w:pPr>
+        <w:spacing w:after="0" w:line="240" w:lineRule="auto"/>
+      </w:pPr>
+      <w:r>
+        <w:separator/>
+      </w:r>
+    </w:p>
+  </w:footnote>
+  <w:footnote w:type="continuationSeparator" w:id="0">
+    <w:p>
+      <w:pPr>
+        <w:spacing w:after="0" w:line="240" w:lineRule="auto"/>
+      </w:pPr>
+      <w:r>
+        <w:continuationSeparator/>
+      </w:r>
+    </w:p>
+  </w:footnote>
+</w:footnotes>
 </file>
 
 <file path=word/numbering.xml><?xml version="1.0" encoding="utf-8"?>
@@ -7007,6 +7400,58 @@
       <w:u w:val="single"/>
     </w:rPr>
   </w:style>
+  <w:style w:type="paragraph" w:styleId="Nessunaspaziatura">
+    <w:name w:val="No Spacing"/>
+    <w:uiPriority w:val="1"/>
+    <w:qFormat/>
+    <w:rsid w:val="00CE690F"/>
+    <w:pPr>
+      <w:spacing w:after="0" w:line="240" w:lineRule="auto"/>
+    </w:pPr>
+    <w:rPr>
+      <w:lang w:val="en-GB"/>
+    </w:rPr>
+  </w:style>
+  <w:style w:type="paragraph" w:styleId="Testonotadichiusura">
+    <w:name w:val="endnote text"/>
+    <w:basedOn w:val="Normale"/>
+    <w:link w:val="TestonotadichiusuraCarattere"/>
+    <w:uiPriority w:val="99"/>
+    <w:semiHidden/>
+    <w:unhideWhenUsed/>
+    <w:rsid w:val="00466C33"/>
+    <w:pPr>
+      <w:spacing w:after="0" w:line="240" w:lineRule="auto"/>
+    </w:pPr>
+    <w:rPr>
+      <w:sz w:val="20"/>
+      <w:szCs w:val="20"/>
+    </w:rPr>
+  </w:style>
+  <w:style w:type="character" w:customStyle="1" w:styleId="TestonotadichiusuraCarattere">
+    <w:name w:val="Testo nota di chiusura Carattere"/>
+    <w:basedOn w:val="Carpredefinitoparagrafo"/>
+    <w:link w:val="Testonotadichiusura"/>
+    <w:uiPriority w:val="99"/>
+    <w:semiHidden/>
+    <w:rsid w:val="00466C33"/>
+    <w:rPr>
+      <w:sz w:val="20"/>
+      <w:szCs w:val="20"/>
+      <w:lang w:val="en-GB"/>
+    </w:rPr>
+  </w:style>
+  <w:style w:type="character" w:styleId="Rimandonotadichiusura">
+    <w:name w:val="endnote reference"/>
+    <w:basedOn w:val="Carpredefinitoparagrafo"/>
+    <w:uiPriority w:val="99"/>
+    <w:semiHidden/>
+    <w:unhideWhenUsed/>
+    <w:rsid w:val="00466C33"/>
+    <w:rPr>
+      <w:vertAlign w:val="superscript"/>
+    </w:rPr>
+  </w:style>
 </w:styles>
 </file>
 
@@ -7276,7 +7721,7 @@
 </file>
 
 <file path=customXml/itemProps1.xml><?xml version="1.0" encoding="utf-8"?>
-<ds:datastoreItem xmlns:ds="http://schemas.openxmlformats.org/officeDocument/2006/customXml" ds:itemID="{34DF1B51-D51F-4E6A-B134-651DA5500DBE}">
+<ds:datastoreItem xmlns:ds="http://schemas.openxmlformats.org/officeDocument/2006/customXml" ds:itemID="{2C1D8C4C-5EE0-401B-B3FC-5F771DCA93DC}">
   <ds:schemaRefs>
     <ds:schemaRef ds:uri="http://schemas.openxmlformats.org/officeDocument/2006/bibliography"/>
   </ds:schemaRefs>

</xml_diff>

<commit_message>
Requirements Traceability and DD Delivery
</commit_message>
<xml_diff>
--- a/Design Document Files/DesignDocument.docx
+++ b/Design Document Files/DesignDocument.docx
@@ -230,6 +230,8 @@
             </w:rPr>
             <w:t>Summary</w:t>
           </w:r>
+          <w:bookmarkStart w:id="0" w:name="_GoBack"/>
+          <w:bookmarkEnd w:id="0"/>
         </w:p>
         <w:p>
           <w:pPr>
@@ -253,7 +255,7 @@
           <w:r>
             <w:fldChar w:fldCharType="separate"/>
           </w:r>
-          <w:hyperlink w:anchor="_Toc436997431" w:history="1">
+          <w:hyperlink w:anchor="_Toc437030513" w:history="1">
             <w:r>
               <w:rPr>
                 <w:rStyle w:val="Collegamentoipertestuale"/>
@@ -297,7 +299,7 @@
                 <w:noProof/>
                 <w:webHidden/>
               </w:rPr>
-              <w:instrText xml:space="preserve"> PAGEREF _Toc436997431 \h </w:instrText>
+              <w:instrText xml:space="preserve"> PAGEREF _Toc437030513 \h </w:instrText>
             </w:r>
             <w:r>
               <w:rPr>
@@ -341,7 +343,7 @@
               <w:lang w:val="it-IT" w:eastAsia="it-IT"/>
             </w:rPr>
           </w:pPr>
-          <w:hyperlink w:anchor="_Toc436997432" w:history="1">
+          <w:hyperlink w:anchor="_Toc437030514" w:history="1">
             <w:r>
               <w:rPr>
                 <w:rStyle w:val="Collegamentoipertestuale"/>
@@ -385,7 +387,7 @@
                 <w:noProof/>
                 <w:webHidden/>
               </w:rPr>
-              <w:instrText xml:space="preserve"> PAGEREF _Toc436997432 \h </w:instrText>
+              <w:instrText xml:space="preserve"> PAGEREF _Toc437030514 \h </w:instrText>
             </w:r>
             <w:r>
               <w:rPr>
@@ -429,7 +431,7 @@
               <w:lang w:val="it-IT" w:eastAsia="it-IT"/>
             </w:rPr>
           </w:pPr>
-          <w:hyperlink w:anchor="_Toc436997433" w:history="1">
+          <w:hyperlink w:anchor="_Toc437030515" w:history="1">
             <w:r>
               <w:rPr>
                 <w:rStyle w:val="Collegamentoipertestuale"/>
@@ -473,7 +475,7 @@
                 <w:noProof/>
                 <w:webHidden/>
               </w:rPr>
-              <w:instrText xml:space="preserve"> PAGEREF _Toc436997433 \h </w:instrText>
+              <w:instrText xml:space="preserve"> PAGEREF _Toc437030515 \h </w:instrText>
             </w:r>
             <w:r>
               <w:rPr>
@@ -517,7 +519,7 @@
               <w:lang w:val="it-IT" w:eastAsia="it-IT"/>
             </w:rPr>
           </w:pPr>
-          <w:hyperlink w:anchor="_Toc436997434" w:history="1">
+          <w:hyperlink w:anchor="_Toc437030516" w:history="1">
             <w:r>
               <w:rPr>
                 <w:rStyle w:val="Collegamentoipertestuale"/>
@@ -561,7 +563,7 @@
                 <w:noProof/>
                 <w:webHidden/>
               </w:rPr>
-              <w:instrText xml:space="preserve"> PAGEREF _Toc436997434 \h </w:instrText>
+              <w:instrText xml:space="preserve"> PAGEREF _Toc437030516 \h </w:instrText>
             </w:r>
             <w:r>
               <w:rPr>
@@ -605,7 +607,7 @@
               <w:lang w:val="it-IT" w:eastAsia="it-IT"/>
             </w:rPr>
           </w:pPr>
-          <w:hyperlink w:anchor="_Toc436997435" w:history="1">
+          <w:hyperlink w:anchor="_Toc437030517" w:history="1">
             <w:r>
               <w:rPr>
                 <w:rStyle w:val="Collegamentoipertestuale"/>
@@ -649,7 +651,7 @@
                 <w:noProof/>
                 <w:webHidden/>
               </w:rPr>
-              <w:instrText xml:space="preserve"> PAGEREF _Toc436997435 \h </w:instrText>
+              <w:instrText xml:space="preserve"> PAGEREF _Toc437030517 \h </w:instrText>
             </w:r>
             <w:r>
               <w:rPr>
@@ -693,7 +695,7 @@
               <w:lang w:val="it-IT" w:eastAsia="it-IT"/>
             </w:rPr>
           </w:pPr>
-          <w:hyperlink w:anchor="_Toc436997436" w:history="1">
+          <w:hyperlink w:anchor="_Toc437030518" w:history="1">
             <w:r>
               <w:rPr>
                 <w:rStyle w:val="Collegamentoipertestuale"/>
@@ -737,7 +739,7 @@
                 <w:noProof/>
                 <w:webHidden/>
               </w:rPr>
-              <w:instrText xml:space="preserve"> PAGEREF _Toc436997436 \h </w:instrText>
+              <w:instrText xml:space="preserve"> PAGEREF _Toc437030518 \h </w:instrText>
             </w:r>
             <w:r>
               <w:rPr>
@@ -781,7 +783,7 @@
               <w:lang w:val="it-IT" w:eastAsia="it-IT"/>
             </w:rPr>
           </w:pPr>
-          <w:hyperlink w:anchor="_Toc436997437" w:history="1">
+          <w:hyperlink w:anchor="_Toc437030519" w:history="1">
             <w:r>
               <w:rPr>
                 <w:rStyle w:val="Collegamentoipertestuale"/>
@@ -825,7 +827,7 @@
                 <w:noProof/>
                 <w:webHidden/>
               </w:rPr>
-              <w:instrText xml:space="preserve"> PAGEREF _Toc436997437 \h </w:instrText>
+              <w:instrText xml:space="preserve"> PAGEREF _Toc437030519 \h </w:instrText>
             </w:r>
             <w:r>
               <w:rPr>
@@ -869,7 +871,7 @@
               <w:lang w:val="it-IT" w:eastAsia="it-IT"/>
             </w:rPr>
           </w:pPr>
-          <w:hyperlink w:anchor="_Toc436997438" w:history="1">
+          <w:hyperlink w:anchor="_Toc437030520" w:history="1">
             <w:r>
               <w:rPr>
                 <w:rStyle w:val="Collegamentoipertestuale"/>
@@ -913,7 +915,7 @@
                 <w:noProof/>
                 <w:webHidden/>
               </w:rPr>
-              <w:instrText xml:space="preserve"> PAGEREF _Toc436997438 \h </w:instrText>
+              <w:instrText xml:space="preserve"> PAGEREF _Toc437030520 \h </w:instrText>
             </w:r>
             <w:r>
               <w:rPr>
@@ -957,7 +959,7 @@
               <w:lang w:val="it-IT" w:eastAsia="it-IT"/>
             </w:rPr>
           </w:pPr>
-          <w:hyperlink w:anchor="_Toc436997439" w:history="1">
+          <w:hyperlink w:anchor="_Toc437030521" w:history="1">
             <w:r>
               <w:rPr>
                 <w:rStyle w:val="Collegamentoipertestuale"/>
@@ -1001,7 +1003,7 @@
                 <w:noProof/>
                 <w:webHidden/>
               </w:rPr>
-              <w:instrText xml:space="preserve"> PAGEREF _Toc436997439 \h </w:instrText>
+              <w:instrText xml:space="preserve"> PAGEREF _Toc437030521 \h </w:instrText>
             </w:r>
             <w:r>
               <w:rPr>
@@ -1045,7 +1047,7 @@
               <w:lang w:val="it-IT" w:eastAsia="it-IT"/>
             </w:rPr>
           </w:pPr>
-          <w:hyperlink w:anchor="_Toc436997440" w:history="1">
+          <w:hyperlink w:anchor="_Toc437030522" w:history="1">
             <w:r>
               <w:rPr>
                 <w:rStyle w:val="Collegamentoipertestuale"/>
@@ -1089,7 +1091,7 @@
                 <w:noProof/>
                 <w:webHidden/>
               </w:rPr>
-              <w:instrText xml:space="preserve"> PAGEREF _Toc436997440 \h </w:instrText>
+              <w:instrText xml:space="preserve"> PAGEREF _Toc437030522 \h </w:instrText>
             </w:r>
             <w:r>
               <w:rPr>
@@ -1133,7 +1135,7 @@
               <w:lang w:val="it-IT" w:eastAsia="it-IT"/>
             </w:rPr>
           </w:pPr>
-          <w:hyperlink w:anchor="_Toc436997441" w:history="1">
+          <w:hyperlink w:anchor="_Toc437030523" w:history="1">
             <w:r>
               <w:rPr>
                 <w:rStyle w:val="Collegamentoipertestuale"/>
@@ -1177,7 +1179,7 @@
                 <w:noProof/>
                 <w:webHidden/>
               </w:rPr>
-              <w:instrText xml:space="preserve"> PAGEREF _Toc436997441 \h </w:instrText>
+              <w:instrText xml:space="preserve"> PAGEREF _Toc437030523 \h </w:instrText>
             </w:r>
             <w:r>
               <w:rPr>
@@ -1221,7 +1223,7 @@
               <w:lang w:val="it-IT" w:eastAsia="it-IT"/>
             </w:rPr>
           </w:pPr>
-          <w:hyperlink w:anchor="_Toc436997442" w:history="1">
+          <w:hyperlink w:anchor="_Toc437030524" w:history="1">
             <w:r>
               <w:rPr>
                 <w:rStyle w:val="Collegamentoipertestuale"/>
@@ -1265,7 +1267,7 @@
                 <w:noProof/>
                 <w:webHidden/>
               </w:rPr>
-              <w:instrText xml:space="preserve"> PAGEREF _Toc436997442 \h </w:instrText>
+              <w:instrText xml:space="preserve"> PAGEREF _Toc437030524 \h </w:instrText>
             </w:r>
             <w:r>
               <w:rPr>
@@ -1309,7 +1311,7 @@
               <w:lang w:val="it-IT" w:eastAsia="it-IT"/>
             </w:rPr>
           </w:pPr>
-          <w:hyperlink w:anchor="_Toc436997443" w:history="1">
+          <w:hyperlink w:anchor="_Toc437030525" w:history="1">
             <w:r>
               <w:rPr>
                 <w:rStyle w:val="Collegamentoipertestuale"/>
@@ -1353,7 +1355,7 @@
                 <w:noProof/>
                 <w:webHidden/>
               </w:rPr>
-              <w:instrText xml:space="preserve"> PAGEREF _Toc436997443 \h </w:instrText>
+              <w:instrText xml:space="preserve"> PAGEREF _Toc437030525 \h </w:instrText>
             </w:r>
             <w:r>
               <w:rPr>
@@ -1397,7 +1399,7 @@
               <w:lang w:val="it-IT" w:eastAsia="it-IT"/>
             </w:rPr>
           </w:pPr>
-          <w:hyperlink w:anchor="_Toc436997444" w:history="1">
+          <w:hyperlink w:anchor="_Toc437030526" w:history="1">
             <w:r>
               <w:rPr>
                 <w:rStyle w:val="Collegamentoipertestuale"/>
@@ -1441,7 +1443,7 @@
                 <w:noProof/>
                 <w:webHidden/>
               </w:rPr>
-              <w:instrText xml:space="preserve"> PAGEREF _Toc436997444 \h </w:instrText>
+              <w:instrText xml:space="preserve"> PAGEREF _Toc437030526 \h </w:instrText>
             </w:r>
             <w:r>
               <w:rPr>
@@ -1485,7 +1487,7 @@
               <w:lang w:val="it-IT" w:eastAsia="it-IT"/>
             </w:rPr>
           </w:pPr>
-          <w:hyperlink w:anchor="_Toc436997445" w:history="1">
+          <w:hyperlink w:anchor="_Toc437030527" w:history="1">
             <w:r>
               <w:rPr>
                 <w:rStyle w:val="Collegamentoipertestuale"/>
@@ -1529,7 +1531,7 @@
                 <w:noProof/>
                 <w:webHidden/>
               </w:rPr>
-              <w:instrText xml:space="preserve"> PAGEREF _Toc436997445 \h </w:instrText>
+              <w:instrText xml:space="preserve"> PAGEREF _Toc437030527 \h </w:instrText>
             </w:r>
             <w:r>
               <w:rPr>
@@ -1573,7 +1575,7 @@
               <w:lang w:val="it-IT" w:eastAsia="it-IT"/>
             </w:rPr>
           </w:pPr>
-          <w:hyperlink w:anchor="_Toc436997446" w:history="1">
+          <w:hyperlink w:anchor="_Toc437030528" w:history="1">
             <w:r>
               <w:rPr>
                 <w:rStyle w:val="Collegamentoipertestuale"/>
@@ -1617,7 +1619,7 @@
                 <w:noProof/>
                 <w:webHidden/>
               </w:rPr>
-              <w:instrText xml:space="preserve"> PAGEREF _Toc436997446 \h </w:instrText>
+              <w:instrText xml:space="preserve"> PAGEREF _Toc437030528 \h </w:instrText>
             </w:r>
             <w:r>
               <w:rPr>
@@ -1637,7 +1639,7 @@
                 <w:noProof/>
                 <w:webHidden/>
               </w:rPr>
-              <w:t>20</w:t>
+              <w:t>21</w:t>
             </w:r>
             <w:r>
               <w:rPr>
@@ -1661,7 +1663,7 @@
               <w:lang w:val="it-IT" w:eastAsia="it-IT"/>
             </w:rPr>
           </w:pPr>
-          <w:hyperlink w:anchor="_Toc436997447" w:history="1">
+          <w:hyperlink w:anchor="_Toc437030529" w:history="1">
             <w:r>
               <w:rPr>
                 <w:rStyle w:val="Collegamentoipertestuale"/>
@@ -1705,7 +1707,7 @@
                 <w:noProof/>
                 <w:webHidden/>
               </w:rPr>
-              <w:instrText xml:space="preserve"> PAGEREF _Toc436997447 \h </w:instrText>
+              <w:instrText xml:space="preserve"> PAGEREF _Toc437030529 \h </w:instrText>
             </w:r>
             <w:r>
               <w:rPr>
@@ -1725,7 +1727,7 @@
                 <w:noProof/>
                 <w:webHidden/>
               </w:rPr>
-              <w:t>22</w:t>
+              <w:t>23</w:t>
             </w:r>
             <w:r>
               <w:rPr>
@@ -1749,7 +1751,7 @@
               <w:lang w:val="it-IT" w:eastAsia="it-IT"/>
             </w:rPr>
           </w:pPr>
-          <w:hyperlink w:anchor="_Toc436997448" w:history="1">
+          <w:hyperlink w:anchor="_Toc437030530" w:history="1">
             <w:r>
               <w:rPr>
                 <w:rStyle w:val="Collegamentoipertestuale"/>
@@ -1793,7 +1795,7 @@
                 <w:noProof/>
                 <w:webHidden/>
               </w:rPr>
-              <w:instrText xml:space="preserve"> PAGEREF _Toc436997448 \h </w:instrText>
+              <w:instrText xml:space="preserve"> PAGEREF _Toc437030530 \h </w:instrText>
             </w:r>
             <w:r>
               <w:rPr>
@@ -1813,7 +1815,7 @@
                 <w:noProof/>
                 <w:webHidden/>
               </w:rPr>
-              <w:t>24</w:t>
+              <w:t>25</w:t>
             </w:r>
             <w:r>
               <w:rPr>
@@ -1837,7 +1839,7 @@
               <w:lang w:val="it-IT" w:eastAsia="it-IT"/>
             </w:rPr>
           </w:pPr>
-          <w:hyperlink w:anchor="_Toc436997449" w:history="1">
+          <w:hyperlink w:anchor="_Toc437030531" w:history="1">
             <w:r>
               <w:rPr>
                 <w:rStyle w:val="Collegamentoipertestuale"/>
@@ -1881,7 +1883,7 @@
                 <w:noProof/>
                 <w:webHidden/>
               </w:rPr>
-              <w:instrText xml:space="preserve"> PAGEREF _Toc436997449 \h </w:instrText>
+              <w:instrText xml:space="preserve"> PAGEREF _Toc437030531 \h </w:instrText>
             </w:r>
             <w:r>
               <w:rPr>
@@ -1901,7 +1903,7 @@
                 <w:noProof/>
                 <w:webHidden/>
               </w:rPr>
-              <w:t>24</w:t>
+              <w:t>25</w:t>
             </w:r>
             <w:r>
               <w:rPr>
@@ -1925,7 +1927,7 @@
               <w:lang w:val="it-IT" w:eastAsia="it-IT"/>
             </w:rPr>
           </w:pPr>
-          <w:hyperlink w:anchor="_Toc436997450" w:history="1">
+          <w:hyperlink w:anchor="_Toc437030532" w:history="1">
             <w:r>
               <w:rPr>
                 <w:rStyle w:val="Collegamentoipertestuale"/>
@@ -1969,7 +1971,7 @@
                 <w:noProof/>
                 <w:webHidden/>
               </w:rPr>
-              <w:instrText xml:space="preserve"> PAGEREF _Toc436997450 \h </w:instrText>
+              <w:instrText xml:space="preserve"> PAGEREF _Toc437030532 \h </w:instrText>
             </w:r>
             <w:r>
               <w:rPr>
@@ -1989,7 +1991,7 @@
                 <w:noProof/>
                 <w:webHidden/>
               </w:rPr>
-              <w:t>24</w:t>
+              <w:t>25</w:t>
             </w:r>
             <w:r>
               <w:rPr>
@@ -2013,7 +2015,7 @@
               <w:lang w:val="it-IT" w:eastAsia="it-IT"/>
             </w:rPr>
           </w:pPr>
-          <w:hyperlink w:anchor="_Toc436997451" w:history="1">
+          <w:hyperlink w:anchor="_Toc437030533" w:history="1">
             <w:r>
               <w:rPr>
                 <w:rStyle w:val="Collegamentoipertestuale"/>
@@ -2057,7 +2059,7 @@
                 <w:noProof/>
                 <w:webHidden/>
               </w:rPr>
-              <w:instrText xml:space="preserve"> PAGEREF _Toc436997451 \h </w:instrText>
+              <w:instrText xml:space="preserve"> PAGEREF _Toc437030533 \h </w:instrText>
             </w:r>
             <w:r>
               <w:rPr>
@@ -2077,7 +2079,7 @@
                 <w:noProof/>
                 <w:webHidden/>
               </w:rPr>
-              <w:t>26</w:t>
+              <w:t>27</w:t>
             </w:r>
             <w:r>
               <w:rPr>
@@ -2101,7 +2103,7 @@
               <w:lang w:val="it-IT" w:eastAsia="it-IT"/>
             </w:rPr>
           </w:pPr>
-          <w:hyperlink w:anchor="_Toc436997452" w:history="1">
+          <w:hyperlink w:anchor="_Toc437030534" w:history="1">
             <w:r>
               <w:rPr>
                 <w:rStyle w:val="Collegamentoipertestuale"/>
@@ -2145,7 +2147,7 @@
                 <w:noProof/>
                 <w:webHidden/>
               </w:rPr>
-              <w:instrText xml:space="preserve"> PAGEREF _Toc436997452 \h </w:instrText>
+              <w:instrText xml:space="preserve"> PAGEREF _Toc437030534 \h </w:instrText>
             </w:r>
             <w:r>
               <w:rPr>
@@ -2165,7 +2167,7 @@
                 <w:noProof/>
                 <w:webHidden/>
               </w:rPr>
-              <w:t>27</w:t>
+              <w:t>28</w:t>
             </w:r>
             <w:r>
               <w:rPr>
@@ -2189,7 +2191,7 @@
               <w:lang w:val="it-IT" w:eastAsia="it-IT"/>
             </w:rPr>
           </w:pPr>
-          <w:hyperlink w:anchor="_Toc436997453" w:history="1">
+          <w:hyperlink w:anchor="_Toc437030535" w:history="1">
             <w:r>
               <w:rPr>
                 <w:rStyle w:val="Collegamentoipertestuale"/>
@@ -2233,7 +2235,7 @@
                 <w:noProof/>
                 <w:webHidden/>
               </w:rPr>
-              <w:instrText xml:space="preserve"> PAGEREF _Toc436997453 \h </w:instrText>
+              <w:instrText xml:space="preserve"> PAGEREF _Toc437030535 \h </w:instrText>
             </w:r>
             <w:r>
               <w:rPr>
@@ -2253,7 +2255,7 @@
                 <w:noProof/>
                 <w:webHidden/>
               </w:rPr>
-              <w:t>28</w:t>
+              <w:t>29</w:t>
             </w:r>
             <w:r>
               <w:rPr>
@@ -2277,7 +2279,7 @@
               <w:lang w:val="it-IT" w:eastAsia="it-IT"/>
             </w:rPr>
           </w:pPr>
-          <w:hyperlink w:anchor="_Toc436997454" w:history="1">
+          <w:hyperlink w:anchor="_Toc437030536" w:history="1">
             <w:r>
               <w:rPr>
                 <w:rStyle w:val="Collegamentoipertestuale"/>
@@ -2321,7 +2323,7 @@
                 <w:noProof/>
                 <w:webHidden/>
               </w:rPr>
-              <w:instrText xml:space="preserve"> PAGEREF _Toc436997454 \h </w:instrText>
+              <w:instrText xml:space="preserve"> PAGEREF _Toc437030536 \h </w:instrText>
             </w:r>
             <w:r>
               <w:rPr>
@@ -2341,7 +2343,7 @@
                 <w:noProof/>
                 <w:webHidden/>
               </w:rPr>
-              <w:t>28</w:t>
+              <w:t>29</w:t>
             </w:r>
             <w:r>
               <w:rPr>
@@ -2365,7 +2367,7 @@
               <w:lang w:val="it-IT" w:eastAsia="it-IT"/>
             </w:rPr>
           </w:pPr>
-          <w:hyperlink w:anchor="_Toc436997455" w:history="1">
+          <w:hyperlink w:anchor="_Toc437030537" w:history="1">
             <w:r>
               <w:rPr>
                 <w:rStyle w:val="Collegamentoipertestuale"/>
@@ -2409,7 +2411,7 @@
                 <w:noProof/>
                 <w:webHidden/>
               </w:rPr>
-              <w:instrText xml:space="preserve"> PAGEREF _Toc436997455 \h </w:instrText>
+              <w:instrText xml:space="preserve"> PAGEREF _Toc437030537 \h </w:instrText>
             </w:r>
             <w:r>
               <w:rPr>
@@ -2429,7 +2431,7 @@
                 <w:noProof/>
                 <w:webHidden/>
               </w:rPr>
-              <w:t>29</w:t>
+              <w:t>30</w:t>
             </w:r>
             <w:r>
               <w:rPr>
@@ -2453,7 +2455,7 @@
               <w:lang w:val="it-IT" w:eastAsia="it-IT"/>
             </w:rPr>
           </w:pPr>
-          <w:hyperlink w:anchor="_Toc436997456" w:history="1">
+          <w:hyperlink w:anchor="_Toc437030538" w:history="1">
             <w:r>
               <w:rPr>
                 <w:rStyle w:val="Collegamentoipertestuale"/>
@@ -2497,7 +2499,7 @@
                 <w:noProof/>
                 <w:webHidden/>
               </w:rPr>
-              <w:instrText xml:space="preserve"> PAGEREF _Toc436997456 \h </w:instrText>
+              <w:instrText xml:space="preserve"> PAGEREF _Toc437030538 \h </w:instrText>
             </w:r>
             <w:r>
               <w:rPr>
@@ -2517,7 +2519,7 @@
                 <w:noProof/>
                 <w:webHidden/>
               </w:rPr>
-              <w:t>31</w:t>
+              <w:t>32</w:t>
             </w:r>
             <w:r>
               <w:rPr>
@@ -2541,7 +2543,7 @@
               <w:lang w:val="it-IT" w:eastAsia="it-IT"/>
             </w:rPr>
           </w:pPr>
-          <w:hyperlink w:anchor="_Toc436997457" w:history="1">
+          <w:hyperlink w:anchor="_Toc437030539" w:history="1">
             <w:r>
               <w:rPr>
                 <w:rStyle w:val="Collegamentoipertestuale"/>
@@ -2585,7 +2587,7 @@
                 <w:noProof/>
                 <w:webHidden/>
               </w:rPr>
-              <w:instrText xml:space="preserve"> PAGEREF _Toc436997457 \h </w:instrText>
+              <w:instrText xml:space="preserve"> PAGEREF _Toc437030539 \h </w:instrText>
             </w:r>
             <w:r>
               <w:rPr>
@@ -2605,7 +2607,7 @@
                 <w:noProof/>
                 <w:webHidden/>
               </w:rPr>
-              <w:t>31</w:t>
+              <w:t>32</w:t>
             </w:r>
             <w:r>
               <w:rPr>
@@ -2629,7 +2631,7 @@
               <w:lang w:val="it-IT" w:eastAsia="it-IT"/>
             </w:rPr>
           </w:pPr>
-          <w:hyperlink w:anchor="_Toc436997458" w:history="1">
+          <w:hyperlink w:anchor="_Toc437030540" w:history="1">
             <w:r>
               <w:rPr>
                 <w:rStyle w:val="Collegamentoipertestuale"/>
@@ -2673,7 +2675,7 @@
                 <w:noProof/>
                 <w:webHidden/>
               </w:rPr>
-              <w:instrText xml:space="preserve"> PAGEREF _Toc436997458 \h </w:instrText>
+              <w:instrText xml:space="preserve"> PAGEREF _Toc437030540 \h </w:instrText>
             </w:r>
             <w:r>
               <w:rPr>
@@ -2693,7 +2695,95 @@
                 <w:noProof/>
                 <w:webHidden/>
               </w:rPr>
-              <w:t>32</w:t>
+              <w:t>33</w:t>
+            </w:r>
+            <w:r>
+              <w:rPr>
+                <w:noProof/>
+                <w:webHidden/>
+              </w:rPr>
+              <w:fldChar w:fldCharType="end"/>
+            </w:r>
+          </w:hyperlink>
+        </w:p>
+        <w:p>
+          <w:pPr>
+            <w:pStyle w:val="Sommario1"/>
+            <w:tabs>
+              <w:tab w:val="left" w:pos="440"/>
+              <w:tab w:val="right" w:leader="dot" w:pos="9628"/>
+            </w:tabs>
+            <w:rPr>
+              <w:rFonts w:eastAsiaTheme="minorEastAsia"/>
+              <w:noProof/>
+              <w:lang w:val="it-IT" w:eastAsia="it-IT"/>
+            </w:rPr>
+          </w:pPr>
+          <w:hyperlink w:anchor="_Toc437030541" w:history="1">
+            <w:r>
+              <w:rPr>
+                <w:rStyle w:val="Collegamentoipertestuale"/>
+                <w:b/>
+                <w:noProof/>
+              </w:rPr>
+              <w:t>6.</w:t>
+            </w:r>
+            <w:r>
+              <w:rPr>
+                <w:rFonts w:eastAsiaTheme="minorEastAsia"/>
+                <w:noProof/>
+                <w:lang w:val="it-IT" w:eastAsia="it-IT"/>
+              </w:rPr>
+              <w:tab/>
+            </w:r>
+            <w:r>
+              <w:rPr>
+                <w:rStyle w:val="Collegamentoipertestuale"/>
+                <w:b/>
+                <w:noProof/>
+              </w:rPr>
+              <w:t>Requirements Traceability</w:t>
+            </w:r>
+            <w:r>
+              <w:rPr>
+                <w:noProof/>
+                <w:webHidden/>
+              </w:rPr>
+              <w:tab/>
+            </w:r>
+            <w:r>
+              <w:rPr>
+                <w:noProof/>
+                <w:webHidden/>
+              </w:rPr>
+              <w:fldChar w:fldCharType="begin"/>
+            </w:r>
+            <w:r>
+              <w:rPr>
+                <w:noProof/>
+                <w:webHidden/>
+              </w:rPr>
+              <w:instrText xml:space="preserve"> PAGEREF _Toc437030541 \h </w:instrText>
+            </w:r>
+            <w:r>
+              <w:rPr>
+                <w:noProof/>
+                <w:webHidden/>
+              </w:rPr>
+            </w:r>
+            <w:r>
+              <w:rPr>
+                <w:noProof/>
+                <w:webHidden/>
+              </w:rPr>
+              <w:fldChar w:fldCharType="separate"/>
+            </w:r>
+            <w:r>
+              <w:rPr>
+                <w:noProof/>
+                <w:webHidden/>
+              </w:rPr>
+              <w:t>33</w:t>
             </w:r>
             <w:r>
               <w:rPr>
@@ -2748,7 +2838,7 @@
           <w:szCs w:val="28"/>
         </w:rPr>
       </w:pPr>
-      <w:bookmarkStart w:id="0" w:name="_Toc436997431"/>
+      <w:bookmarkStart w:id="1" w:name="_Toc437030513"/>
       <w:r>
         <w:rPr>
           <w:b/>
@@ -2758,7 +2848,7 @@
         <w:lastRenderedPageBreak/>
         <w:t>Introduction</w:t>
       </w:r>
-      <w:bookmarkEnd w:id="0"/>
+      <w:bookmarkEnd w:id="1"/>
     </w:p>
     <w:p>
       <w:pPr>
@@ -2776,7 +2866,7 @@
           <w:szCs w:val="28"/>
         </w:rPr>
       </w:pPr>
-      <w:bookmarkStart w:id="1" w:name="_Toc436997432"/>
+      <w:bookmarkStart w:id="2" w:name="_Toc437030514"/>
       <w:r>
         <w:rPr>
           <w:b/>
@@ -2785,7 +2875,7 @@
         </w:rPr>
         <w:t>Purpose</w:t>
       </w:r>
-      <w:bookmarkEnd w:id="1"/>
+      <w:bookmarkEnd w:id="2"/>
     </w:p>
     <w:p>
       <w:pPr>
@@ -2889,7 +2979,7 @@
           <w:szCs w:val="28"/>
         </w:rPr>
       </w:pPr>
-      <w:bookmarkStart w:id="2" w:name="_Toc436997433"/>
+      <w:bookmarkStart w:id="3" w:name="_Toc437030515"/>
       <w:r>
         <w:rPr>
           <w:b/>
@@ -2898,7 +2988,7 @@
         </w:rPr>
         <w:t>Scope</w:t>
       </w:r>
-      <w:bookmarkEnd w:id="2"/>
+      <w:bookmarkEnd w:id="3"/>
     </w:p>
     <w:p>
       <w:pPr>
@@ -2952,7 +3042,7 @@
           <w:szCs w:val="28"/>
         </w:rPr>
       </w:pPr>
-      <w:bookmarkStart w:id="3" w:name="_Toc436997434"/>
+      <w:bookmarkStart w:id="4" w:name="_Toc437030516"/>
       <w:r>
         <w:rPr>
           <w:b/>
@@ -2961,7 +3051,7 @@
         </w:rPr>
         <w:t>Glossary</w:t>
       </w:r>
-      <w:bookmarkEnd w:id="3"/>
+      <w:bookmarkEnd w:id="4"/>
     </w:p>
     <w:p>
       <w:pPr>
@@ -3444,7 +3534,7 @@
           <w:szCs w:val="28"/>
         </w:rPr>
       </w:pPr>
-      <w:bookmarkStart w:id="4" w:name="_Toc436997435"/>
+      <w:bookmarkStart w:id="5" w:name="_Toc437030517"/>
       <w:r>
         <w:rPr>
           <w:b/>
@@ -3453,7 +3543,7 @@
         </w:rPr>
         <w:t>References</w:t>
       </w:r>
-      <w:bookmarkEnd w:id="4"/>
+      <w:bookmarkEnd w:id="5"/>
     </w:p>
     <w:p>
       <w:pPr>
@@ -3518,7 +3608,7 @@
           <w:szCs w:val="28"/>
         </w:rPr>
       </w:pPr>
-      <w:bookmarkStart w:id="5" w:name="_Toc436997436"/>
+      <w:bookmarkStart w:id="6" w:name="_Toc437030518"/>
       <w:r>
         <w:rPr>
           <w:b/>
@@ -3527,7 +3617,7 @@
         </w:rPr>
         <w:t>Document Structure</w:t>
       </w:r>
-      <w:bookmarkEnd w:id="5"/>
+      <w:bookmarkEnd w:id="6"/>
     </w:p>
     <w:p>
       <w:pPr>
@@ -3735,7 +3825,7 @@
           <w:szCs w:val="28"/>
         </w:rPr>
       </w:pPr>
-      <w:bookmarkStart w:id="6" w:name="_Toc436997437"/>
+      <w:bookmarkStart w:id="7" w:name="_Toc437030519"/>
       <w:r>
         <w:rPr>
           <w:b/>
@@ -3744,7 +3834,7 @@
         </w:rPr>
         <w:t>Architectural Design</w:t>
       </w:r>
-      <w:bookmarkEnd w:id="6"/>
+      <w:bookmarkEnd w:id="7"/>
     </w:p>
     <w:p>
       <w:pPr>
@@ -3762,7 +3852,7 @@
           <w:szCs w:val="28"/>
         </w:rPr>
       </w:pPr>
-      <w:bookmarkStart w:id="7" w:name="_Toc436997438"/>
+      <w:bookmarkStart w:id="8" w:name="_Toc437030520"/>
       <w:r>
         <w:rPr>
           <w:b/>
@@ -3771,7 +3861,7 @@
         </w:rPr>
         <w:t>Overview</w:t>
       </w:r>
-      <w:bookmarkEnd w:id="7"/>
+      <w:bookmarkEnd w:id="8"/>
     </w:p>
     <w:p>
       <w:pPr>
@@ -4140,7 +4230,7 @@
           <w:szCs w:val="28"/>
         </w:rPr>
       </w:pPr>
-      <w:bookmarkStart w:id="8" w:name="_Toc436997439"/>
+      <w:bookmarkStart w:id="9" w:name="_Toc437030521"/>
       <w:r>
         <w:rPr>
           <w:b/>
@@ -4149,7 +4239,7 @@
         </w:rPr>
         <w:t>High level components and their interaction</w:t>
       </w:r>
-      <w:bookmarkEnd w:id="8"/>
+      <w:bookmarkEnd w:id="9"/>
     </w:p>
     <w:p>
       <w:pPr>
@@ -4739,7 +4829,7 @@
           <w:szCs w:val="28"/>
         </w:rPr>
       </w:pPr>
-      <w:bookmarkStart w:id="9" w:name="_Toc436997440"/>
+      <w:bookmarkStart w:id="10" w:name="_Toc437030522"/>
       <w:r>
         <w:rPr>
           <w:b/>
@@ -4748,7 +4838,7 @@
         </w:rPr>
         <w:t>Component View</w:t>
       </w:r>
-      <w:bookmarkEnd w:id="9"/>
+      <w:bookmarkEnd w:id="10"/>
     </w:p>
     <w:p>
       <w:pPr>
@@ -4803,7 +4893,7 @@
         </w:rPr>
         <w:t xml:space="preserve"> </w:t>
       </w:r>
-      <w:bookmarkStart w:id="10" w:name="_Toc436997441"/>
+      <w:bookmarkStart w:id="11" w:name="_Toc437030523"/>
       <w:r>
         <w:rPr>
           <w:b/>
@@ -4812,7 +4902,7 @@
         </w:rPr>
         <w:t>Component Diagram: Web Service</w:t>
       </w:r>
-      <w:bookmarkEnd w:id="10"/>
+      <w:bookmarkEnd w:id="11"/>
     </w:p>
     <w:p>
       <w:pPr>
@@ -5670,7 +5760,7 @@
           <w:szCs w:val="28"/>
         </w:rPr>
       </w:pPr>
-      <w:bookmarkStart w:id="11" w:name="_Toc436997442"/>
+      <w:bookmarkStart w:id="12" w:name="_Toc437030524"/>
       <w:r>
         <w:rPr>
           <w:b/>
@@ -5679,7 +5769,7 @@
         </w:rPr>
         <w:t>Component Diagram: User Management</w:t>
       </w:r>
-      <w:bookmarkEnd w:id="11"/>
+      <w:bookmarkEnd w:id="12"/>
     </w:p>
     <w:p>
       <w:pPr>
@@ -5940,7 +6030,7 @@
           <w:szCs w:val="28"/>
         </w:rPr>
       </w:pPr>
-      <w:bookmarkStart w:id="12" w:name="_Toc436997443"/>
+      <w:bookmarkStart w:id="13" w:name="_Toc437030525"/>
       <w:r>
         <w:rPr>
           <w:b/>
@@ -5950,7 +6040,7 @@
         <w:lastRenderedPageBreak/>
         <w:t>Component Interfaces</w:t>
       </w:r>
-      <w:bookmarkEnd w:id="12"/>
+      <w:bookmarkEnd w:id="13"/>
     </w:p>
     <w:p>
       <w:pPr>
@@ -6593,7 +6683,7 @@
         </w:rPr>
         <w:t xml:space="preserve">+sendEmail(String email, </w:t>
       </w:r>
-      <w:bookmarkStart w:id="13" w:name="__DdeLink__573_1741938073"/>
+      <w:bookmarkStart w:id="14" w:name="__DdeLink__573_1741938073"/>
       <w:r>
         <w:rPr>
           <w:bCs/>
@@ -6601,7 +6691,7 @@
         </w:rPr>
         <w:t>String event_type, String event_id</w:t>
       </w:r>
-      <w:bookmarkEnd w:id="13"/>
+      <w:bookmarkEnd w:id="14"/>
       <w:r>
         <w:rPr>
           <w:bCs/>
@@ -6911,7 +7001,7 @@
           <w:szCs w:val="28"/>
         </w:rPr>
       </w:pPr>
-      <w:bookmarkStart w:id="14" w:name="_Toc436997444"/>
+      <w:bookmarkStart w:id="15" w:name="_Toc437030526"/>
       <w:r>
         <w:rPr>
           <w:b/>
@@ -6920,7 +7010,7 @@
         </w:rPr>
         <w:t>Deployment View</w:t>
       </w:r>
-      <w:bookmarkEnd w:id="14"/>
+      <w:bookmarkEnd w:id="15"/>
     </w:p>
     <w:p>
       <w:pPr>
@@ -7422,7 +7512,7 @@
           <w:szCs w:val="28"/>
         </w:rPr>
       </w:pPr>
-      <w:bookmarkStart w:id="15" w:name="_Toc436997445"/>
+      <w:bookmarkStart w:id="16" w:name="_Toc437030527"/>
       <w:r>
         <w:rPr>
           <w:b/>
@@ -7431,7 +7521,7 @@
         </w:rPr>
         <w:t>Runtime View</w:t>
       </w:r>
-      <w:bookmarkEnd w:id="15"/>
+      <w:bookmarkEnd w:id="16"/>
     </w:p>
     <w:p>
       <w:pPr>
@@ -8160,7 +8250,7 @@
           <w:szCs w:val="28"/>
         </w:rPr>
       </w:pPr>
-      <w:bookmarkStart w:id="16" w:name="_Toc436997446"/>
+      <w:bookmarkStart w:id="17" w:name="_Toc437030528"/>
       <w:r>
         <w:rPr>
           <w:b/>
@@ -8170,7 +8260,7 @@
         <w:lastRenderedPageBreak/>
         <w:t>Selected architectural styles and patterns</w:t>
       </w:r>
-      <w:bookmarkEnd w:id="16"/>
+      <w:bookmarkEnd w:id="17"/>
     </w:p>
     <w:p>
       <w:pPr>
@@ -8526,7 +8616,7 @@
           <w:szCs w:val="28"/>
         </w:rPr>
       </w:pPr>
-      <w:bookmarkStart w:id="17" w:name="_Toc436997447"/>
+      <w:bookmarkStart w:id="18" w:name="_Toc437030529"/>
       <w:r>
         <w:rPr>
           <w:b/>
@@ -8536,7 +8626,7 @@
         <w:lastRenderedPageBreak/>
         <w:t>Algorithm Design</w:t>
       </w:r>
-      <w:bookmarkEnd w:id="17"/>
+      <w:bookmarkEnd w:id="18"/>
     </w:p>
     <w:p>
       <w:pPr>
@@ -9092,8 +9182,8 @@
           <w:sz w:val="24"/>
         </w:rPr>
       </w:pPr>
-      <w:bookmarkStart w:id="18" w:name="__DdeLink__174_1217992603"/>
-      <w:bookmarkEnd w:id="18"/>
+      <w:bookmarkStart w:id="19" w:name="__DdeLink__174_1217992603"/>
+      <w:bookmarkEnd w:id="19"/>
       <w:r>
         <w:rPr>
           <w:sz w:val="24"/>
@@ -9300,7 +9390,7 @@
           <w:szCs w:val="28"/>
         </w:rPr>
       </w:pPr>
-      <w:bookmarkStart w:id="19" w:name="_Toc436997448"/>
+      <w:bookmarkStart w:id="20" w:name="_Toc437030530"/>
       <w:r>
         <w:rPr>
           <w:b/>
@@ -9310,7 +9400,7 @@
         <w:lastRenderedPageBreak/>
         <w:t>User Interface</w:t>
       </w:r>
-      <w:bookmarkEnd w:id="19"/>
+      <w:bookmarkEnd w:id="20"/>
     </w:p>
     <w:p>
       <w:pPr>
@@ -9328,7 +9418,7 @@
           <w:szCs w:val="28"/>
         </w:rPr>
       </w:pPr>
-      <w:bookmarkStart w:id="20" w:name="_Toc436997449"/>
+      <w:bookmarkStart w:id="21" w:name="_Toc437030531"/>
       <w:r>
         <w:rPr>
           <w:b/>
@@ -9337,7 +9427,7 @@
         </w:rPr>
         <w:t>Design Overview</w:t>
       </w:r>
-      <w:bookmarkEnd w:id="20"/>
+      <w:bookmarkEnd w:id="21"/>
     </w:p>
     <w:p>
       <w:pPr>
@@ -9403,7 +9493,7 @@
           <w:szCs w:val="28"/>
         </w:rPr>
       </w:pPr>
-      <w:bookmarkStart w:id="21" w:name="_Toc436997450"/>
+      <w:bookmarkStart w:id="22" w:name="_Toc437030532"/>
       <w:r>
         <w:rPr>
           <w:b/>
@@ -9420,7 +9510,7 @@
         </w:rPr>
         <w:t>Interface and navigation flow</w:t>
       </w:r>
-      <w:bookmarkEnd w:id="21"/>
+      <w:bookmarkEnd w:id="22"/>
     </w:p>
     <w:p>
       <w:pPr>
@@ -9617,7 +9707,7 @@
           <w:szCs w:val="28"/>
         </w:rPr>
       </w:pPr>
-      <w:bookmarkStart w:id="22" w:name="_Toc436997451"/>
+      <w:bookmarkStart w:id="23" w:name="_Toc437030533"/>
       <w:r>
         <w:rPr>
           <w:b/>
@@ -9627,7 +9717,7 @@
         <w:lastRenderedPageBreak/>
         <w:t>Further preview of the UI</w:t>
       </w:r>
-      <w:bookmarkEnd w:id="22"/>
+      <w:bookmarkEnd w:id="23"/>
     </w:p>
     <w:p>
       <w:pPr>
@@ -9963,7 +10053,7 @@
           <w:szCs w:val="28"/>
         </w:rPr>
       </w:pPr>
-      <w:bookmarkStart w:id="23" w:name="_Toc436997452"/>
+      <w:bookmarkStart w:id="24" w:name="_Toc437030534"/>
       <w:r>
         <w:rPr>
           <w:b/>
@@ -9972,7 +10062,7 @@
         </w:rPr>
         <w:t>User Experience</w:t>
       </w:r>
-      <w:bookmarkEnd w:id="23"/>
+      <w:bookmarkEnd w:id="24"/>
     </w:p>
     <w:p>
       <w:pPr>
@@ -10052,7 +10142,7 @@
           <w:sz w:val="28"/>
         </w:rPr>
       </w:pPr>
-      <w:bookmarkStart w:id="24" w:name="_Toc436997453"/>
+      <w:bookmarkStart w:id="25" w:name="_Toc437030535"/>
       <w:r>
         <w:rPr>
           <w:b/>
@@ -10061,7 +10151,7 @@
         <w:lastRenderedPageBreak/>
         <w:t>Taxi Call</w:t>
       </w:r>
-      <w:bookmarkEnd w:id="24"/>
+      <w:bookmarkEnd w:id="25"/>
     </w:p>
     <w:p>
       <w:pPr>
@@ -10188,7 +10278,7 @@
           <w:sz w:val="28"/>
         </w:rPr>
       </w:pPr>
-      <w:bookmarkStart w:id="25" w:name="_Toc436997454"/>
+      <w:bookmarkStart w:id="26" w:name="_Toc437030536"/>
       <w:r>
         <w:rPr>
           <w:b/>
@@ -10196,7 +10286,7 @@
         </w:rPr>
         <w:t>Sign Up and Reserve a Taxi</w:t>
       </w:r>
-      <w:bookmarkEnd w:id="25"/>
+      <w:bookmarkEnd w:id="26"/>
     </w:p>
     <w:p>
       <w:pPr>
@@ -10324,7 +10414,7 @@
           <w:sz w:val="28"/>
         </w:rPr>
       </w:pPr>
-      <w:bookmarkStart w:id="26" w:name="_Toc436997455"/>
+      <w:bookmarkStart w:id="27" w:name="_Toc437030537"/>
       <w:r>
         <w:rPr>
           <w:b/>
@@ -10339,7 +10429,7 @@
         </w:rPr>
         <w:t>axi Driver Login and Request Notification</w:t>
       </w:r>
-      <w:bookmarkEnd w:id="26"/>
+      <w:bookmarkEnd w:id="27"/>
     </w:p>
     <w:p>
       <w:pPr>
@@ -10618,7 +10708,7 @@
           <w:szCs w:val="28"/>
         </w:rPr>
       </w:pPr>
-      <w:bookmarkStart w:id="27" w:name="_Toc436997456"/>
+      <w:bookmarkStart w:id="28" w:name="_Toc437030538"/>
       <w:r>
         <w:rPr>
           <w:b/>
@@ -10636,7 +10726,7 @@
         </w:rPr>
         <w:t xml:space="preserve"> Architecture</w:t>
       </w:r>
-      <w:bookmarkEnd w:id="27"/>
+      <w:bookmarkEnd w:id="28"/>
     </w:p>
     <w:p>
       <w:pPr>
@@ -10654,7 +10744,7 @@
           <w:szCs w:val="28"/>
         </w:rPr>
       </w:pPr>
-      <w:bookmarkStart w:id="28" w:name="_Toc436997457"/>
+      <w:bookmarkStart w:id="29" w:name="_Toc437030539"/>
       <w:r>
         <w:rPr>
           <w:b/>
@@ -10663,7 +10753,7 @@
         </w:rPr>
         <w:t>E-R Diagram</w:t>
       </w:r>
-      <w:bookmarkEnd w:id="28"/>
+      <w:bookmarkEnd w:id="29"/>
     </w:p>
     <w:p>
       <w:pPr>
@@ -10839,7 +10929,7 @@
           <w:szCs w:val="28"/>
         </w:rPr>
       </w:pPr>
-      <w:bookmarkStart w:id="29" w:name="_Toc436997458"/>
+      <w:bookmarkStart w:id="30" w:name="_Toc437030540"/>
       <w:r>
         <w:rPr>
           <w:b/>
@@ -10849,7 +10939,7 @@
         <w:lastRenderedPageBreak/>
         <w:t>Relational Model</w:t>
       </w:r>
-      <w:bookmarkEnd w:id="29"/>
+      <w:bookmarkEnd w:id="30"/>
     </w:p>
     <w:p>
       <w:pPr>
@@ -11397,12 +11487,14 @@
           <w:numId w:val="1"/>
         </w:numPr>
         <w:spacing w:line="360" w:lineRule="auto"/>
+        <w:outlineLvl w:val="0"/>
         <w:rPr>
           <w:b/>
           <w:sz w:val="28"/>
           <w:szCs w:val="24"/>
         </w:rPr>
       </w:pPr>
+      <w:bookmarkStart w:id="31" w:name="_Toc437030541"/>
       <w:r>
         <w:rPr>
           <w:b/>
@@ -11411,6 +11503,7 @@
         </w:rPr>
         <w:t>Requirements Traceability</w:t>
       </w:r>
+      <w:bookmarkEnd w:id="31"/>
     </w:p>
     <w:p>
       <w:pPr>
@@ -11429,6 +11522,521 @@
         </w:rPr>
         <w:t xml:space="preserve">In this chapter all the requirements presented in RASD section 2.1 (Functional Requirements) will be mapped into the design element(s) which actually perform them. </w:t>
       </w:r>
+    </w:p>
+    <w:p>
+      <w:pPr>
+        <w:pStyle w:val="Paragrafoelenco"/>
+        <w:spacing w:line="360" w:lineRule="auto"/>
+        <w:ind w:left="170"/>
+        <w:rPr>
+          <w:sz w:val="24"/>
+          <w:szCs w:val="28"/>
+        </w:rPr>
+      </w:pPr>
+      <w:r>
+        <w:rPr>
+          <w:sz w:val="24"/>
+          <w:szCs w:val="28"/>
+        </w:rPr>
+        <w:t>To link this document to the RASD it is necessary to recall every requirement presented and show how they are managed at the component design level, and so what component is responsible for which function.</w:t>
+      </w:r>
+    </w:p>
+    <w:p>
+      <w:pPr>
+        <w:pStyle w:val="Paragrafoelenco"/>
+        <w:spacing w:line="360" w:lineRule="auto"/>
+        <w:ind w:left="170"/>
+        <w:rPr>
+          <w:sz w:val="24"/>
+          <w:szCs w:val="28"/>
+        </w:rPr>
+      </w:pPr>
+      <w:r>
+        <w:rPr>
+          <w:sz w:val="24"/>
+          <w:szCs w:val="28"/>
+        </w:rPr>
+        <w:t>Using the notation presented in RASD here is the requirements map:</w:t>
+      </w:r>
+    </w:p>
+    <w:p>
+      <w:pPr>
+        <w:pStyle w:val="Paragrafoelenco"/>
+        <w:spacing w:line="360" w:lineRule="auto"/>
+        <w:ind w:left="170"/>
+        <w:rPr>
+          <w:sz w:val="24"/>
+          <w:szCs w:val="28"/>
+        </w:rPr>
+      </w:pPr>
+    </w:p>
+    <w:p>
+      <w:pPr>
+        <w:pStyle w:val="Paragrafoelenco"/>
+        <w:spacing w:line="360" w:lineRule="auto"/>
+        <w:ind w:left="170"/>
+        <w:rPr>
+          <w:sz w:val="24"/>
+          <w:szCs w:val="28"/>
+        </w:rPr>
+      </w:pPr>
+    </w:p>
+    <w:p>
+      <w:pPr>
+        <w:pStyle w:val="Paragrafoelenco"/>
+        <w:spacing w:line="360" w:lineRule="auto"/>
+        <w:ind w:left="170"/>
+        <w:rPr>
+          <w:sz w:val="24"/>
+          <w:szCs w:val="28"/>
+        </w:rPr>
+      </w:pPr>
+    </w:p>
+    <w:p>
+      <w:pPr>
+        <w:pStyle w:val="Paragrafoelenco"/>
+        <w:spacing w:line="360" w:lineRule="auto"/>
+        <w:ind w:left="170"/>
+        <w:rPr>
+          <w:sz w:val="24"/>
+          <w:szCs w:val="28"/>
+        </w:rPr>
+      </w:pPr>
+    </w:p>
+    <w:p>
+      <w:pPr>
+        <w:pStyle w:val="Paragrafoelenco"/>
+        <w:ind w:left="170"/>
+        <w:rPr>
+          <w:b/>
+          <w:bCs/>
+          <w:sz w:val="24"/>
+          <w:szCs w:val="28"/>
+        </w:rPr>
+      </w:pPr>
+      <w:r>
+        <w:rPr>
+          <w:b/>
+          <w:bCs/>
+          <w:sz w:val="24"/>
+          <w:szCs w:val="28"/>
+        </w:rPr>
+        <w:lastRenderedPageBreak/>
+        <w:t>[</w:t>
+      </w:r>
+      <w:r>
+        <w:rPr>
+          <w:b/>
+          <w:bCs/>
+          <w:sz w:val="24"/>
+          <w:szCs w:val="28"/>
+        </w:rPr>
+        <w:t>G1</w:t>
+      </w:r>
+      <w:r>
+        <w:rPr>
+          <w:b/>
+          <w:bCs/>
+          <w:sz w:val="24"/>
+          <w:szCs w:val="28"/>
+        </w:rPr>
+        <w:t>]</w:t>
+      </w:r>
+      <w:r>
+        <w:rPr>
+          <w:b/>
+          <w:bCs/>
+          <w:sz w:val="24"/>
+          <w:szCs w:val="28"/>
+        </w:rPr>
+        <w:t xml:space="preserve"> Registration</w:t>
+      </w:r>
+    </w:p>
+    <w:p>
+      <w:pPr>
+        <w:pStyle w:val="Paragrafoelenco"/>
+        <w:ind w:left="170"/>
+        <w:rPr>
+          <w:sz w:val="24"/>
+          <w:szCs w:val="28"/>
+        </w:rPr>
+      </w:pPr>
+    </w:p>
+    <w:p>
+      <w:pPr>
+        <w:pStyle w:val="Paragrafoelenco"/>
+        <w:ind w:left="708"/>
+        <w:rPr>
+          <w:sz w:val="24"/>
+          <w:szCs w:val="28"/>
+        </w:rPr>
+      </w:pPr>
+      <w:r>
+        <w:rPr>
+          <w:b/>
+          <w:bCs/>
+          <w:sz w:val="24"/>
+          <w:szCs w:val="28"/>
+        </w:rPr>
+        <w:t>[</w:t>
+      </w:r>
+      <w:r>
+        <w:rPr>
+          <w:b/>
+          <w:bCs/>
+          <w:sz w:val="24"/>
+          <w:szCs w:val="28"/>
+        </w:rPr>
+        <w:t>R1</w:t>
+      </w:r>
+      <w:r>
+        <w:rPr>
+          <w:b/>
+          <w:bCs/>
+          <w:sz w:val="24"/>
+          <w:szCs w:val="28"/>
+        </w:rPr>
+        <w:t>], [</w:t>
+      </w:r>
+      <w:r>
+        <w:rPr>
+          <w:b/>
+          <w:bCs/>
+          <w:sz w:val="24"/>
+          <w:szCs w:val="28"/>
+        </w:rPr>
+        <w:t>R2</w:t>
+      </w:r>
+      <w:r>
+        <w:rPr>
+          <w:b/>
+          <w:bCs/>
+          <w:sz w:val="24"/>
+          <w:szCs w:val="28"/>
+        </w:rPr>
+        <w:t>]:</w:t>
+      </w:r>
+      <w:r>
+        <w:rPr>
+          <w:sz w:val="24"/>
+          <w:szCs w:val="28"/>
+        </w:rPr>
+        <w:t xml:space="preserve"> Web Service</w:t>
+      </w:r>
+      <w:r>
+        <w:rPr>
+          <w:sz w:val="24"/>
+          <w:szCs w:val="28"/>
+        </w:rPr>
+        <w:t>s</w:t>
+      </w:r>
+      <w:r>
+        <w:rPr>
+          <w:sz w:val="24"/>
+          <w:szCs w:val="28"/>
+        </w:rPr>
+        <w:t>: the web page present the form that will be filled in. The data will be saved in the database using the specific interfaces. The admin is in charge to check personal data inserted and eventually accept or delete users, and in particular taxi drivers.</w:t>
+      </w:r>
+    </w:p>
+    <w:p>
+      <w:pPr>
+        <w:pStyle w:val="Paragrafoelenco"/>
+        <w:ind w:left="170" w:firstLine="538"/>
+        <w:rPr>
+          <w:sz w:val="24"/>
+          <w:szCs w:val="28"/>
+        </w:rPr>
+      </w:pPr>
+      <w:r>
+        <w:rPr>
+          <w:b/>
+          <w:sz w:val="24"/>
+          <w:szCs w:val="28"/>
+        </w:rPr>
+        <w:t>[</w:t>
+      </w:r>
+      <w:r>
+        <w:rPr>
+          <w:b/>
+          <w:bCs/>
+          <w:sz w:val="24"/>
+          <w:szCs w:val="28"/>
+        </w:rPr>
+        <w:t>R2.1</w:t>
+      </w:r>
+      <w:r>
+        <w:rPr>
+          <w:b/>
+          <w:bCs/>
+          <w:sz w:val="24"/>
+          <w:szCs w:val="28"/>
+        </w:rPr>
+        <w:t>], [</w:t>
+      </w:r>
+      <w:r>
+        <w:rPr>
+          <w:b/>
+          <w:bCs/>
+          <w:sz w:val="24"/>
+          <w:szCs w:val="28"/>
+        </w:rPr>
+        <w:t>R1.3</w:t>
+      </w:r>
+      <w:r>
+        <w:rPr>
+          <w:b/>
+          <w:bCs/>
+          <w:sz w:val="24"/>
+          <w:szCs w:val="28"/>
+        </w:rPr>
+        <w:t>]:</w:t>
+      </w:r>
+      <w:r>
+        <w:rPr>
+          <w:sz w:val="24"/>
+          <w:szCs w:val="28"/>
+        </w:rPr>
+        <w:t xml:space="preserve"> Notification Centre that will send the emails after the users registrations.</w:t>
+      </w:r>
+    </w:p>
+    <w:p>
+      <w:pPr>
+        <w:pStyle w:val="Paragrafoelenco"/>
+        <w:ind w:left="170"/>
+        <w:rPr>
+          <w:sz w:val="24"/>
+          <w:szCs w:val="28"/>
+        </w:rPr>
+      </w:pPr>
+    </w:p>
+    <w:p>
+      <w:pPr>
+        <w:pStyle w:val="Paragrafoelenco"/>
+        <w:ind w:left="170"/>
+        <w:rPr>
+          <w:b/>
+          <w:bCs/>
+          <w:sz w:val="24"/>
+          <w:szCs w:val="28"/>
+        </w:rPr>
+      </w:pPr>
+      <w:r>
+        <w:rPr>
+          <w:b/>
+          <w:bCs/>
+          <w:sz w:val="24"/>
+          <w:szCs w:val="28"/>
+        </w:rPr>
+        <w:t>[</w:t>
+      </w:r>
+      <w:r>
+        <w:rPr>
+          <w:b/>
+          <w:bCs/>
+          <w:sz w:val="24"/>
+          <w:szCs w:val="28"/>
+        </w:rPr>
+        <w:t>G2</w:t>
+      </w:r>
+      <w:r>
+        <w:rPr>
+          <w:b/>
+          <w:bCs/>
+          <w:sz w:val="24"/>
+          <w:szCs w:val="28"/>
+        </w:rPr>
+        <w:t>]</w:t>
+      </w:r>
+      <w:r>
+        <w:rPr>
+          <w:b/>
+          <w:bCs/>
+          <w:sz w:val="24"/>
+          <w:szCs w:val="28"/>
+        </w:rPr>
+        <w:t xml:space="preserve"> Taxi Queues Management</w:t>
+      </w:r>
+    </w:p>
+    <w:p>
+      <w:pPr>
+        <w:pStyle w:val="Paragrafoelenco"/>
+        <w:ind w:left="170"/>
+        <w:rPr>
+          <w:sz w:val="24"/>
+          <w:szCs w:val="28"/>
+        </w:rPr>
+      </w:pPr>
+    </w:p>
+    <w:p>
+      <w:pPr>
+        <w:pStyle w:val="Paragrafoelenco"/>
+        <w:ind w:left="708"/>
+        <w:rPr>
+          <w:sz w:val="24"/>
+          <w:szCs w:val="28"/>
+        </w:rPr>
+      </w:pPr>
+      <w:r>
+        <w:rPr>
+          <w:b/>
+          <w:bCs/>
+          <w:sz w:val="24"/>
+          <w:szCs w:val="28"/>
+        </w:rPr>
+        <w:t>[R1.1]</w:t>
+      </w:r>
+      <w:r>
+        <w:rPr>
+          <w:b/>
+          <w:sz w:val="24"/>
+          <w:szCs w:val="28"/>
+        </w:rPr>
+        <w:t>:</w:t>
+      </w:r>
+      <w:r>
+        <w:rPr>
+          <w:sz w:val="24"/>
+          <w:szCs w:val="28"/>
+        </w:rPr>
+        <w:t xml:space="preserve"> Queue Web Server, that receives the availability from the taxi driver and forwards the data to the specific Queue Manager.</w:t>
+      </w:r>
+    </w:p>
+    <w:p>
+      <w:pPr>
+        <w:pStyle w:val="Paragrafoelenco"/>
+        <w:ind w:left="170"/>
+        <w:rPr>
+          <w:sz w:val="24"/>
+          <w:szCs w:val="28"/>
+        </w:rPr>
+      </w:pPr>
+    </w:p>
+    <w:p>
+      <w:pPr>
+        <w:pStyle w:val="Paragrafoelenco"/>
+        <w:ind w:left="708"/>
+        <w:rPr>
+          <w:sz w:val="24"/>
+          <w:szCs w:val="28"/>
+        </w:rPr>
+      </w:pPr>
+      <w:r>
+        <w:rPr>
+          <w:b/>
+          <w:bCs/>
+          <w:sz w:val="24"/>
+          <w:szCs w:val="28"/>
+        </w:rPr>
+        <w:t>[</w:t>
+      </w:r>
+      <w:r>
+        <w:rPr>
+          <w:b/>
+          <w:bCs/>
+          <w:sz w:val="24"/>
+          <w:szCs w:val="28"/>
+        </w:rPr>
+        <w:t>R1.2</w:t>
+      </w:r>
+      <w:r>
+        <w:rPr>
+          <w:b/>
+          <w:bCs/>
+          <w:sz w:val="24"/>
+          <w:szCs w:val="28"/>
+        </w:rPr>
+        <w:t>]:</w:t>
+      </w:r>
+      <w:r>
+        <w:rPr>
+          <w:sz w:val="24"/>
+          <w:szCs w:val="28"/>
+        </w:rPr>
+        <w:t xml:space="preserve"> granted by the external Localization System, that calculates and provides the position of the taxi to the Queue Service.</w:t>
+      </w:r>
+    </w:p>
+    <w:p>
+      <w:pPr>
+        <w:pStyle w:val="Paragrafoelenco"/>
+        <w:ind w:left="170"/>
+        <w:rPr>
+          <w:sz w:val="24"/>
+          <w:szCs w:val="28"/>
+        </w:rPr>
+      </w:pPr>
+    </w:p>
+    <w:p>
+      <w:pPr>
+        <w:pStyle w:val="Paragrafoelenco"/>
+        <w:ind w:left="708"/>
+        <w:rPr>
+          <w:sz w:val="24"/>
+          <w:szCs w:val="28"/>
+        </w:rPr>
+      </w:pPr>
+      <w:r>
+        <w:rPr>
+          <w:b/>
+          <w:bCs/>
+          <w:sz w:val="24"/>
+          <w:szCs w:val="28"/>
+        </w:rPr>
+        <w:t>[</w:t>
+      </w:r>
+      <w:r>
+        <w:rPr>
+          <w:b/>
+          <w:bCs/>
+          <w:sz w:val="24"/>
+          <w:szCs w:val="28"/>
+        </w:rPr>
+        <w:t>R1.3</w:t>
+      </w:r>
+      <w:r>
+        <w:rPr>
+          <w:b/>
+          <w:bCs/>
+          <w:sz w:val="24"/>
+          <w:szCs w:val="28"/>
+        </w:rPr>
+        <w:t>], [</w:t>
+      </w:r>
+      <w:r>
+        <w:rPr>
+          <w:b/>
+          <w:bCs/>
+          <w:sz w:val="24"/>
+          <w:szCs w:val="28"/>
+        </w:rPr>
+        <w:t>R1.4</w:t>
+      </w:r>
+      <w:r>
+        <w:rPr>
+          <w:b/>
+          <w:bCs/>
+          <w:sz w:val="24"/>
+          <w:szCs w:val="28"/>
+        </w:rPr>
+        <w:t>]:</w:t>
+      </w:r>
+      <w:r>
+        <w:rPr>
+          <w:sz w:val="24"/>
+          <w:szCs w:val="28"/>
+        </w:rPr>
+        <w:t xml:space="preserve"> assigned to the Queue Web Server that, managing every queue, is able to insert the taxi in the right queue and make sure that the taxi rotation is fair and effective.</w:t>
+      </w:r>
+    </w:p>
+    <w:p>
+      <w:pPr>
+        <w:pStyle w:val="Paragrafoelenco"/>
+        <w:spacing w:line="360" w:lineRule="auto"/>
+        <w:ind w:left="170"/>
+        <w:rPr>
+          <w:sz w:val="24"/>
+          <w:szCs w:val="28"/>
+        </w:rPr>
+      </w:pPr>
     </w:p>
     <w:p>
       <w:pPr>
@@ -11509,10 +12117,424 @@
           <w:sz w:val="24"/>
           <w:szCs w:val="28"/>
         </w:rPr>
-        <w:t>Request Manager that</w:t>
-      </w:r>
-      <w:bookmarkStart w:id="30" w:name="_GoBack"/>
-      <w:bookmarkEnd w:id="30"/>
+        <w:t>Request Manager which permit customers to forward a taxi call Request.</w:t>
+      </w:r>
+    </w:p>
+    <w:p>
+      <w:pPr>
+        <w:spacing w:line="360" w:lineRule="auto"/>
+        <w:ind w:left="709"/>
+        <w:rPr>
+          <w:sz w:val="24"/>
+          <w:szCs w:val="28"/>
+        </w:rPr>
+      </w:pPr>
+      <w:r>
+        <w:rPr>
+          <w:b/>
+          <w:sz w:val="24"/>
+          <w:szCs w:val="28"/>
+        </w:rPr>
+        <w:t xml:space="preserve">[R1.1]: </w:t>
+      </w:r>
+      <w:r>
+        <w:rPr>
+          <w:sz w:val="24"/>
+          <w:szCs w:val="28"/>
+        </w:rPr>
+        <w:t>Customer component, which represents bot</w:t>
+      </w:r>
+      <w:r>
+        <w:rPr>
+          <w:sz w:val="24"/>
+          <w:szCs w:val="28"/>
+        </w:rPr>
+        <w:t xml:space="preserve">h the unregistered user and the </w:t>
+      </w:r>
+      <w:r>
+        <w:rPr>
+          <w:sz w:val="24"/>
+          <w:szCs w:val="28"/>
+        </w:rPr>
+        <w:t>registered one</w:t>
+      </w:r>
+      <w:r>
+        <w:rPr>
+          <w:sz w:val="24"/>
+          <w:szCs w:val="28"/>
+        </w:rPr>
+        <w:t>.</w:t>
+      </w:r>
+    </w:p>
+    <w:p>
+      <w:pPr>
+        <w:spacing w:line="360" w:lineRule="auto"/>
+        <w:ind w:left="709"/>
+        <w:rPr>
+          <w:sz w:val="24"/>
+          <w:szCs w:val="28"/>
+        </w:rPr>
+      </w:pPr>
+      <w:r>
+        <w:rPr>
+          <w:b/>
+          <w:sz w:val="24"/>
+          <w:szCs w:val="28"/>
+        </w:rPr>
+        <w:t>[R1.2]</w:t>
+      </w:r>
+      <w:r>
+        <w:rPr>
+          <w:b/>
+          <w:sz w:val="24"/>
+          <w:szCs w:val="28"/>
+        </w:rPr>
+        <w:t>,</w:t>
+      </w:r>
+      <w:r>
+        <w:rPr>
+          <w:b/>
+          <w:sz w:val="24"/>
+          <w:szCs w:val="28"/>
+        </w:rPr>
+        <w:t xml:space="preserve"> </w:t>
+      </w:r>
+      <w:r>
+        <w:rPr>
+          <w:b/>
+          <w:sz w:val="24"/>
+          <w:szCs w:val="28"/>
+        </w:rPr>
+        <w:t xml:space="preserve">[R1.3], [R1.4]: </w:t>
+      </w:r>
+      <w:r>
+        <w:rPr>
+          <w:sz w:val="24"/>
+          <w:szCs w:val="28"/>
+        </w:rPr>
+        <w:t>This feature is described in the Runtime Behaviour: Request where we can see that the customer has to fill a form before making a taxi call.</w:t>
+      </w:r>
+    </w:p>
+    <w:p>
+      <w:pPr>
+        <w:spacing w:line="360" w:lineRule="auto"/>
+        <w:ind w:left="709"/>
+        <w:rPr>
+          <w:sz w:val="24"/>
+          <w:szCs w:val="28"/>
+        </w:rPr>
+      </w:pPr>
+      <w:r>
+        <w:rPr>
+          <w:b/>
+          <w:sz w:val="24"/>
+          <w:szCs w:val="28"/>
+        </w:rPr>
+        <w:t xml:space="preserve">[R1.5], [R1.6]: </w:t>
+      </w:r>
+      <w:r>
+        <w:rPr>
+          <w:sz w:val="24"/>
+          <w:szCs w:val="28"/>
+        </w:rPr>
+        <w:t>The position is calculated by an external app represented with the Localization System.</w:t>
+      </w:r>
+    </w:p>
+    <w:p>
+      <w:pPr>
+        <w:spacing w:line="360" w:lineRule="auto"/>
+        <w:ind w:left="709"/>
+        <w:rPr>
+          <w:sz w:val="24"/>
+          <w:szCs w:val="28"/>
+        </w:rPr>
+      </w:pPr>
+      <w:r>
+        <w:rPr>
+          <w:b/>
+          <w:sz w:val="24"/>
+          <w:szCs w:val="28"/>
+        </w:rPr>
+        <w:t xml:space="preserve">[R2]: </w:t>
+      </w:r>
+      <w:r>
+        <w:rPr>
+          <w:sz w:val="24"/>
+          <w:szCs w:val="28"/>
+        </w:rPr>
+        <w:t>Taxi Driver component provide an interface through which Request Manager can forward it a request.</w:t>
+      </w:r>
+    </w:p>
+    <w:p>
+      <w:pPr>
+        <w:spacing w:line="360" w:lineRule="auto"/>
+        <w:ind w:left="709"/>
+        <w:rPr>
+          <w:sz w:val="24"/>
+          <w:szCs w:val="28"/>
+        </w:rPr>
+      </w:pPr>
+      <w:r>
+        <w:rPr>
+          <w:b/>
+          <w:sz w:val="24"/>
+          <w:szCs w:val="28"/>
+        </w:rPr>
+        <w:t xml:space="preserve">[R2.1]: </w:t>
+      </w:r>
+      <w:r>
+        <w:rPr>
+          <w:sz w:val="24"/>
+          <w:szCs w:val="28"/>
+        </w:rPr>
+        <w:t>Queue Web Server and its internal Queue components provide the functionality that permit to retrieve from the database the first taxi driver in the queue</w:t>
+      </w:r>
+      <w:r>
+        <w:rPr>
+          <w:b/>
+          <w:sz w:val="24"/>
+          <w:szCs w:val="28"/>
+        </w:rPr>
+        <w:t xml:space="preserve">. </w:t>
+      </w:r>
+      <w:r>
+        <w:rPr>
+          <w:sz w:val="24"/>
+          <w:szCs w:val="28"/>
+        </w:rPr>
+        <w:t>That behaviour is described in the specific sequence diagram.</w:t>
+      </w:r>
+    </w:p>
+    <w:p>
+      <w:pPr>
+        <w:spacing w:line="360" w:lineRule="auto"/>
+        <w:ind w:left="709"/>
+        <w:rPr>
+          <w:sz w:val="24"/>
+          <w:szCs w:val="28"/>
+        </w:rPr>
+      </w:pPr>
+      <w:r>
+        <w:rPr>
+          <w:b/>
+          <w:sz w:val="24"/>
+          <w:szCs w:val="28"/>
+        </w:rPr>
+        <w:t>[R2.2]</w:t>
+      </w:r>
+      <w:r>
+        <w:rPr>
+          <w:b/>
+          <w:sz w:val="24"/>
+          <w:szCs w:val="28"/>
+        </w:rPr>
+        <w:t>, [R2.2.1], [R2.2.2]</w:t>
+      </w:r>
+      <w:r>
+        <w:rPr>
+          <w:b/>
+          <w:sz w:val="24"/>
+          <w:szCs w:val="28"/>
+        </w:rPr>
+        <w:t xml:space="preserve">: </w:t>
+      </w:r>
+      <w:r>
+        <w:rPr>
+          <w:sz w:val="24"/>
+          <w:szCs w:val="28"/>
+        </w:rPr>
+        <w:t>A taxi driver can accept or deny a request and communicate it through its interface Available Taxi.</w:t>
+      </w:r>
+      <w:r>
+        <w:rPr>
+          <w:sz w:val="24"/>
+          <w:szCs w:val="28"/>
+        </w:rPr>
+        <w:t xml:space="preserve"> </w:t>
+      </w:r>
+      <w:r>
+        <w:rPr>
+          <w:sz w:val="24"/>
+          <w:szCs w:val="28"/>
+        </w:rPr>
+        <w:t>Queue Manager changes the position in the queue of the taxi according to these requirements</w:t>
+      </w:r>
+      <w:r>
+        <w:rPr>
+          <w:sz w:val="24"/>
+          <w:szCs w:val="28"/>
+        </w:rPr>
+        <w:t>.</w:t>
+      </w:r>
+    </w:p>
+    <w:p>
+      <w:pPr>
+        <w:spacing w:line="360" w:lineRule="auto"/>
+        <w:ind w:left="709"/>
+        <w:rPr>
+          <w:sz w:val="24"/>
+          <w:szCs w:val="28"/>
+        </w:rPr>
+      </w:pPr>
+    </w:p>
+    <w:p>
+      <w:pPr>
+        <w:spacing w:line="360" w:lineRule="auto"/>
+        <w:rPr>
+          <w:b/>
+          <w:sz w:val="24"/>
+          <w:szCs w:val="28"/>
+        </w:rPr>
+      </w:pPr>
+      <w:r>
+        <w:rPr>
+          <w:b/>
+          <w:sz w:val="24"/>
+          <w:szCs w:val="28"/>
+        </w:rPr>
+        <w:t>[G4]: Book a Taxi in advance</w:t>
+      </w:r>
+    </w:p>
+    <w:p>
+      <w:pPr>
+        <w:spacing w:line="360" w:lineRule="auto"/>
+        <w:rPr>
+          <w:sz w:val="24"/>
+          <w:szCs w:val="28"/>
+        </w:rPr>
+      </w:pPr>
+      <w:r>
+        <w:rPr>
+          <w:b/>
+          <w:sz w:val="24"/>
+          <w:szCs w:val="28"/>
+        </w:rPr>
+        <w:tab/>
+        <w:t xml:space="preserve">[R1]: </w:t>
+      </w:r>
+      <w:r>
+        <w:rPr>
+          <w:sz w:val="24"/>
+          <w:szCs w:val="28"/>
+        </w:rPr>
+        <w:t>Reservation Manager and Client component satisfy this requirement.</w:t>
+      </w:r>
+    </w:p>
+    <w:p>
+      <w:pPr>
+        <w:spacing w:line="360" w:lineRule="auto"/>
+        <w:ind w:left="708"/>
+        <w:rPr>
+          <w:sz w:val="24"/>
+          <w:szCs w:val="28"/>
+        </w:rPr>
+      </w:pPr>
+      <w:r>
+        <w:rPr>
+          <w:b/>
+          <w:sz w:val="24"/>
+          <w:szCs w:val="28"/>
+        </w:rPr>
+        <w:t>[R1.1]</w:t>
+      </w:r>
+      <w:r>
+        <w:rPr>
+          <w:b/>
+          <w:sz w:val="24"/>
+          <w:szCs w:val="28"/>
+        </w:rPr>
+        <w:t>, [R1.2], [R1.3]</w:t>
+      </w:r>
+      <w:r>
+        <w:rPr>
+          <w:b/>
+          <w:sz w:val="24"/>
+          <w:szCs w:val="28"/>
+        </w:rPr>
+        <w:t xml:space="preserve">: </w:t>
+      </w:r>
+      <w:r>
+        <w:rPr>
+          <w:sz w:val="24"/>
+          <w:szCs w:val="28"/>
+        </w:rPr>
+        <w:t>Sequence Diagram: Reservation. The components that participate are Reservation Manager, Client and Queue Manager.</w:t>
+      </w:r>
+    </w:p>
+    <w:p>
+      <w:pPr>
+        <w:spacing w:line="360" w:lineRule="auto"/>
+        <w:ind w:left="708"/>
+        <w:rPr>
+          <w:sz w:val="24"/>
+          <w:szCs w:val="28"/>
+        </w:rPr>
+      </w:pPr>
+      <w:r>
+        <w:rPr>
+          <w:b/>
+          <w:sz w:val="24"/>
+          <w:szCs w:val="28"/>
+        </w:rPr>
+        <w:t xml:space="preserve">[R1.3.1]: </w:t>
+      </w:r>
+      <w:r>
+        <w:rPr>
+          <w:sz w:val="24"/>
+          <w:szCs w:val="28"/>
+        </w:rPr>
+        <w:t>This requirement has been modified since the concurrency is managed by the use of a thread pool pattern which permit simultaneous requests.</w:t>
+      </w:r>
+    </w:p>
+    <w:p>
+      <w:pPr>
+        <w:spacing w:line="360" w:lineRule="auto"/>
+        <w:ind w:left="708"/>
+        <w:rPr>
+          <w:sz w:val="24"/>
+          <w:szCs w:val="28"/>
+        </w:rPr>
+      </w:pPr>
+      <w:r>
+        <w:rPr>
+          <w:b/>
+          <w:sz w:val="24"/>
+          <w:szCs w:val="28"/>
+        </w:rPr>
+        <w:t xml:space="preserve">[R1.3.2]: </w:t>
+      </w:r>
+      <w:r>
+        <w:rPr>
+          <w:sz w:val="24"/>
+          <w:szCs w:val="28"/>
+        </w:rPr>
+        <w:t>deleted.</w:t>
+      </w:r>
+    </w:p>
+    <w:p>
+      <w:pPr>
+        <w:spacing w:line="360" w:lineRule="auto"/>
+        <w:rPr>
+          <w:b/>
+          <w:sz w:val="24"/>
+          <w:szCs w:val="28"/>
+        </w:rPr>
+      </w:pPr>
+      <w:r>
+        <w:rPr>
+          <w:sz w:val="24"/>
+          <w:szCs w:val="28"/>
+        </w:rPr>
+        <w:tab/>
+      </w:r>
+      <w:r>
+        <w:rPr>
+          <w:b/>
+          <w:sz w:val="24"/>
+          <w:szCs w:val="28"/>
+        </w:rPr>
+        <w:t xml:space="preserve"> </w:t>
+      </w:r>
     </w:p>
     <w:sectPr>
       <w:pgSz w:w="11906" w:h="16838"/>
@@ -15608,7 +16630,6 @@
   <w:style w:type="character" w:default="1" w:styleId="Carpredefinitoparagrafo">
     <w:name w:val="Default Paragraph Font"/>
     <w:uiPriority w:val="1"/>
-    <w:semiHidden/>
     <w:unhideWhenUsed/>
   </w:style>
   <w:style w:type="table" w:default="1" w:styleId="Tabellanormale">
@@ -16073,7 +17094,7 @@
 </file>
 
 <file path=customXml/itemProps1.xml><?xml version="1.0" encoding="utf-8"?>
-<ds:datastoreItem xmlns:ds="http://schemas.openxmlformats.org/officeDocument/2006/customXml" ds:itemID="{55596D4B-8EBC-418F-A637-362B5270EE00}">
+<ds:datastoreItem xmlns:ds="http://schemas.openxmlformats.org/officeDocument/2006/customXml" ds:itemID="{58351B3D-3E17-4136-9739-6B5D2A1E8BBF}">
   <ds:schemaRefs>
     <ds:schemaRef ds:uri="http://schemas.openxmlformats.org/officeDocument/2006/bibliography"/>
   </ds:schemaRefs>

</xml_diff>

<commit_message>
Code Inspection -- code
</commit_message>
<xml_diff>
--- a/Design Document Files/DesignDocument.docx
+++ b/Design Document Files/DesignDocument.docx
@@ -230,8 +230,6 @@
             </w:rPr>
             <w:t>Summary</w:t>
           </w:r>
-          <w:bookmarkStart w:id="0" w:name="_GoBack"/>
-          <w:bookmarkEnd w:id="0"/>
         </w:p>
         <w:p>
           <w:pPr>
@@ -2838,7 +2836,7 @@
           <w:szCs w:val="28"/>
         </w:rPr>
       </w:pPr>
-      <w:bookmarkStart w:id="1" w:name="_Toc437030513"/>
+      <w:bookmarkStart w:id="0" w:name="_Toc437030513"/>
       <w:r>
         <w:rPr>
           <w:b/>
@@ -2848,7 +2846,7 @@
         <w:lastRenderedPageBreak/>
         <w:t>Introduction</w:t>
       </w:r>
-      <w:bookmarkEnd w:id="1"/>
+      <w:bookmarkEnd w:id="0"/>
     </w:p>
     <w:p>
       <w:pPr>
@@ -2866,7 +2864,7 @@
           <w:szCs w:val="28"/>
         </w:rPr>
       </w:pPr>
-      <w:bookmarkStart w:id="2" w:name="_Toc437030514"/>
+      <w:bookmarkStart w:id="1" w:name="_Toc437030514"/>
       <w:r>
         <w:rPr>
           <w:b/>
@@ -2875,7 +2873,7 @@
         </w:rPr>
         <w:t>Purpose</w:t>
       </w:r>
-      <w:bookmarkEnd w:id="2"/>
+      <w:bookmarkEnd w:id="1"/>
     </w:p>
     <w:p>
       <w:pPr>
@@ -2979,7 +2977,7 @@
           <w:szCs w:val="28"/>
         </w:rPr>
       </w:pPr>
-      <w:bookmarkStart w:id="3" w:name="_Toc437030515"/>
+      <w:bookmarkStart w:id="2" w:name="_Toc437030515"/>
       <w:r>
         <w:rPr>
           <w:b/>
@@ -2988,7 +2986,7 @@
         </w:rPr>
         <w:t>Scope</w:t>
       </w:r>
-      <w:bookmarkEnd w:id="3"/>
+      <w:bookmarkEnd w:id="2"/>
     </w:p>
     <w:p>
       <w:pPr>
@@ -3042,7 +3040,7 @@
           <w:szCs w:val="28"/>
         </w:rPr>
       </w:pPr>
-      <w:bookmarkStart w:id="4" w:name="_Toc437030516"/>
+      <w:bookmarkStart w:id="3" w:name="_Toc437030516"/>
       <w:r>
         <w:rPr>
           <w:b/>
@@ -3051,7 +3049,7 @@
         </w:rPr>
         <w:t>Glossary</w:t>
       </w:r>
-      <w:bookmarkEnd w:id="4"/>
+      <w:bookmarkEnd w:id="3"/>
     </w:p>
     <w:p>
       <w:pPr>
@@ -3534,7 +3532,7 @@
           <w:szCs w:val="28"/>
         </w:rPr>
       </w:pPr>
-      <w:bookmarkStart w:id="5" w:name="_Toc437030517"/>
+      <w:bookmarkStart w:id="4" w:name="_Toc437030517"/>
       <w:r>
         <w:rPr>
           <w:b/>
@@ -3543,7 +3541,7 @@
         </w:rPr>
         <w:t>References</w:t>
       </w:r>
-      <w:bookmarkEnd w:id="5"/>
+      <w:bookmarkEnd w:id="4"/>
     </w:p>
     <w:p>
       <w:pPr>
@@ -3608,7 +3606,7 @@
           <w:szCs w:val="28"/>
         </w:rPr>
       </w:pPr>
-      <w:bookmarkStart w:id="6" w:name="_Toc437030518"/>
+      <w:bookmarkStart w:id="5" w:name="_Toc437030518"/>
       <w:r>
         <w:rPr>
           <w:b/>
@@ -3617,7 +3615,7 @@
         </w:rPr>
         <w:t>Document Structure</w:t>
       </w:r>
-      <w:bookmarkEnd w:id="6"/>
+      <w:bookmarkEnd w:id="5"/>
     </w:p>
     <w:p>
       <w:pPr>
@@ -3825,7 +3823,7 @@
           <w:szCs w:val="28"/>
         </w:rPr>
       </w:pPr>
-      <w:bookmarkStart w:id="7" w:name="_Toc437030519"/>
+      <w:bookmarkStart w:id="6" w:name="_Toc437030519"/>
       <w:r>
         <w:rPr>
           <w:b/>
@@ -3834,7 +3832,7 @@
         </w:rPr>
         <w:t>Architectural Design</w:t>
       </w:r>
-      <w:bookmarkEnd w:id="7"/>
+      <w:bookmarkEnd w:id="6"/>
     </w:p>
     <w:p>
       <w:pPr>
@@ -3852,7 +3850,7 @@
           <w:szCs w:val="28"/>
         </w:rPr>
       </w:pPr>
-      <w:bookmarkStart w:id="8" w:name="_Toc437030520"/>
+      <w:bookmarkStart w:id="7" w:name="_Toc437030520"/>
       <w:r>
         <w:rPr>
           <w:b/>
@@ -3861,7 +3859,7 @@
         </w:rPr>
         <w:t>Overview</w:t>
       </w:r>
-      <w:bookmarkEnd w:id="8"/>
+      <w:bookmarkEnd w:id="7"/>
     </w:p>
     <w:p>
       <w:pPr>
@@ -4230,7 +4228,7 @@
           <w:szCs w:val="28"/>
         </w:rPr>
       </w:pPr>
-      <w:bookmarkStart w:id="9" w:name="_Toc437030521"/>
+      <w:bookmarkStart w:id="8" w:name="_Toc437030521"/>
       <w:r>
         <w:rPr>
           <w:b/>
@@ -4239,7 +4237,7 @@
         </w:rPr>
         <w:t>High level components and their interaction</w:t>
       </w:r>
-      <w:bookmarkEnd w:id="9"/>
+      <w:bookmarkEnd w:id="8"/>
     </w:p>
     <w:p>
       <w:pPr>
@@ -4310,13 +4308,15 @@
       <w:r>
         <w:rPr>
           <w:noProof/>
+          <w:sz w:val="24"/>
+          <w:szCs w:val="28"/>
           <w:lang w:val="it-IT" w:eastAsia="it-IT"/>
         </w:rPr>
         <w:drawing>
           <wp:inline distT="0" distB="0" distL="0" distR="0">
-            <wp:extent cx="6119671" cy="5782733"/>
+            <wp:extent cx="6120130" cy="4378561"/>
             <wp:effectExtent l="0" t="0" r="0" b="0"/>
-            <wp:docPr id="3" name="Immagine 3" descr="C:\Users\Riccardo\Documents\GitHub\BucciDeTogniTaxiService\Design Document Files\HighLevel Component.png"/>
+            <wp:docPr id="16" name="Immagine 16" descr="C:\Users\Riccardo\Documents\GitHub\BucciDeTogniTaxiService\Design Document Files\HighLevel Component.png"/>
             <wp:cNvGraphicFramePr>
               <a:graphicFrameLocks xmlns:a="http://schemas.openxmlformats.org/drawingml/2006/main" noChangeAspect="1"/>
             </wp:cNvGraphicFramePr>
@@ -4324,7 +4324,7 @@
               <a:graphicData uri="http://schemas.openxmlformats.org/drawingml/2006/picture">
                 <pic:pic xmlns:pic="http://schemas.openxmlformats.org/drawingml/2006/picture">
                   <pic:nvPicPr>
-                    <pic:cNvPr id="0" name="Picture 2" descr="C:\Users\Riccardo\Documents\GitHub\BucciDeTogniTaxiService\Design Document Files\HighLevel Component.png"/>
+                    <pic:cNvPr id="0" name="Picture 1" descr="C:\Users\Riccardo\Documents\GitHub\BucciDeTogniTaxiService\Design Document Files\HighLevel Component.png"/>
                     <pic:cNvPicPr>
                       <a:picLocks noChangeAspect="1" noChangeArrowheads="1"/>
                     </pic:cNvPicPr>
@@ -4345,7 +4345,7 @@
                   <pic:spPr bwMode="auto">
                     <a:xfrm>
                       <a:off x="0" y="0"/>
-                      <a:ext cx="6128083" cy="5790682"/>
+                      <a:ext cx="6120130" cy="4378561"/>
                     </a:xfrm>
                     <a:prstGeom prst="rect">
                       <a:avLst/>
@@ -4361,6 +4361,8 @@
           </wp:inline>
         </w:drawing>
       </w:r>
+      <w:bookmarkStart w:id="9" w:name="_GoBack"/>
+      <w:bookmarkEnd w:id="9"/>
     </w:p>
     <w:p>
       <w:pPr>
@@ -16630,6 +16632,7 @@
   <w:style w:type="character" w:default="1" w:styleId="Carpredefinitoparagrafo">
     <w:name w:val="Default Paragraph Font"/>
     <w:uiPriority w:val="1"/>
+    <w:semiHidden/>
     <w:unhideWhenUsed/>
   </w:style>
   <w:style w:type="table" w:default="1" w:styleId="Tabellanormale">
@@ -17094,7 +17097,7 @@
 </file>
 
 <file path=customXml/itemProps1.xml><?xml version="1.0" encoding="utf-8"?>
-<ds:datastoreItem xmlns:ds="http://schemas.openxmlformats.org/officeDocument/2006/customXml" ds:itemID="{58351B3D-3E17-4136-9739-6B5D2A1E8BBF}">
+<ds:datastoreItem xmlns:ds="http://schemas.openxmlformats.org/officeDocument/2006/customXml" ds:itemID="{140425D7-8072-447B-8DCB-187BDA2CD711}">
   <ds:schemaRefs>
     <ds:schemaRef ds:uri="http://schemas.openxmlformats.org/officeDocument/2006/bibliography"/>
   </ds:schemaRefs>

</xml_diff>